<commit_message>
added more text and images
</commit_message>
<xml_diff>
--- a/text/manuscript.docx
+++ b/text/manuscript.docx
@@ -347,25 +347,7 @@
           <w:sz w:val="24"/>
           <w:szCs w:val="24"/>
         </w:rPr>
-        <w:t xml:space="preserve">Effective management of coastal ecosystems to sustain </w:t>
-      </w:r>
-      <w:proofErr w:type="gramStart"/>
-      <w:r>
-        <w:rPr>
-          <w:rFonts w:ascii="Times New Roman" w:hAnsi="Times New Roman" w:cs="Times New Roman"/>
-          <w:sz w:val="24"/>
-          <w:szCs w:val="24"/>
-        </w:rPr>
-        <w:t>current status</w:t>
-      </w:r>
-      <w:proofErr w:type="gramEnd"/>
-      <w:r>
-        <w:rPr>
-          <w:rFonts w:ascii="Times New Roman" w:hAnsi="Times New Roman" w:cs="Times New Roman"/>
-          <w:sz w:val="24"/>
-          <w:szCs w:val="24"/>
-        </w:rPr>
-        <w:t xml:space="preserve"> or to mitigate impacts requires information on how these systems have changed over time. This is especially true to differentiate between anthropogenic impacts and natural variability within these systems. Estuaries, the natural buffer zone between rivers and ocean, are often some of the most vulnerable ecosystems as their watersheds are much larger than their area. The problem of nutrient enrichment and pollution in coastal environments is growing worldwide, particularly as populations increase in these watersheds and more of the upland habitats are developed for residential, urban, or industrial complexes (Freeman et al. 2019; Kyzar et al. 2021).</w:t>
+        <w:t>Effective management of coastal ecosystems to sustain current status or to mitigate impacts requires information on how these systems have changed over time. This is especially true to differentiate between anthropogenic impacts and natural variability within these systems. Estuaries, the natural buffer zone between rivers and ocean, are often some of the most vulnerable ecosystems as their watersheds are much larger than their area. The problem of nutrient enrichment and pollution in coastal environments is growing worldwide, particularly as populations increase in these watersheds and more of the upland habitats are developed for residential, urban, or industrial complexes (Freeman et al. 2019; Kyzar et al. 2021).</w:t>
       </w:r>
     </w:p>
     <w:p>
@@ -396,43 +378,7 @@
           <w:sz w:val="24"/>
           <w:szCs w:val="24"/>
         </w:rPr>
-        <w:t xml:space="preserve"> and the response of these systems is quite variable over space and time (Cloern and Jassby 2010). Anthropogenic impacts are not the only </w:t>
-      </w:r>
-      <w:proofErr w:type="gramStart"/>
-      <w:r>
-        <w:rPr>
-          <w:rFonts w:ascii="Times New Roman" w:hAnsi="Times New Roman" w:cs="Times New Roman"/>
-          <w:sz w:val="24"/>
-          <w:szCs w:val="24"/>
-        </w:rPr>
-        <w:t>the primary</w:t>
-      </w:r>
-      <w:proofErr w:type="gramEnd"/>
-      <w:r>
-        <w:rPr>
-          <w:rFonts w:ascii="Times New Roman" w:hAnsi="Times New Roman" w:cs="Times New Roman"/>
-          <w:sz w:val="24"/>
-          <w:szCs w:val="24"/>
-        </w:rPr>
-        <w:t xml:space="preserve"> drivers in these systems as climate also plays a large role in long-term conditions. In </w:t>
-      </w:r>
-      <w:proofErr w:type="gramStart"/>
-      <w:r>
-        <w:rPr>
-          <w:rFonts w:ascii="Times New Roman" w:hAnsi="Times New Roman" w:cs="Times New Roman"/>
-          <w:sz w:val="24"/>
-          <w:szCs w:val="24"/>
-        </w:rPr>
-        <w:t>the Chesapeake</w:t>
-      </w:r>
-      <w:proofErr w:type="gramEnd"/>
-      <w:r>
-        <w:rPr>
-          <w:rFonts w:ascii="Times New Roman" w:hAnsi="Times New Roman" w:cs="Times New Roman"/>
-          <w:sz w:val="24"/>
-          <w:szCs w:val="24"/>
-        </w:rPr>
-        <w:t xml:space="preserve"> Bay, precipitation and tropical cyclone activity results in variable phytoplankton production coupled with underlying increases in chlorophyll </w:t>
+        <w:t xml:space="preserve"> and the response of these systems is quite variable over space and time (Cloern and Jassby 2010). Anthropogenic impacts are not the only the primary drivers in these systems as climate also plays a large role in long-term conditions. In the Chesapeake Bay, precipitation and tropical cyclone activity results in variable phytoplankton production coupled with underlying increases in chlorophyll </w:t>
       </w:r>
       <w:r>
         <w:rPr>
@@ -450,25 +396,7 @@
           <w:sz w:val="24"/>
           <w:szCs w:val="24"/>
         </w:rPr>
-        <w:t xml:space="preserve"> (a common proxy for phytoplankton biomass) due to eutrophication (Harding et al. 2016). In the Indian River Lagoon and St. Lucie estuaries, variability in phytoplankton blooms have been attributed to cyclical patterns (</w:t>
-      </w:r>
-      <w:proofErr w:type="gramStart"/>
-      <w:r>
-        <w:rPr>
-          <w:rFonts w:ascii="Times New Roman" w:hAnsi="Times New Roman" w:cs="Times New Roman"/>
-          <w:sz w:val="24"/>
-          <w:szCs w:val="24"/>
-        </w:rPr>
-        <w:t>e.g.</w:t>
-      </w:r>
-      <w:proofErr w:type="gramEnd"/>
-      <w:r>
-        <w:rPr>
-          <w:rFonts w:ascii="Times New Roman" w:hAnsi="Times New Roman" w:cs="Times New Roman"/>
-          <w:sz w:val="24"/>
-          <w:szCs w:val="24"/>
-        </w:rPr>
-        <w:t xml:space="preserve"> El Niño/La Niña periods) and tropical cyclone events, typically as these events bring large amounts of precipitation (Phlips et al. 2020; Phlips et al. 2021). There are also systems, like the San Francisco estuary which, though nutrient-enriched, do not experience water quality impacts common to other enriched systems (like frequent phytoplankton blooms or low dissolved oxygen) attributed to a variety of variables such as strong tidal flushing and heavy phytoplankton grazing pressure from bivalves (Jassby 2008; Cloern and Jassby 2010; Cloern </w:t>
+        <w:t xml:space="preserve"> (a common proxy for phytoplankton biomass) due to eutrophication (Harding et al. 2016). In the Indian River Lagoon and St. Lucie estuaries, variability in phytoplankton blooms have been attributed to cyclical patterns (e.g. El Niño/La Niña periods) and tropical cyclone events, typically as these events bring large amounts of precipitation (Phlips et al. 2020; Phlips et al. 2021). There are also systems, like the San Francisco estuary which, though nutrient-enriched, do not experience water quality impacts common to other enriched systems (like frequent phytoplankton blooms or low dissolved oxygen) attributed to a variety of variables such as strong tidal flushing and heavy phytoplankton grazing pressure from bivalves (Jassby 2008; Cloern and Jassby 2010; Cloern </w:t>
       </w:r>
       <w:r>
         <w:rPr>
@@ -495,43 +423,7 @@
           <w:sz w:val="24"/>
           <w:szCs w:val="24"/>
         </w:rPr>
-        <w:t xml:space="preserve"> </w:t>
-      </w:r>
-      <w:proofErr w:type="gramStart"/>
-      <w:r>
-        <w:rPr>
-          <w:rFonts w:ascii="Times New Roman" w:hAnsi="Times New Roman" w:cs="Times New Roman"/>
-          <w:sz w:val="24"/>
-          <w:szCs w:val="24"/>
-        </w:rPr>
-        <w:t>concentrations</w:t>
-      </w:r>
-      <w:proofErr w:type="gramEnd"/>
-      <w:r>
-        <w:rPr>
-          <w:rFonts w:ascii="Times New Roman" w:hAnsi="Times New Roman" w:cs="Times New Roman"/>
-          <w:sz w:val="24"/>
-          <w:szCs w:val="24"/>
-        </w:rPr>
-        <w:t xml:space="preserve">, such as the tidal creeks in the Ashepoo-Combahee-Edisto Basin in South Carolina (Keppler et al. 2015). </w:t>
-      </w:r>
-      <w:proofErr w:type="gramStart"/>
-      <w:r>
-        <w:rPr>
-          <w:rFonts w:ascii="Times New Roman" w:hAnsi="Times New Roman" w:cs="Times New Roman"/>
-          <w:sz w:val="24"/>
-          <w:szCs w:val="24"/>
-        </w:rPr>
-        <w:t>Therefore</w:t>
-      </w:r>
-      <w:proofErr w:type="gramEnd"/>
-      <w:r>
-        <w:rPr>
-          <w:rFonts w:ascii="Times New Roman" w:hAnsi="Times New Roman" w:cs="Times New Roman"/>
-          <w:sz w:val="24"/>
-          <w:szCs w:val="24"/>
-        </w:rPr>
-        <w:t xml:space="preserve"> the use of observational information from long-term research and monitoring programs provides the most valuable information for place-based and adaptive strategies in the management of coastal ecosystems.</w:t>
+        <w:t xml:space="preserve"> concentrations, such as the tidal creeks in the Ashepoo-Combahee-Edisto Basin in South Carolina (Keppler et al. 2015). Therefore the use of observational information from long-term research and monitoring programs provides the most valuable information for place-based and adaptive strategies in the management of coastal ecosystems.</w:t>
       </w:r>
     </w:p>
     <w:p>
@@ -578,38 +470,19 @@
       <w:r>
         <w:rPr>
           <w:rFonts w:ascii="Times New Roman" w:hAnsi="Times New Roman" w:cs="Times New Roman"/>
-          <w:b/>
-          <w:bCs/>
-          <w:sz w:val="24"/>
-          <w:szCs w:val="24"/>
-        </w:rPr>
-        <w:t>MAP REFERENCE HERE</w:t>
-      </w:r>
-      <w:r>
-        <w:rPr>
-          <w:rFonts w:ascii="Times New Roman" w:hAnsi="Times New Roman" w:cs="Times New Roman"/>
-          <w:sz w:val="24"/>
-          <w:szCs w:val="24"/>
-        </w:rPr>
-        <w:t xml:space="preserve">). The St. Augustine Inlet is one of two inlets in this </w:t>
-      </w:r>
-      <w:proofErr w:type="gramStart"/>
-      <w:r>
-        <w:rPr>
-          <w:rFonts w:ascii="Times New Roman" w:hAnsi="Times New Roman" w:cs="Times New Roman"/>
-          <w:sz w:val="24"/>
-          <w:szCs w:val="24"/>
-        </w:rPr>
-        <w:t>system</w:t>
-      </w:r>
-      <w:proofErr w:type="gramEnd"/>
-      <w:r>
-        <w:rPr>
-          <w:rFonts w:ascii="Times New Roman" w:hAnsi="Times New Roman" w:cs="Times New Roman"/>
-          <w:sz w:val="24"/>
-          <w:szCs w:val="24"/>
-        </w:rPr>
-        <w:t xml:space="preserve"> and it is stabilized with a jetty and maintained by the US Army Corps of Engineers to a depth of 5-m and the other, the Matanzas Inlet, is one of Florida’s few remaining unstructured inlets on the Atlantic Coast (Dean </w:t>
+          <w:sz w:val="24"/>
+          <w:szCs w:val="24"/>
+          <w:highlight w:val="yellow"/>
+        </w:rPr>
+        <w:t>Figure 1</w:t>
+      </w:r>
+      <w:r>
+        <w:rPr>
+          <w:rFonts w:ascii="Times New Roman" w:hAnsi="Times New Roman" w:cs="Times New Roman"/>
+          <w:sz w:val="24"/>
+          <w:szCs w:val="24"/>
+        </w:rPr>
+        <w:t xml:space="preserve">). The St. Augustine Inlet is one of two inlets in this system and it is stabilized with a jetty and maintained by the US Army Corps of Engineers to a depth of 5-m and the other, the Matanzas Inlet, is one of Florida’s few remaining unstructured inlets on the Atlantic Coast (Dean and O’Brien 1987). Overall, the </w:t>
       </w:r>
       <w:r>
         <w:rPr>
@@ -618,7 +491,7 @@
           <w:szCs w:val="24"/>
         </w:rPr>
         <w:lastRenderedPageBreak/>
-        <w:t>and O’Brien 1987). Overall, the GTM estuary is a well-mixed and well-flushed estuary with an absence of a freshwater river and a short residence time of approximately 12.6 days (Phlips et al. 2004; Sheng et al. 2008; Gray et al. 2021). The estuary is within a temperate-subtropical climatic ecotone dominated by salt marsh and mangrove habitats, intertidal oyster reefs, tidal creeks, mud flats, and open water (Williams et al. 2014; Bacopoulos et al. 2019). The GTM estuary hosts exceptionally intact and robust populations of eastern oysters (</w:t>
+        <w:t>GTM estuary is a well-mixed and well-flushed estuary with an absence of a freshwater river and a short residence time of approximately 12.6 days (Phlips et al. 2004; Sheng et al. 2008; Gray et al. 2021). The estuary is within a temperate-subtropical climatic ecotone dominated by salt marsh and mangrove habitats, intertidal oyster reefs, tidal creeks, mud flats, and open water (Williams et al. 2014; Bacopoulos et al. 2019). The GTM estuary hosts exceptionally intact and robust populations of eastern oysters (</w:t>
       </w:r>
       <w:r>
         <w:rPr>
@@ -693,25 +566,7 @@
           <w:sz w:val="24"/>
           <w:szCs w:val="24"/>
         </w:rPr>
-        <w:t xml:space="preserve"> were found to largely be driven by annual cycles such as bivalve grazing pressure which oscillate over the annual temperature cycle. Sites with large annual variability were commonly attributed to disturbance from natural events (</w:t>
-      </w:r>
-      <w:proofErr w:type="gramStart"/>
-      <w:r>
-        <w:rPr>
-          <w:rFonts w:ascii="Times New Roman" w:hAnsi="Times New Roman" w:cs="Times New Roman"/>
-          <w:sz w:val="24"/>
-          <w:szCs w:val="24"/>
-        </w:rPr>
-        <w:t>e.g.</w:t>
-      </w:r>
-      <w:proofErr w:type="gramEnd"/>
-      <w:r>
-        <w:rPr>
-          <w:rFonts w:ascii="Times New Roman" w:hAnsi="Times New Roman" w:cs="Times New Roman"/>
-          <w:sz w:val="24"/>
-          <w:szCs w:val="24"/>
-        </w:rPr>
-        <w:t xml:space="preserve"> hurricanes) or human actions (implementation of policies that reduced nutrient input into waterways). This study uses the established long-term monitoring framework of the NERRS SWMP to establish trends, patterns, and scales in variability of chlorophyll </w:t>
+        <w:t xml:space="preserve"> were found to largely be driven by annual cycles such as bivalve grazing pressure which oscillate over the annual temperature cycle. Sites with large annual variability were commonly attributed to disturbance from natural events (e.g. hurricanes) or human actions (implementation of policies that reduced nutrient input into waterways). This study uses the established long-term monitoring framework of the NERRS SWMP to establish trends, patterns, and scales in variability of chlorophyll </w:t>
       </w:r>
       <w:r>
         <w:rPr>
@@ -729,25 +584,7 @@
           <w:sz w:val="24"/>
           <w:szCs w:val="24"/>
         </w:rPr>
-        <w:t xml:space="preserve"> for a 20-year </w:t>
-      </w:r>
-      <w:proofErr w:type="gramStart"/>
-      <w:r>
-        <w:rPr>
-          <w:rFonts w:ascii="Times New Roman" w:hAnsi="Times New Roman" w:cs="Times New Roman"/>
-          <w:sz w:val="24"/>
-          <w:szCs w:val="24"/>
-        </w:rPr>
-        <w:t>time period</w:t>
-      </w:r>
-      <w:proofErr w:type="gramEnd"/>
-      <w:r>
-        <w:rPr>
-          <w:rFonts w:ascii="Times New Roman" w:hAnsi="Times New Roman" w:cs="Times New Roman"/>
-          <w:sz w:val="24"/>
-          <w:szCs w:val="24"/>
-        </w:rPr>
-        <w:t xml:space="preserve"> (2003-2022).</w:t>
+        <w:t xml:space="preserve"> for a 20-year time period (2003-2022).</w:t>
       </w:r>
     </w:p>
     <w:p>
@@ -768,34 +605,7 @@
           <w:sz w:val="24"/>
           <w:szCs w:val="24"/>
         </w:rPr>
-        <w:t xml:space="preserve">The GTM estuary has previously been described as </w:t>
-      </w:r>
-      <w:proofErr w:type="gramStart"/>
-      <w:r>
-        <w:rPr>
-          <w:rFonts w:ascii="Times New Roman" w:hAnsi="Times New Roman" w:cs="Times New Roman"/>
-          <w:sz w:val="24"/>
-          <w:szCs w:val="24"/>
-        </w:rPr>
-        <w:t>similar to</w:t>
-      </w:r>
-      <w:proofErr w:type="gramEnd"/>
-      <w:r>
-        <w:rPr>
-          <w:rFonts w:ascii="Times New Roman" w:hAnsi="Times New Roman" w:cs="Times New Roman"/>
-          <w:sz w:val="24"/>
-          <w:szCs w:val="24"/>
-        </w:rPr>
-        <w:t xml:space="preserve"> other temperate estuaries along the southeastern United States in physiochemical variability with factors such as temperature and salinity (Apple et al. 2008). Patterns in community structure and seasonality of ichthyoplankton ingression have also been found to resemble those of temperate, </w:t>
-      </w:r>
-      <w:proofErr w:type="gramStart"/>
-      <w:r>
-        <w:rPr>
-          <w:rFonts w:ascii="Times New Roman" w:hAnsi="Times New Roman" w:cs="Times New Roman"/>
-          <w:sz w:val="24"/>
-          <w:szCs w:val="24"/>
-        </w:rPr>
-        <w:t>tidally-</w:t>
+        <w:t>The GTM estuary has previously been described as similar to other temperate estuaries along the southeastern United States in physiochemical variability with factors such as temperature and salinity (Apple et al. 2008). Patterns in community structure and seasonality of ichthyoplankton ingression have also been found to resemble those of temperate, tidally-</w:t>
       </w:r>
       <w:r>
         <w:rPr>
@@ -804,34 +614,7 @@
           <w:szCs w:val="24"/>
         </w:rPr>
         <w:lastRenderedPageBreak/>
-        <w:t>influenced</w:t>
-      </w:r>
-      <w:proofErr w:type="gramEnd"/>
-      <w:r>
-        <w:rPr>
-          <w:rFonts w:ascii="Times New Roman" w:hAnsi="Times New Roman" w:cs="Times New Roman"/>
-          <w:sz w:val="24"/>
-          <w:szCs w:val="24"/>
-        </w:rPr>
-        <w:t xml:space="preserve"> estuaries such as North-Inlet, South Carolina (Korsman et al. 2017). In Cloern and Jassby (2010), North-Inlet was one of the 84 sites in which strong seasonal patterns </w:t>
-      </w:r>
-      <w:proofErr w:type="gramStart"/>
-      <w:r>
-        <w:rPr>
-          <w:rFonts w:ascii="Times New Roman" w:hAnsi="Times New Roman" w:cs="Times New Roman"/>
-          <w:sz w:val="24"/>
-          <w:szCs w:val="24"/>
-        </w:rPr>
-        <w:t>were connected with</w:t>
-      </w:r>
-      <w:proofErr w:type="gramEnd"/>
-      <w:r>
-        <w:rPr>
-          <w:rFonts w:ascii="Times New Roman" w:hAnsi="Times New Roman" w:cs="Times New Roman"/>
-          <w:sz w:val="24"/>
-          <w:szCs w:val="24"/>
-        </w:rPr>
-        <w:t xml:space="preserve"> filtration rates of native oyster populations. Dix et al. (2013) previously described bivalve grazing pressure from oysters and high tidal exchange supporting small inter-annual variability in chlorophyll </w:t>
+        <w:t xml:space="preserve">influenced estuaries such as North-Inlet, South Carolina (Korsman et al. 2017). In Cloern and Jassby (2010), North-Inlet was one of the 84 sites in which strong seasonal patterns were connected with filtration rates of native oyster populations. Dix et al. (2013) previously described bivalve grazing pressure from oysters and high tidal exchange supporting small inter-annual variability in chlorophyll </w:t>
       </w:r>
       <w:r>
         <w:rPr>
@@ -867,27 +650,8 @@
           <w:sz w:val="24"/>
           <w:szCs w:val="24"/>
         </w:rPr>
-        <w:t xml:space="preserve"> </w:t>
-      </w:r>
-      <w:proofErr w:type="gramStart"/>
-      <w:r>
-        <w:rPr>
-          <w:rFonts w:ascii="Times New Roman" w:hAnsi="Times New Roman" w:cs="Times New Roman"/>
-          <w:sz w:val="24"/>
-          <w:szCs w:val="24"/>
-        </w:rPr>
-        <w:t>patterns</w:t>
-      </w:r>
-      <w:proofErr w:type="gramEnd"/>
-      <w:r>
-        <w:rPr>
-          <w:rFonts w:ascii="Times New Roman" w:hAnsi="Times New Roman" w:cs="Times New Roman"/>
-          <w:sz w:val="24"/>
-          <w:szCs w:val="24"/>
-        </w:rPr>
-        <w:t xml:space="preserve"> in the GTM estuary over two decades would exhibit low inter- and intra-annual variability. However, as is common around the coastal US, there has been a significant increase in coastal population density pressure in the region (Kyzar et al. 2021). Coupled with the changes in the watershed, increases in chlorophyll </w:t>
-      </w:r>
-      <w:proofErr w:type="gramStart"/>
+        <w:t xml:space="preserve"> patterns in the GTM estuary over two decades would exhibit low inter- and intra-annual variability. However, as is common around the coastal US, there has been a significant increase in coastal population density pressure in the region (Kyzar et al. 2021). Coupled with the changes in the watershed, increases in chlorophyll </w:t>
+      </w:r>
       <w:r>
         <w:rPr>
           <w:rFonts w:ascii="Times New Roman" w:hAnsi="Times New Roman" w:cs="Times New Roman"/>
@@ -904,16 +668,7 @@
           <w:sz w:val="24"/>
           <w:szCs w:val="24"/>
         </w:rPr>
-        <w:t xml:space="preserve"> concentrations</w:t>
-      </w:r>
-      <w:proofErr w:type="gramEnd"/>
-      <w:r>
-        <w:rPr>
-          <w:rFonts w:ascii="Times New Roman" w:hAnsi="Times New Roman" w:cs="Times New Roman"/>
-          <w:sz w:val="24"/>
-          <w:szCs w:val="24"/>
-        </w:rPr>
-        <w:t xml:space="preserve"> are expected over time.</w:t>
+        <w:t xml:space="preserve"> concentrations are expected over time.</w:t>
       </w:r>
     </w:p>
     <w:p>
@@ -975,43 +730,7 @@
           <w:sz w:val="24"/>
           <w:szCs w:val="24"/>
         </w:rPr>
-        <w:t>The SWMP of the GTMNERR operates and maintains four water quality stations equipped with YSI EXO2 sondes, deployed within one meter of the bottom, that record environmental parameters (</w:t>
-      </w:r>
-      <w:proofErr w:type="gramStart"/>
-      <w:r>
-        <w:rPr>
-          <w:rFonts w:ascii="Times New Roman" w:hAnsi="Times New Roman" w:cs="Times New Roman"/>
-          <w:sz w:val="24"/>
-          <w:szCs w:val="24"/>
-        </w:rPr>
-        <w:t>e.g.</w:t>
-      </w:r>
-      <w:proofErr w:type="gramEnd"/>
-      <w:r>
-        <w:rPr>
-          <w:rFonts w:ascii="Times New Roman" w:hAnsi="Times New Roman" w:cs="Times New Roman"/>
-          <w:sz w:val="24"/>
-          <w:szCs w:val="24"/>
-        </w:rPr>
-        <w:t xml:space="preserve"> temperature, salinity) every </w:t>
-      </w:r>
-      <w:proofErr w:type="gramStart"/>
-      <w:r>
-        <w:rPr>
-          <w:rFonts w:ascii="Times New Roman" w:hAnsi="Times New Roman" w:cs="Times New Roman"/>
-          <w:sz w:val="24"/>
-          <w:szCs w:val="24"/>
-        </w:rPr>
-        <w:t>15-minutes</w:t>
-      </w:r>
-      <w:proofErr w:type="gramEnd"/>
-      <w:r>
-        <w:rPr>
-          <w:rFonts w:ascii="Times New Roman" w:hAnsi="Times New Roman" w:cs="Times New Roman"/>
-          <w:sz w:val="24"/>
-          <w:szCs w:val="24"/>
-        </w:rPr>
-        <w:t xml:space="preserve">. It is at these stations in which monthly water samples are collected during an ebb tide for chlorophyll </w:t>
+        <w:t xml:space="preserve">The SWMP of the GTMNERR operates and maintains four water quality stations equipped with YSI EXO2 sondes, deployed within one meter of the bottom, that record environmental parameters (e.g. temperature, salinity) every 15-minutes. It is at these stations in which monthly water samples are collected during an ebb tide for chlorophyll </w:t>
       </w:r>
       <w:r>
         <w:rPr>
@@ -1049,25 +768,40 @@
           <w:sz w:val="24"/>
           <w:szCs w:val="24"/>
         </w:rPr>
-        <w:t xml:space="preserve">Established in 2002, the station locations were selected to represent the influence of watersheds with varying degrees of urban development and reflect a diversity of physical processes (e.g., tidal exchange, freshwater input) and climatic conditions. Pine Island (PI) is located </w:t>
-      </w:r>
-      <w:proofErr w:type="gramStart"/>
-      <w:r>
-        <w:rPr>
-          <w:rFonts w:ascii="Times New Roman" w:hAnsi="Times New Roman" w:cs="Times New Roman"/>
-          <w:sz w:val="24"/>
-          <w:szCs w:val="24"/>
-        </w:rPr>
-        <w:t>off of</w:t>
-      </w:r>
-      <w:proofErr w:type="gramEnd"/>
-      <w:r>
-        <w:rPr>
-          <w:rFonts w:ascii="Times New Roman" w:hAnsi="Times New Roman" w:cs="Times New Roman"/>
-          <w:sz w:val="24"/>
-          <w:szCs w:val="24"/>
-        </w:rPr>
-        <w:t xml:space="preserve"> channel marker 25 in the Tolomato River surrounded by silviculture-dominated uplands in the northern portion of the GTM estuary. The Guana River runs parallel to the Tolomato on the </w:t>
+        <w:t>Established in 2002, the station locations were selected to represent the influence of watersheds with varying degrees of urban development and reflect a diversity of physical processes (e.g., tidal exchange, freshwater input) and climatic conditions</w:t>
+      </w:r>
+      <w:r>
+        <w:rPr>
+          <w:rFonts w:ascii="Times New Roman" w:hAnsi="Times New Roman" w:cs="Times New Roman"/>
+          <w:sz w:val="24"/>
+          <w:szCs w:val="24"/>
+        </w:rPr>
+        <w:t xml:space="preserve"> (</w:t>
+      </w:r>
+      <w:r>
+        <w:rPr>
+          <w:rFonts w:ascii="Times New Roman" w:hAnsi="Times New Roman" w:cs="Times New Roman"/>
+          <w:sz w:val="24"/>
+          <w:szCs w:val="24"/>
+          <w:highlight w:val="yellow"/>
+        </w:rPr>
+        <w:t>Figure 1</w:t>
+      </w:r>
+      <w:r>
+        <w:rPr>
+          <w:rFonts w:ascii="Times New Roman" w:hAnsi="Times New Roman" w:cs="Times New Roman"/>
+          <w:sz w:val="24"/>
+          <w:szCs w:val="24"/>
+        </w:rPr>
+        <w:t>)</w:t>
+      </w:r>
+      <w:r>
+        <w:rPr>
+          <w:rFonts w:ascii="Times New Roman" w:hAnsi="Times New Roman" w:cs="Times New Roman"/>
+          <w:sz w:val="24"/>
+          <w:szCs w:val="24"/>
+        </w:rPr>
+        <w:t xml:space="preserve">. Pine Island (PI) is located off of channel marker 25 in the Tolomato River surrounded by silviculture-dominated uplands in the northern portion of the GTM estuary. The Guana River runs parallel to the Tolomato on the </w:t>
       </w:r>
       <w:r>
         <w:rPr>
@@ -1116,43 +850,7 @@
           <w:sz w:val="24"/>
           <w:szCs w:val="24"/>
         </w:rPr>
-        <w:t xml:space="preserve">Pellicer Creek </w:t>
-      </w:r>
-      <w:proofErr w:type="gramStart"/>
-      <w:r>
-        <w:rPr>
-          <w:rFonts w:ascii="Times New Roman" w:hAnsi="Times New Roman" w:cs="Times New Roman"/>
-          <w:sz w:val="24"/>
-          <w:szCs w:val="24"/>
-        </w:rPr>
-        <w:t>is located in</w:t>
-      </w:r>
-      <w:proofErr w:type="gramEnd"/>
-      <w:r>
-        <w:rPr>
-          <w:rFonts w:ascii="Times New Roman" w:hAnsi="Times New Roman" w:cs="Times New Roman"/>
-          <w:sz w:val="24"/>
-          <w:szCs w:val="24"/>
-        </w:rPr>
-        <w:t xml:space="preserve"> the southern part of the Matanzas River Basin, serves as a border between St. Johns and Flagler counties, and is surrounded by public conservation lands. Pellicer Creek is a tidal creek and is the primary source of natural freshwater drainage into the Matanzas River. SJRWMD collects in the mouth of Pellicer Creek near Marineland, Florida. The Pellicer Creek water quality station (PC) is at the end of a recreational dock in </w:t>
-      </w:r>
-      <w:proofErr w:type="gramStart"/>
-      <w:r>
-        <w:rPr>
-          <w:rFonts w:ascii="Times New Roman" w:hAnsi="Times New Roman" w:cs="Times New Roman"/>
-          <w:sz w:val="24"/>
-          <w:szCs w:val="24"/>
-        </w:rPr>
-        <w:t>Faver-Dykes</w:t>
-      </w:r>
-      <w:proofErr w:type="gramEnd"/>
-      <w:r>
-        <w:rPr>
-          <w:rFonts w:ascii="Times New Roman" w:hAnsi="Times New Roman" w:cs="Times New Roman"/>
-          <w:sz w:val="24"/>
-          <w:szCs w:val="24"/>
-        </w:rPr>
-        <w:t xml:space="preserve"> State Park located within the Pellicer Creek Aquatic Preserve.</w:t>
+        <w:t>Pellicer Creek is located in the southern part of the Matanzas River Basin, serves as a border between St. Johns and Flagler counties, and is surrounded by public conservation lands. Pellicer Creek is a tidal creek and is the primary source of natural freshwater drainage into the Matanzas River. SJRWMD collects in the mouth of Pellicer Creek near Marineland, Florida. The Pellicer Creek water quality station (PC) is at the end of a recreational dock in Faver-Dykes State Park located within the Pellicer Creek Aquatic Preserve.</w:t>
       </w:r>
     </w:p>
     <w:p>
@@ -1196,7 +894,6 @@
         </w:rPr>
         <w:t xml:space="preserve">All chlorophyll </w:t>
       </w:r>
-      <w:proofErr w:type="gramStart"/>
       <w:r>
         <w:rPr>
           <w:rFonts w:ascii="Times New Roman" w:hAnsi="Times New Roman" w:cs="Times New Roman"/>
@@ -1213,34 +910,7 @@
           <w:sz w:val="24"/>
           <w:szCs w:val="24"/>
         </w:rPr>
-        <w:t xml:space="preserve"> data</w:t>
-      </w:r>
-      <w:proofErr w:type="gramEnd"/>
-      <w:r>
-        <w:rPr>
-          <w:rFonts w:ascii="Times New Roman" w:hAnsi="Times New Roman" w:cs="Times New Roman"/>
-          <w:sz w:val="24"/>
-          <w:szCs w:val="24"/>
-        </w:rPr>
-        <w:t xml:space="preserve"> were “grab” samples except for Pellicer Creek in which some missing data values were filled in with data collected at similar time frames using an automated water sampler. This diel sampling is also performed by the SWMP on the same tidal stage at the Pellicer Creek station. All samples were collected monthly, in duplicate, from as close to </w:t>
-      </w:r>
-      <w:proofErr w:type="gramStart"/>
-      <w:r>
-        <w:rPr>
-          <w:rFonts w:ascii="Times New Roman" w:hAnsi="Times New Roman" w:cs="Times New Roman"/>
-          <w:sz w:val="24"/>
-          <w:szCs w:val="24"/>
-        </w:rPr>
-        <w:t>sonde</w:t>
-      </w:r>
-      <w:proofErr w:type="gramEnd"/>
-      <w:r>
-        <w:rPr>
-          <w:rFonts w:ascii="Times New Roman" w:hAnsi="Times New Roman" w:cs="Times New Roman"/>
-          <w:sz w:val="24"/>
-          <w:szCs w:val="24"/>
-        </w:rPr>
-        <w:t xml:space="preserve"> depth as possible (no deeper than 3 meters in the deeper sites). Samples were filtered in the field </w:t>
+        <w:t xml:space="preserve"> data were “grab” samples except for Pellicer Creek in which some missing data values were filled in with data collected at similar time frames using an automated water sampler. This diel sampling is also performed by the SWMP on the same tidal stage at the Pellicer Creek station. All samples were collected monthly, in duplicate, from as close to sonde depth as possible (no deeper than 3 meters in the deeper sites). Samples were filtered in the field </w:t>
       </w:r>
       <w:r>
         <w:rPr>
@@ -1251,7 +921,6 @@
         <w:lastRenderedPageBreak/>
         <w:t xml:space="preserve">whenever feasible; otherwise, they were placed on ice in the dark and filtered immediately upon returning to the laboratory. All chlorophyll </w:t>
       </w:r>
-      <w:proofErr w:type="gramStart"/>
       <w:r>
         <w:rPr>
           <w:rFonts w:ascii="Times New Roman" w:hAnsi="Times New Roman" w:cs="Times New Roman"/>
@@ -1268,16 +937,7 @@
           <w:sz w:val="24"/>
           <w:szCs w:val="24"/>
         </w:rPr>
-        <w:t xml:space="preserve"> samples</w:t>
-      </w:r>
-      <w:proofErr w:type="gramEnd"/>
-      <w:r>
-        <w:rPr>
-          <w:rFonts w:ascii="Times New Roman" w:hAnsi="Times New Roman" w:cs="Times New Roman"/>
-          <w:sz w:val="24"/>
-          <w:szCs w:val="24"/>
-        </w:rPr>
-        <w:t xml:space="preserve"> were performed using Standard Methods (SM10200H). All duplicate values were averaged into a monthly value at all sites. Temperature (°C) and salinity (practical salinity units, psu) data from each site was averaged to each month. Data was removed that failed to meet quality standards for all parameters. For the SWMP, values below the nominal base minimum detection limit of 0.55 (µg\L) were replaced with this nominal base to standardize across the dataset.</w:t>
+        <w:t xml:space="preserve"> samples were performed using Standard Methods (SM10200H). All duplicate values were averaged into a monthly value at all sites. Temperature (°C) and salinity (practical salinity units, psu) data from each site was averaged to each month. Data was removed that failed to meet quality standards for all parameters. For the SWMP, values below the nominal base minimum detection limit of 0.55 (µg\L) were replaced with this nominal base to standardize across the dataset.</w:t>
       </w:r>
     </w:p>
     <w:p>
@@ -1441,25 +1101,7 @@
           <w:sz w:val="24"/>
           <w:szCs w:val="24"/>
         </w:rPr>
-        <w:t xml:space="preserve">) was set to 11 times the number of years for the input data (11 * 20 = 220) (M. Beck et al. 2022; M. W. Beck et al. 2022). Diagnostic information of the model </w:t>
-      </w:r>
-      <w:proofErr w:type="gramStart"/>
-      <w:r>
-        <w:rPr>
-          <w:rFonts w:ascii="Times New Roman" w:hAnsi="Times New Roman" w:cs="Times New Roman"/>
-          <w:sz w:val="24"/>
-          <w:szCs w:val="24"/>
-        </w:rPr>
-        <w:t>fit</w:t>
-      </w:r>
-      <w:proofErr w:type="gramEnd"/>
-      <w:r>
-        <w:rPr>
-          <w:rFonts w:ascii="Times New Roman" w:hAnsi="Times New Roman" w:cs="Times New Roman"/>
-          <w:sz w:val="24"/>
-          <w:szCs w:val="24"/>
-        </w:rPr>
-        <w:t xml:space="preserve"> and procedure were checked using the </w:t>
+        <w:t xml:space="preserve">) was set to 11 times the number of years for the input data (11 * 20 = 220) (M. Beck et al. 2022; M. W. Beck et al. 2022). Diagnostic information of the model fit and procedure were checked using the </w:t>
       </w:r>
       <w:r>
         <w:rPr>
@@ -1476,7 +1118,49 @@
           <w:sz w:val="24"/>
           <w:szCs w:val="24"/>
         </w:rPr>
-        <w:t xml:space="preserve"> package (Wood 2011). These models computed a smooth temporal pattern in the raw data with an uncertainty of the smoother. The model results were then used to calculate seasonal metrics, trends, and plot results. The predicted values from the model results were also used to fill in data, by creating monthly averages, for missing months at each of the stations (CITE SUPPLEMENTAL MISSING DATA INFORMATION HERE) to complete the time series for decomposition to further investigate patterns and scales of variability using </w:t>
+        <w:t xml:space="preserve"> package (Wood 2011). These models computed a smooth temporal pattern in the raw data with an uncertainty of the smoother. The model results were then used to calculate seasonal metrics, trends, and plot results. </w:t>
+      </w:r>
+      <w:r>
+        <w:rPr>
+          <w:rFonts w:ascii="Times New Roman" w:hAnsi="Times New Roman" w:cs="Times New Roman"/>
+          <w:sz w:val="24"/>
+          <w:szCs w:val="24"/>
+        </w:rPr>
+        <w:t xml:space="preserve">Changes in annual chlorophyll </w:t>
+      </w:r>
+      <w:r>
+        <w:rPr>
+          <w:rFonts w:ascii="Times New Roman" w:hAnsi="Times New Roman" w:cs="Times New Roman"/>
+          <w:i/>
+          <w:iCs/>
+          <w:sz w:val="24"/>
+          <w:szCs w:val="24"/>
+        </w:rPr>
+        <w:t xml:space="preserve">a </w:t>
+      </w:r>
+      <w:r>
+        <w:rPr>
+          <w:rFonts w:ascii="Times New Roman" w:hAnsi="Times New Roman" w:cs="Times New Roman"/>
+          <w:sz w:val="24"/>
+          <w:szCs w:val="24"/>
+        </w:rPr>
+        <w:t xml:space="preserve">were evaluated using a five-year moving window from 2003-2022. The slope is representative for the central year within each block (two years before and after). </w:t>
+      </w:r>
+      <w:r>
+        <w:rPr>
+          <w:rFonts w:ascii="Times New Roman" w:hAnsi="Times New Roman" w:cs="Times New Roman"/>
+          <w:sz w:val="24"/>
+          <w:szCs w:val="24"/>
+        </w:rPr>
+        <w:t>The</w:t>
+      </w:r>
+      <w:r>
+        <w:rPr>
+          <w:rFonts w:ascii="Times New Roman" w:hAnsi="Times New Roman" w:cs="Times New Roman"/>
+          <w:sz w:val="24"/>
+          <w:szCs w:val="24"/>
+        </w:rPr>
+        <w:t xml:space="preserve"> predicted values from the model results were also used to fill in data, by creating monthly averages, for missing months at each of the stations (CITE SUPPLEMENTAL MISSING DATA INFORMATION HERE) to complete the time series for decomposition to further investigate patterns and scales of variability using </w:t>
       </w:r>
       <w:r>
         <w:rPr>
@@ -2285,6 +1969,7 @@
           <w:sz w:val="24"/>
           <w:szCs w:val="24"/>
         </w:rPr>
+        <w:lastRenderedPageBreak/>
         <w:t xml:space="preserve">Seasonality was determined not only through decomposition, but also by measuring changes in phases of annual chlorophyll </w:t>
       </w:r>
       <w:r>
@@ -2303,25 +1988,7 @@
           <w:sz w:val="24"/>
           <w:szCs w:val="24"/>
         </w:rPr>
-        <w:t xml:space="preserve"> </w:t>
-      </w:r>
-      <w:proofErr w:type="gramStart"/>
-      <w:r>
-        <w:rPr>
-          <w:rFonts w:ascii="Times New Roman" w:hAnsi="Times New Roman" w:cs="Times New Roman"/>
-          <w:sz w:val="24"/>
-          <w:szCs w:val="24"/>
-        </w:rPr>
-        <w:t>cycles</w:t>
-      </w:r>
-      <w:proofErr w:type="gramEnd"/>
-      <w:r>
-        <w:rPr>
-          <w:rFonts w:ascii="Times New Roman" w:hAnsi="Times New Roman" w:cs="Times New Roman"/>
-          <w:sz w:val="24"/>
-          <w:szCs w:val="24"/>
-        </w:rPr>
-        <w:t xml:space="preserve"> using </w:t>
+        <w:t xml:space="preserve"> cycles using </w:t>
       </w:r>
       <w:r>
         <w:rPr>
@@ -2338,18 +2005,8 @@
           <w:sz w:val="24"/>
           <w:szCs w:val="24"/>
         </w:rPr>
-        <w:t xml:space="preserve"> package (Jassby and Cloern 2022). As an </w:t>
-      </w:r>
-      <w:r>
-        <w:rPr>
-          <w:rFonts w:ascii="Times New Roman" w:hAnsi="Times New Roman" w:cs="Times New Roman"/>
-          <w:sz w:val="24"/>
-          <w:szCs w:val="24"/>
-        </w:rPr>
-        <w:lastRenderedPageBreak/>
-        <w:t xml:space="preserve">indicator of peak annual biomass, </w:t>
-      </w:r>
-      <w:proofErr w:type="gramStart"/>
+        <w:t xml:space="preserve"> package (Jassby and Cloern 2022). As an indicator of peak annual biomass, </w:t>
+      </w:r>
       <w:r>
         <w:rPr>
           <w:rStyle w:val="VerbatimChar"/>
@@ -2357,17 +2014,7 @@
           <w:sz w:val="24"/>
           <w:szCs w:val="24"/>
         </w:rPr>
-        <w:t>phenoPhase(</w:t>
-      </w:r>
-      <w:proofErr w:type="gramEnd"/>
-      <w:r>
-        <w:rPr>
-          <w:rStyle w:val="VerbatimChar"/>
-          <w:rFonts w:ascii="Times New Roman" w:hAnsi="Times New Roman" w:cs="Times New Roman"/>
-          <w:sz w:val="24"/>
-          <w:szCs w:val="24"/>
-        </w:rPr>
-        <w:t>)</w:t>
+        <w:t>phenoPhase()</w:t>
       </w:r>
       <w:r>
         <w:rPr>
@@ -2547,7 +2194,6 @@
         </w:rPr>
         <w:t xml:space="preserve">). Chlorophyll </w:t>
       </w:r>
-      <w:proofErr w:type="gramStart"/>
       <w:r>
         <w:rPr>
           <w:rFonts w:ascii="Times New Roman" w:hAnsi="Times New Roman" w:cs="Times New Roman"/>
@@ -2564,16 +2210,7 @@
           <w:sz w:val="24"/>
           <w:szCs w:val="24"/>
         </w:rPr>
-        <w:t xml:space="preserve"> ranges</w:t>
-      </w:r>
-      <w:proofErr w:type="gramEnd"/>
-      <w:r>
-        <w:rPr>
-          <w:rFonts w:ascii="Times New Roman" w:hAnsi="Times New Roman" w:cs="Times New Roman"/>
-          <w:sz w:val="24"/>
-          <w:szCs w:val="24"/>
-        </w:rPr>
-        <w:t xml:space="preserve"> were much higher in PC than the other sites. Only significant trends in annual chlorophyll </w:t>
+        <w:t xml:space="preserve"> ranges were much higher in PC than the other sites. Only significant trends in annual chlorophyll </w:t>
       </w:r>
       <w:r>
         <w:rPr>
@@ -2591,25 +2228,7 @@
           <w:sz w:val="24"/>
           <w:szCs w:val="24"/>
         </w:rPr>
-        <w:t xml:space="preserve"> over the entire </w:t>
-      </w:r>
-      <w:proofErr w:type="gramStart"/>
-      <w:r>
-        <w:rPr>
-          <w:rFonts w:ascii="Times New Roman" w:hAnsi="Times New Roman" w:cs="Times New Roman"/>
-          <w:sz w:val="24"/>
-          <w:szCs w:val="24"/>
-        </w:rPr>
-        <w:t>time period</w:t>
-      </w:r>
-      <w:proofErr w:type="gramEnd"/>
-      <w:r>
-        <w:rPr>
-          <w:rFonts w:ascii="Times New Roman" w:hAnsi="Times New Roman" w:cs="Times New Roman"/>
-          <w:sz w:val="24"/>
-          <w:szCs w:val="24"/>
-        </w:rPr>
-        <w:t xml:space="preserve"> were detected at SS and FM, however a very clear oscillating pattern in average chlorophyll </w:t>
+        <w:t xml:space="preserve"> over the entire time period were detected at SS and FM, however a very clear oscillating pattern in average chlorophyll </w:t>
       </w:r>
       <w:r>
         <w:rPr>
@@ -2627,7 +2246,31 @@
           <w:sz w:val="24"/>
           <w:szCs w:val="24"/>
         </w:rPr>
-        <w:t xml:space="preserve"> was visible at all sites.</w:t>
+        <w:t xml:space="preserve"> was visible at all sites</w:t>
+      </w:r>
+      <w:r>
+        <w:rPr>
+          <w:rFonts w:ascii="Times New Roman" w:hAnsi="Times New Roman" w:cs="Times New Roman"/>
+          <w:sz w:val="24"/>
+          <w:szCs w:val="24"/>
+        </w:rPr>
+        <w:t xml:space="preserve"> (Figure PI GAM, SS GAM, FM GAM, PC GAM)</w:t>
+      </w:r>
+      <w:r>
+        <w:rPr>
+          <w:rFonts w:ascii="Times New Roman" w:hAnsi="Times New Roman" w:cs="Times New Roman"/>
+          <w:sz w:val="24"/>
+          <w:szCs w:val="24"/>
+        </w:rPr>
+        <w:t>.</w:t>
+      </w:r>
+      <w:r>
+        <w:rPr>
+          <w:rFonts w:ascii="Times New Roman" w:hAnsi="Times New Roman" w:cs="Times New Roman"/>
+          <w:sz w:val="24"/>
+          <w:szCs w:val="24"/>
+        </w:rPr>
+        <w:t xml:space="preserve"> All sites showed increasing trends in the first decade of the monitoring and within the last five years. They all also showed significant decreasing trends in either 2011 (PI, FM, and PC) or 2012 (SS).   </w:t>
       </w:r>
     </w:p>
     <w:p>
@@ -2794,7 +2437,16 @@
           <w:sz w:val="24"/>
           <w:szCs w:val="24"/>
         </w:rPr>
-        <w:t xml:space="preserve">Seasonal patterns at PI and PC show higher chlorophyll </w:t>
+        <w:t xml:space="preserve">Seasonal patterns at PI and PC show </w:t>
+      </w:r>
+      <w:r>
+        <w:rPr>
+          <w:rFonts w:ascii="Times New Roman" w:hAnsi="Times New Roman" w:cs="Times New Roman"/>
+          <w:sz w:val="24"/>
+          <w:szCs w:val="24"/>
+        </w:rPr>
+        <w:lastRenderedPageBreak/>
+        <w:t xml:space="preserve">higher chlorophyll </w:t>
       </w:r>
       <w:r>
         <w:rPr>
@@ -2904,16 +2556,7 @@
           <w:sz w:val="24"/>
           <w:szCs w:val="24"/>
         </w:rPr>
-        <w:t xml:space="preserve"> occurring mostly in the middle to late part of June (Figure </w:t>
-      </w:r>
-      <w:r>
-        <w:rPr>
-          <w:rFonts w:ascii="Times New Roman" w:hAnsi="Times New Roman" w:cs="Times New Roman"/>
-          <w:sz w:val="24"/>
-          <w:szCs w:val="24"/>
-        </w:rPr>
-        <w:lastRenderedPageBreak/>
-        <w:t>Fulcrums). Though statistically insignificant, all sites also exhibited a decrease in the annual fulcrum indicating a shift in earlier peak values in the year. The widest range in fulcrums occurred at PC (months 5.01 – 7.91). SS and FM had later fulcrums from months 6.24 to 8.71 (SS) and months 6.16 to 8.51 (FM). PI had an equally narrow range of fulcrums to FM (months 5.4 – 7.78). These fulcrum values mirror the patterns observed in the seasonal-scale variability (Figures X variability) where PI and PC begin earlier in the year and FM and SS extend later in the year. The range of peak biomass of all sites, between May 1 – August 15 (day 121</w:t>
+        <w:t xml:space="preserve"> occurring mostly in the middle to late part of June (Figure Fulcrums). Though statistically insignificant, all sites also exhibited a decrease in the annual fulcrum indicating a shift in earlier peak values in the year. The widest range in fulcrums occurred at PC (months 5.01 – 7.91). SS and FM had later fulcrums from months 6.24 to 8.71 (SS) and months 6.16 to 8.51 (FM). PI had an equally narrow range of fulcrums to FM (months 5.4 – 7.78). These fulcrum values mirror the patterns observed in the seasonal-scale variability (Figures X variability) where PI and PC begin earlier in the year and FM and SS extend later in the year. The range of peak biomass of all sites, between May 1 – August 15 (day 121</w:t>
       </w:r>
       <w:r>
         <w:rPr>
@@ -3090,25 +2733,16 @@
           <w:sz w:val="24"/>
           <w:szCs w:val="24"/>
         </w:rPr>
-        <w:t xml:space="preserve">. At that time, the Northern Coastal Basin, which includes the GTM estuary, was found to have some of the best water quality out of all the basins in the </w:t>
-      </w:r>
-      <w:proofErr w:type="gramStart"/>
-      <w:r>
-        <w:rPr>
-          <w:rFonts w:ascii="Times New Roman" w:hAnsi="Times New Roman" w:cs="Times New Roman"/>
-          <w:sz w:val="24"/>
-          <w:szCs w:val="24"/>
-        </w:rPr>
-        <w:t>District</w:t>
-      </w:r>
-      <w:proofErr w:type="gramEnd"/>
-      <w:r>
-        <w:rPr>
-          <w:rFonts w:ascii="Times New Roman" w:hAnsi="Times New Roman" w:cs="Times New Roman"/>
-          <w:sz w:val="24"/>
-          <w:szCs w:val="24"/>
-        </w:rPr>
-        <w:t>; however, many of the sites, though deemed of good water quality, provided insufficient data (did not have at least 10 years of data) or had insignificant results for trend tests (Winkler and Ceric 2004).</w:t>
+        <w:t xml:space="preserve">. At that time, the Northern Coastal Basin, which includes the GTM estuary, was found to have some of the best water quality out of all the basins </w:t>
+      </w:r>
+      <w:r>
+        <w:rPr>
+          <w:rFonts w:ascii="Times New Roman" w:hAnsi="Times New Roman" w:cs="Times New Roman"/>
+          <w:sz w:val="24"/>
+          <w:szCs w:val="24"/>
+        </w:rPr>
+        <w:lastRenderedPageBreak/>
+        <w:t>in the District; however, many of the sites, though deemed of good water quality, provided insufficient data (did not have at least 10 years of data) or had insignificant results for trend tests (Winkler and Ceric 2004).</w:t>
       </w:r>
     </w:p>
     <w:p>
@@ -3128,16 +2762,7 @@
           <w:sz w:val="24"/>
           <w:szCs w:val="24"/>
         </w:rPr>
-        <w:t xml:space="preserve">Given the lack of recent information regarding the status of water quality or nutrients within this system, the access of a robust water quality time series, and the continued increase in coastal </w:t>
-      </w:r>
-      <w:r>
-        <w:rPr>
-          <w:rFonts w:ascii="Times New Roman" w:hAnsi="Times New Roman" w:cs="Times New Roman"/>
-          <w:sz w:val="24"/>
-          <w:szCs w:val="24"/>
-        </w:rPr>
-        <w:lastRenderedPageBreak/>
-        <w:t xml:space="preserve">population density pressure in the region (Kyzar et al. 2021), this study uses the established long-term continuous monitoring framework of the NERRS SWMP to establish trends, patterns, and scales in variability of chlorophyll </w:t>
+        <w:t xml:space="preserve">Given the lack of recent information regarding the status of water quality or nutrients within this system, the access of a robust water quality time series, and the continued increase in coastal population density pressure in the region (Kyzar et al. 2021), this study uses the established long-term continuous monitoring framework of the NERRS SWMP to establish trends, patterns, and scales in variability of chlorophyll </w:t>
       </w:r>
       <w:r>
         <w:rPr>
@@ -3317,25 +2942,7 @@
           <w:sz w:val="24"/>
           <w:szCs w:val="24"/>
         </w:rPr>
-        <w:t xml:space="preserve">Beck, M. W., P. De Valpine, R. Murphy, I. Wren, A. Chelsky, M. Foley, and D. B. Senn. 2022. </w:t>
-      </w:r>
-      <w:proofErr w:type="gramStart"/>
-      <w:r>
-        <w:rPr>
-          <w:rFonts w:ascii="Times New Roman" w:hAnsi="Times New Roman" w:cs="Times New Roman"/>
-          <w:sz w:val="24"/>
-          <w:szCs w:val="24"/>
-        </w:rPr>
-        <w:t>Multi-scale</w:t>
-      </w:r>
-      <w:proofErr w:type="gramEnd"/>
-      <w:r>
-        <w:rPr>
-          <w:rFonts w:ascii="Times New Roman" w:hAnsi="Times New Roman" w:cs="Times New Roman"/>
-          <w:sz w:val="24"/>
-          <w:szCs w:val="24"/>
-        </w:rPr>
-        <w:t xml:space="preserve"> trend analysis of water quality using error propagation of generalized additive models. </w:t>
+        <w:t xml:space="preserve">Beck, M. W., P. De Valpine, R. Murphy, I. Wren, A. Chelsky, M. Foley, and D. B. Senn. 2022. Multi-scale trend analysis of water quality using error propagation of generalized additive models. </w:t>
       </w:r>
       <w:r>
         <w:rPr>
@@ -3394,6 +3001,7 @@
           <w:sz w:val="24"/>
           <w:szCs w:val="24"/>
         </w:rPr>
+        <w:lastRenderedPageBreak/>
         <w:t>Beck, M., P. de Valpine, R. Murphy, I. Wren, A. Chelsky, M. Foley, and D. Senn. 2022. Wqtrends: Assess water quality trends with generalized additive models.</w:t>
       </w:r>
     </w:p>
@@ -3475,7 +3083,6 @@
           <w:sz w:val="24"/>
           <w:szCs w:val="24"/>
         </w:rPr>
-        <w:lastRenderedPageBreak/>
         <w:t xml:space="preserve">Cloern, J. E., and A. D. Jassby. 2010. Patterns and Scales of Phytoplankton Variability in EstuarineCoastal Ecosystems. </w:t>
       </w:r>
       <w:r>
@@ -3755,7 +3362,16 @@
           <w:sz w:val="24"/>
           <w:szCs w:val="24"/>
         </w:rPr>
-        <w:t xml:space="preserve">Gray, M. W., D. Pinton, A. Canestrelli, N. Dix, P. Marcum, D. Kimbro, and R. Grizzle. 2021. Beyond Residence Time: Quantifying Factors that Drive the Spatially Explicit Filtration Services of an Abundant Native Oyster Population. </w:t>
+        <w:t xml:space="preserve">Gray, M. W., D. Pinton, A. Canestrelli, N. Dix, P. Marcum, D. Kimbro, and R. Grizzle. 2021. Beyond Residence Time: Quantifying Factors that Drive the Spatially Explicit Filtration Services </w:t>
+      </w:r>
+      <w:r>
+        <w:rPr>
+          <w:rFonts w:ascii="Times New Roman" w:hAnsi="Times New Roman" w:cs="Times New Roman"/>
+          <w:sz w:val="24"/>
+          <w:szCs w:val="24"/>
+        </w:rPr>
+        <w:lastRenderedPageBreak/>
+        <w:t xml:space="preserve">of an Abundant Native Oyster Population. </w:t>
       </w:r>
       <w:r>
         <w:rPr>
@@ -3824,27 +3440,7 @@
             <w:sz w:val="24"/>
             <w:szCs w:val="24"/>
           </w:rPr>
-          <w:t xml:space="preserve">On the phenology of </w:t>
-        </w:r>
-        <w:proofErr w:type="gramStart"/>
-        <w:r>
-          <w:rPr>
-            <w:rStyle w:val="Hyperlink"/>
-            <w:rFonts w:ascii="Times New Roman" w:hAnsi="Times New Roman" w:cs="Times New Roman"/>
-            <w:sz w:val="24"/>
-            <w:szCs w:val="24"/>
-          </w:rPr>
-          <w:t>north sea</w:t>
-        </w:r>
-        <w:proofErr w:type="gramEnd"/>
-        <w:r>
-          <w:rPr>
-            <w:rStyle w:val="Hyperlink"/>
-            <w:rFonts w:ascii="Times New Roman" w:hAnsi="Times New Roman" w:cs="Times New Roman"/>
-            <w:sz w:val="24"/>
-            <w:szCs w:val="24"/>
-          </w:rPr>
-          <w:t xml:space="preserve"> ichthyoplankton</w:t>
+          <w:t>On the phenology of north sea ichthyoplankton</w:t>
         </w:r>
       </w:hyperlink>
       <w:r>
@@ -3893,7 +3489,6 @@
           <w:sz w:val="24"/>
           <w:szCs w:val="24"/>
         </w:rPr>
-        <w:lastRenderedPageBreak/>
         <w:t xml:space="preserve">Harding, L. W., C. L. Gallegos, E. S. Perry, W. D. Miller, J. E. Adolf, M. E. Mallonee, and H. W. Paerl. 2016. Long-Term Trends of Nutrients and Phytoplankton in Chesapeake Bay. </w:t>
       </w:r>
       <w:r>
@@ -4171,6 +3766,7 @@
           <w:sz w:val="24"/>
           <w:szCs w:val="24"/>
         </w:rPr>
+        <w:lastRenderedPageBreak/>
         <w:t xml:space="preserve">Korsman, B. M., M. E. Kimball, and F. J. Hernandez. 2017. Spatial and temporal variability in ichthyoplankton communities ingressing through two adjacent inlets along the southeastern US Atlantic coast. </w:t>
       </w:r>
       <w:r>
@@ -4289,7 +3885,6 @@
           <w:sz w:val="24"/>
           <w:szCs w:val="24"/>
         </w:rPr>
-        <w:lastRenderedPageBreak/>
         <w:t xml:space="preserve">Phlips, E. J., S. Badylak, N. G. Nelson, L. M. Hall, C. A. Jacoby, M. A. Lasi, J. C. Lockwood, and J. D. Miller. 2021. </w:t>
       </w:r>
       <w:hyperlink r:id="rId26">
@@ -4349,25 +3944,7 @@
           <w:sz w:val="24"/>
           <w:szCs w:val="24"/>
         </w:rPr>
-        <w:t xml:space="preserve">Phlips, E. J., S. Badylak, N. G. Nelson, and K. E. Havens. 2020. Hurricanes, El </w:t>
-      </w:r>
-      <w:proofErr w:type="gramStart"/>
-      <w:r>
-        <w:rPr>
-          <w:rFonts w:ascii="Times New Roman" w:hAnsi="Times New Roman" w:cs="Times New Roman"/>
-          <w:sz w:val="24"/>
-          <w:szCs w:val="24"/>
-        </w:rPr>
-        <w:t>Niño</w:t>
-      </w:r>
-      <w:proofErr w:type="gramEnd"/>
-      <w:r>
-        <w:rPr>
-          <w:rFonts w:ascii="Times New Roman" w:hAnsi="Times New Roman" w:cs="Times New Roman"/>
-          <w:sz w:val="24"/>
-          <w:szCs w:val="24"/>
-        </w:rPr>
-        <w:t xml:space="preserve"> and harmful algal blooms in two sub-tropical Florida estuaries: Direct and indirect impacts. </w:t>
+        <w:t xml:space="preserve">Phlips, E. J., S. Badylak, N. G. Nelson, and K. E. Havens. 2020. Hurricanes, El Niño and harmful algal blooms in two sub-tropical Florida estuaries: Direct and indirect impacts. </w:t>
       </w:r>
       <w:r>
         <w:rPr>
@@ -4528,7 +4105,16 @@
           <w:sz w:val="24"/>
           <w:szCs w:val="24"/>
         </w:rPr>
-        <w:t xml:space="preserve">Sheng, Y. P., B. Tutak, J. R. Davis, and V. Paramygin. 2008. Circulation and Flushing in the Lagoonal System of the Guana Tolomato Matanzas National Estuarine Research Reserve (GTMNERR), Florida. </w:t>
+        <w:t xml:space="preserve">Sheng, Y. P., B. Tutak, J. R. Davis, and V. Paramygin. 2008. Circulation and Flushing in the Lagoonal System of the Guana Tolomato Matanzas National Estuarine Research Reserve </w:t>
+      </w:r>
+      <w:r>
+        <w:rPr>
+          <w:rFonts w:ascii="Times New Roman" w:hAnsi="Times New Roman" w:cs="Times New Roman"/>
+          <w:sz w:val="24"/>
+          <w:szCs w:val="24"/>
+        </w:rPr>
+        <w:lastRenderedPageBreak/>
+        <w:t xml:space="preserve">(GTMNERR), Florida. </w:t>
       </w:r>
       <w:r>
         <w:rPr>
@@ -4627,34 +4213,7 @@
           <w:sz w:val="24"/>
           <w:szCs w:val="24"/>
         </w:rPr>
-        <w:t>Williams, A. A., S. F. Eastman, W</w:t>
-      </w:r>
-      <w:proofErr w:type="gramStart"/>
-      <w:r>
-        <w:rPr>
-          <w:rFonts w:ascii="Times New Roman" w:hAnsi="Times New Roman" w:cs="Times New Roman"/>
-          <w:sz w:val="24"/>
-          <w:szCs w:val="24"/>
-        </w:rPr>
-        <w:t>. E</w:t>
-      </w:r>
-      <w:proofErr w:type="gramEnd"/>
-      <w:r>
-        <w:rPr>
-          <w:rFonts w:ascii="Times New Roman" w:hAnsi="Times New Roman" w:cs="Times New Roman"/>
-          <w:sz w:val="24"/>
-          <w:szCs w:val="24"/>
-        </w:rPr>
-        <w:t xml:space="preserve">. Eash-Loucks, M. E. Kimball, M. L. Lehmann, and J. D. Parker. 2014. Record Northernmost Endemic Mangroves on the United States Atlantic Coast </w:t>
-      </w:r>
-      <w:r>
-        <w:rPr>
-          <w:rFonts w:ascii="Times New Roman" w:hAnsi="Times New Roman" w:cs="Times New Roman"/>
-          <w:sz w:val="24"/>
-          <w:szCs w:val="24"/>
-        </w:rPr>
-        <w:lastRenderedPageBreak/>
-        <w:t xml:space="preserve">with a Note on Latitudinal Migration. </w:t>
+        <w:t xml:space="preserve">Williams, A. A., S. F. Eastman, W. E. Eash-Loucks, M. E. Kimball, M. L. Lehmann, and J. D. Parker. 2014. Record Northernmost Endemic Mangroves on the United States Atlantic Coast with a Note on Latitudinal Migration. </w:t>
       </w:r>
       <w:r>
         <w:rPr>
@@ -4723,29 +4282,7 @@
           <w:sz w:val="24"/>
           <w:szCs w:val="24"/>
         </w:rPr>
-        <w:t xml:space="preserve">Status and trends in water quality at selected sites in the st. </w:t>
-      </w:r>
-      <w:proofErr w:type="gramStart"/>
-      <w:r>
-        <w:rPr>
-          <w:rFonts w:ascii="Times New Roman" w:hAnsi="Times New Roman" w:cs="Times New Roman"/>
-          <w:i/>
-          <w:iCs/>
-          <w:sz w:val="24"/>
-          <w:szCs w:val="24"/>
-        </w:rPr>
-        <w:t>Johns river</w:t>
-      </w:r>
-      <w:proofErr w:type="gramEnd"/>
-      <w:r>
-        <w:rPr>
-          <w:rFonts w:ascii="Times New Roman" w:hAnsi="Times New Roman" w:cs="Times New Roman"/>
-          <w:i/>
-          <w:iCs/>
-          <w:sz w:val="24"/>
-          <w:szCs w:val="24"/>
-        </w:rPr>
-        <w:t xml:space="preserve"> water management district</w:t>
+        <w:t>Status and trends in water quality at selected sites in the st. Johns river water management district</w:t>
       </w:r>
       <w:r>
         <w:rPr>
@@ -4922,23 +4459,7 @@
           <w:sz w:val="24"/>
           <w:szCs w:val="24"/>
         </w:rPr>
-        <w:t xml:space="preserve">”), which is the </w:t>
-      </w:r>
-      <w:r>
-        <w:rPr>
-          <w:rFonts w:ascii="Times New Roman" w:hAnsi="Times New Roman" w:cs="Times New Roman"/>
-          <w:sz w:val="24"/>
-          <w:szCs w:val="24"/>
-        </w:rPr>
-        <w:t>day of the year converted into a continuous numeric variable to represent annual effect</w:t>
-      </w:r>
-      <w:r>
-        <w:rPr>
-          <w:rFonts w:ascii="Times New Roman" w:hAnsi="Times New Roman" w:cs="Times New Roman"/>
-          <w:sz w:val="24"/>
-          <w:szCs w:val="24"/>
-        </w:rPr>
-        <w:t>. Additional performance statistics are also provided as Akaike Information Criterion (AIC), generalized cross-validation scores (GCV), and adjusted r-squared values.</w:t>
+        <w:t>”), which is the day of the year converted into a continuous numeric variable to represent annual effect. Additional performance statistics are also provided as Akaike Information Criterion (AIC), generalized cross-validation scores (GCV), and adjusted r-squared values.</w:t>
       </w:r>
     </w:p>
     <w:tbl>
@@ -7178,6 +6699,69 @@
     </w:p>
     <w:p>
       <w:pPr>
+        <w:jc w:val="left"/>
+        <w:rPr>
+          <w:rFonts w:ascii="Times New Roman" w:hAnsi="Times New Roman" w:cs="Times New Roman"/>
+          <w:sz w:val="24"/>
+          <w:szCs w:val="24"/>
+        </w:rPr>
+      </w:pPr>
+      <w:r>
+        <w:rPr>
+          <w:rFonts w:ascii="Times New Roman" w:hAnsi="Times New Roman" w:cs="Times New Roman"/>
+          <w:b/>
+          <w:bCs/>
+          <w:sz w:val="24"/>
+          <w:szCs w:val="24"/>
+        </w:rPr>
+        <w:lastRenderedPageBreak/>
+        <w:t>Table 3</w:t>
+      </w:r>
+      <w:r>
+        <w:rPr>
+          <w:rFonts w:ascii="Times New Roman" w:hAnsi="Times New Roman" w:cs="Times New Roman"/>
+          <w:sz w:val="24"/>
+          <w:szCs w:val="24"/>
+        </w:rPr>
+        <w:t xml:space="preserve">. Trend summaries for </w:t>
+      </w:r>
+      <w:r>
+        <w:rPr>
+          <w:rFonts w:ascii="Times New Roman" w:hAnsi="Times New Roman" w:cs="Times New Roman"/>
+          <w:sz w:val="24"/>
+          <w:szCs w:val="24"/>
+        </w:rPr>
+        <w:t xml:space="preserve">chlorophyll </w:t>
+      </w:r>
+      <w:r>
+        <w:rPr>
+          <w:rFonts w:ascii="Times New Roman" w:hAnsi="Times New Roman" w:cs="Times New Roman"/>
+          <w:i/>
+          <w:iCs/>
+          <w:sz w:val="24"/>
+          <w:szCs w:val="24"/>
+        </w:rPr>
+        <w:t>a</w:t>
+      </w:r>
+      <w:r>
+        <w:rPr>
+          <w:rFonts w:ascii="Times New Roman" w:hAnsi="Times New Roman" w:cs="Times New Roman"/>
+          <w:sz w:val="24"/>
+          <w:szCs w:val="24"/>
+        </w:rPr>
+        <w:t xml:space="preserve"> timeseries at Pine Island, San Sebastian, Fort Matanzas, and Pellicer Creek with the Guana Tolomato Matanzas National Estuarine Research Reserve. </w:t>
+      </w:r>
+      <w:r>
+        <w:rPr>
+          <w:rFonts w:ascii="Times New Roman" w:hAnsi="Times New Roman" w:cs="Times New Roman"/>
+          <w:sz w:val="24"/>
+          <w:szCs w:val="24"/>
+        </w:rPr>
+        <w:br w:type="page"/>
+      </w:r>
+    </w:p>
+    <w:p>
+      <w:pPr>
         <w:pStyle w:val="Bibliography"/>
         <w:spacing w:line="480" w:lineRule="auto"/>
         <w:rPr>
@@ -7202,19 +6786,39 @@
         <w:jc w:val="left"/>
         <w:rPr>
           <w:rFonts w:ascii="Times New Roman" w:hAnsi="Times New Roman" w:cs="Times New Roman"/>
-          <w:sz w:val="24"/>
-          <w:szCs w:val="24"/>
-        </w:rPr>
-      </w:pPr>
-      <w:r>
-        <w:rPr>
-          <w:rFonts w:ascii="Times New Roman" w:hAnsi="Times New Roman" w:cs="Times New Roman"/>
           <w:b/>
           <w:bCs/>
           <w:sz w:val="24"/>
           <w:szCs w:val="24"/>
         </w:rPr>
-        <w:t xml:space="preserve">Figure PI GAM and trend. </w:t>
+      </w:pPr>
+      <w:r>
+        <w:rPr>
+          <w:rFonts w:ascii="Times New Roman" w:hAnsi="Times New Roman" w:cs="Times New Roman"/>
+          <w:b/>
+          <w:bCs/>
+          <w:sz w:val="24"/>
+          <w:szCs w:val="24"/>
+        </w:rPr>
+        <w:t xml:space="preserve">Figure 1 </w:t>
+      </w:r>
+      <w:r>
+        <w:rPr>
+          <w:rFonts w:ascii="Times New Roman" w:hAnsi="Times New Roman" w:cs="Times New Roman"/>
+          <w:b/>
+          <w:bCs/>
+          <w:sz w:val="24"/>
+          <w:szCs w:val="24"/>
+        </w:rPr>
+        <w:t>Map</w:t>
+      </w:r>
+      <w:r>
+        <w:rPr>
+          <w:rFonts w:ascii="Times New Roman" w:hAnsi="Times New Roman" w:cs="Times New Roman"/>
+          <w:sz w:val="24"/>
+          <w:szCs w:val="24"/>
+        </w:rPr>
+        <w:t xml:space="preserve"> of Guana Tolomato Matanzas estuary located in northeast Florida, United States around the city of Saint Augustine, Florida with the water body identification layers and the water quality monitoring stations (circles) and location of the weather station (triangle).</w:t>
       </w:r>
     </w:p>
     <w:p>
@@ -7235,23 +6839,15 @@
           <w:sz w:val="24"/>
           <w:szCs w:val="24"/>
         </w:rPr>
-        <w:t>Figure PI variability</w:t>
-      </w:r>
-      <w:r>
-        <w:rPr>
-          <w:rFonts w:ascii="Times New Roman" w:hAnsi="Times New Roman" w:cs="Times New Roman"/>
-          <w:sz w:val="24"/>
-          <w:szCs w:val="24"/>
-        </w:rPr>
-        <w:t xml:space="preserve">. </w:t>
-      </w:r>
-      <w:r>
-        <w:rPr>
-          <w:rFonts w:ascii="Times New Roman" w:hAnsi="Times New Roman" w:cs="Times New Roman"/>
-          <w:sz w:val="24"/>
-          <w:szCs w:val="24"/>
-        </w:rPr>
-        <w:t xml:space="preserve">Phytoplankton patterns of variability at Pine Island in the Guana Tolomato Matanzas estuary. Blue lines are monthly chlorophyll </w:t>
+        <w:t xml:space="preserve">Figure PI GAM and trend. </w:t>
+      </w:r>
+      <w:r>
+        <w:rPr>
+          <w:rFonts w:ascii="Times New Roman" w:hAnsi="Times New Roman" w:cs="Times New Roman"/>
+          <w:sz w:val="24"/>
+          <w:szCs w:val="24"/>
+        </w:rPr>
+        <w:t xml:space="preserve">Chlorophyll </w:t>
       </w:r>
       <w:r>
         <w:rPr>
@@ -7263,23 +6859,695 @@
         </w:rPr>
         <w:t xml:space="preserve">a </w:t>
       </w:r>
-      <w:proofErr w:type="gramStart"/>
-      <w:r>
-        <w:rPr>
-          <w:rFonts w:ascii="Times New Roman" w:hAnsi="Times New Roman" w:cs="Times New Roman"/>
-          <w:sz w:val="24"/>
-          <w:szCs w:val="24"/>
-        </w:rPr>
-        <w:t>values</w:t>
-      </w:r>
-      <w:proofErr w:type="gramEnd"/>
-      <w:r>
-        <w:rPr>
-          <w:rFonts w:ascii="Times New Roman" w:hAnsi="Times New Roman" w:cs="Times New Roman"/>
-          <w:sz w:val="24"/>
-          <w:szCs w:val="24"/>
-        </w:rPr>
-        <w:t xml:space="preserve">; red bars are annual components </w:t>
+      <w:r>
+        <w:rPr>
+          <w:rFonts w:ascii="Times New Roman" w:hAnsi="Times New Roman" w:cs="Times New Roman"/>
+          <w:sz w:val="24"/>
+          <w:szCs w:val="24"/>
+        </w:rPr>
+        <w:t xml:space="preserve">at the Pine Island station in the Guana Tolomato Matanzas estuary. (A) time series </w:t>
+      </w:r>
+      <w:r>
+        <w:rPr>
+          <w:rFonts w:ascii="Times New Roman" w:hAnsi="Times New Roman" w:cs="Times New Roman"/>
+          <w:sz w:val="24"/>
+          <w:szCs w:val="24"/>
+        </w:rPr>
+        <w:t>of</w:t>
+      </w:r>
+      <w:r>
+        <w:rPr>
+          <w:rFonts w:ascii="Times New Roman" w:hAnsi="Times New Roman" w:cs="Times New Roman"/>
+          <w:sz w:val="24"/>
+          <w:szCs w:val="24"/>
+        </w:rPr>
+        <w:t xml:space="preserve"> monthly average chlorophyll </w:t>
+      </w:r>
+      <w:r>
+        <w:rPr>
+          <w:rFonts w:ascii="Times New Roman" w:hAnsi="Times New Roman" w:cs="Times New Roman"/>
+          <w:i/>
+          <w:iCs/>
+          <w:sz w:val="24"/>
+          <w:szCs w:val="24"/>
+        </w:rPr>
+        <w:t xml:space="preserve">a </w:t>
+      </w:r>
+      <w:r>
+        <w:rPr>
+          <w:rFonts w:ascii="Times New Roman" w:hAnsi="Times New Roman" w:cs="Times New Roman"/>
+          <w:sz w:val="24"/>
+          <w:szCs w:val="24"/>
+        </w:rPr>
+        <w:t xml:space="preserve">2003-2022 with </w:t>
+      </w:r>
+      <w:r>
+        <w:rPr>
+          <w:rFonts w:ascii="Times New Roman" w:hAnsi="Times New Roman" w:cs="Times New Roman"/>
+          <w:sz w:val="24"/>
+          <w:szCs w:val="24"/>
+        </w:rPr>
+        <w:t>generalized</w:t>
+      </w:r>
+      <w:r>
+        <w:rPr>
+          <w:rFonts w:ascii="Times New Roman" w:hAnsi="Times New Roman" w:cs="Times New Roman"/>
+          <w:sz w:val="24"/>
+          <w:szCs w:val="24"/>
+        </w:rPr>
+        <w:t xml:space="preserve"> additive model predictions (blue line). (B) annual averages (</w:t>
+      </w:r>
+      <w:r>
+        <w:rPr>
+          <w:rFonts w:ascii="Times New Roman" w:hAnsi="Times New Roman" w:cs="Times New Roman"/>
+          <w:sz w:val="24"/>
+          <w:szCs w:val="24"/>
+        </w:rPr>
+        <w:t xml:space="preserve">January 1 – December 31; </w:t>
+      </w:r>
+      <w:r>
+        <w:rPr>
+          <w:rFonts w:ascii="Times New Roman" w:hAnsi="Times New Roman" w:cs="Times New Roman"/>
+          <w:sz w:val="24"/>
+          <w:szCs w:val="24"/>
+        </w:rPr>
+        <w:t xml:space="preserve">+/- 95% confidence intervals) with </w:t>
+      </w:r>
+      <w:r>
+        <w:rPr>
+          <w:rFonts w:ascii="Times New Roman" w:hAnsi="Times New Roman" w:cs="Times New Roman"/>
+          <w:sz w:val="24"/>
+          <w:szCs w:val="24"/>
+        </w:rPr>
+        <w:t xml:space="preserve">trend estimates from </w:t>
+      </w:r>
+      <w:r>
+        <w:rPr>
+          <w:rFonts w:ascii="Times New Roman" w:hAnsi="Times New Roman" w:cs="Times New Roman"/>
+          <w:sz w:val="24"/>
+          <w:szCs w:val="24"/>
+        </w:rPr>
+        <w:t>meta-analysis</w:t>
+      </w:r>
+      <w:r>
+        <w:rPr>
+          <w:rFonts w:ascii="Times New Roman" w:hAnsi="Times New Roman" w:cs="Times New Roman"/>
+          <w:sz w:val="24"/>
+          <w:szCs w:val="24"/>
+        </w:rPr>
+        <w:t xml:space="preserve">. The trend lines (red with 95% CI) estimate the rate of change of chlorophyll </w:t>
+      </w:r>
+      <w:r>
+        <w:rPr>
+          <w:rFonts w:ascii="Times New Roman" w:hAnsi="Times New Roman" w:cs="Times New Roman"/>
+          <w:i/>
+          <w:iCs/>
+          <w:sz w:val="24"/>
+          <w:szCs w:val="24"/>
+        </w:rPr>
+        <w:t>a</w:t>
+      </w:r>
+      <w:r>
+        <w:rPr>
+          <w:rFonts w:ascii="Times New Roman" w:hAnsi="Times New Roman" w:cs="Times New Roman"/>
+          <w:sz w:val="24"/>
+          <w:szCs w:val="24"/>
+        </w:rPr>
+        <w:t xml:space="preserve"> per year reported as the log10 slope (+/- 95% CI) in the subtitle: ns: not significant at α = 0.05. (C) </w:t>
+      </w:r>
+      <w:r>
+        <w:rPr>
+          <w:rFonts w:ascii="Times New Roman" w:hAnsi="Times New Roman" w:cs="Times New Roman"/>
+          <w:sz w:val="24"/>
+          <w:szCs w:val="24"/>
+        </w:rPr>
+        <w:t xml:space="preserve">estimates of log10 chlorophyll </w:t>
+      </w:r>
+      <w:r>
+        <w:rPr>
+          <w:rFonts w:ascii="Times New Roman" w:hAnsi="Times New Roman" w:cs="Times New Roman"/>
+          <w:i/>
+          <w:iCs/>
+          <w:sz w:val="24"/>
+          <w:szCs w:val="24"/>
+        </w:rPr>
+        <w:t>a</w:t>
+      </w:r>
+      <w:r>
+        <w:rPr>
+          <w:rFonts w:ascii="Times New Roman" w:hAnsi="Times New Roman" w:cs="Times New Roman"/>
+          <w:sz w:val="24"/>
+          <w:szCs w:val="24"/>
+        </w:rPr>
+        <w:t xml:space="preserve"> change per year (+/- 95% </w:t>
+      </w:r>
+      <w:r>
+        <w:rPr>
+          <w:rFonts w:ascii="Times New Roman" w:hAnsi="Times New Roman" w:cs="Times New Roman"/>
+          <w:sz w:val="24"/>
+          <w:szCs w:val="24"/>
+        </w:rPr>
+        <w:t>CI</w:t>
+      </w:r>
+      <w:r>
+        <w:rPr>
+          <w:rFonts w:ascii="Times New Roman" w:hAnsi="Times New Roman" w:cs="Times New Roman"/>
+          <w:sz w:val="24"/>
+          <w:szCs w:val="24"/>
+        </w:rPr>
+        <w:t xml:space="preserve">) with trend estimates </w:t>
+      </w:r>
+      <w:r>
+        <w:rPr>
+          <w:rFonts w:ascii="Times New Roman" w:hAnsi="Times New Roman" w:cs="Times New Roman"/>
+          <w:sz w:val="24"/>
+          <w:szCs w:val="24"/>
+        </w:rPr>
+        <w:t>from a five-year, centered moving window where each point shows a linear trend estimate from two years prior and two years after each year. Estimates prior to 2005 and after 2020 are not available because of an incomplete two-year record for estimating the trend. Significant estimates are shown in red.</w:t>
+      </w:r>
+    </w:p>
+    <w:p>
+      <w:pPr>
+        <w:spacing w:line="480" w:lineRule="auto"/>
+        <w:jc w:val="left"/>
+        <w:rPr>
+          <w:rFonts w:ascii="Times New Roman" w:hAnsi="Times New Roman" w:cs="Times New Roman"/>
+          <w:sz w:val="24"/>
+          <w:szCs w:val="24"/>
+        </w:rPr>
+      </w:pPr>
+      <w:r>
+        <w:rPr>
+          <w:rFonts w:ascii="Times New Roman" w:hAnsi="Times New Roman" w:cs="Times New Roman"/>
+          <w:b/>
+          <w:bCs/>
+          <w:sz w:val="24"/>
+          <w:szCs w:val="24"/>
+        </w:rPr>
+        <w:t xml:space="preserve">Figure </w:t>
+      </w:r>
+      <w:r>
+        <w:rPr>
+          <w:rFonts w:ascii="Times New Roman" w:hAnsi="Times New Roman" w:cs="Times New Roman"/>
+          <w:b/>
+          <w:bCs/>
+          <w:sz w:val="24"/>
+          <w:szCs w:val="24"/>
+        </w:rPr>
+        <w:t>SS</w:t>
+      </w:r>
+      <w:r>
+        <w:rPr>
+          <w:rFonts w:ascii="Times New Roman" w:hAnsi="Times New Roman" w:cs="Times New Roman"/>
+          <w:b/>
+          <w:bCs/>
+          <w:sz w:val="24"/>
+          <w:szCs w:val="24"/>
+        </w:rPr>
+        <w:t xml:space="preserve"> GAM and trend. </w:t>
+      </w:r>
+      <w:r>
+        <w:rPr>
+          <w:rFonts w:ascii="Times New Roman" w:hAnsi="Times New Roman" w:cs="Times New Roman"/>
+          <w:sz w:val="24"/>
+          <w:szCs w:val="24"/>
+        </w:rPr>
+        <w:t xml:space="preserve">Chlorophyll </w:t>
+      </w:r>
+      <w:r>
+        <w:rPr>
+          <w:rFonts w:ascii="Times New Roman" w:hAnsi="Times New Roman" w:cs="Times New Roman"/>
+          <w:i/>
+          <w:iCs/>
+          <w:sz w:val="24"/>
+          <w:szCs w:val="24"/>
+        </w:rPr>
+        <w:t xml:space="preserve">a </w:t>
+      </w:r>
+      <w:r>
+        <w:rPr>
+          <w:rFonts w:ascii="Times New Roman" w:hAnsi="Times New Roman" w:cs="Times New Roman"/>
+          <w:sz w:val="24"/>
+          <w:szCs w:val="24"/>
+        </w:rPr>
+        <w:t xml:space="preserve">at the </w:t>
+      </w:r>
+      <w:r>
+        <w:rPr>
+          <w:rFonts w:ascii="Times New Roman" w:hAnsi="Times New Roman" w:cs="Times New Roman"/>
+          <w:sz w:val="24"/>
+          <w:szCs w:val="24"/>
+        </w:rPr>
+        <w:t>San Sebastian</w:t>
+      </w:r>
+      <w:r>
+        <w:rPr>
+          <w:rFonts w:ascii="Times New Roman" w:hAnsi="Times New Roman" w:cs="Times New Roman"/>
+          <w:sz w:val="24"/>
+          <w:szCs w:val="24"/>
+        </w:rPr>
+        <w:t xml:space="preserve"> station in the Guana Tolomato Matanzas estuary. (A) time series of monthly average chlorophyll </w:t>
+      </w:r>
+      <w:r>
+        <w:rPr>
+          <w:rFonts w:ascii="Times New Roman" w:hAnsi="Times New Roman" w:cs="Times New Roman"/>
+          <w:i/>
+          <w:iCs/>
+          <w:sz w:val="24"/>
+          <w:szCs w:val="24"/>
+        </w:rPr>
+        <w:t xml:space="preserve">a </w:t>
+      </w:r>
+      <w:r>
+        <w:rPr>
+          <w:rFonts w:ascii="Times New Roman" w:hAnsi="Times New Roman" w:cs="Times New Roman"/>
+          <w:sz w:val="24"/>
+          <w:szCs w:val="24"/>
+        </w:rPr>
+        <w:t xml:space="preserve">2003-2022 with </w:t>
+      </w:r>
+      <w:r>
+        <w:rPr>
+          <w:rFonts w:ascii="Times New Roman" w:hAnsi="Times New Roman" w:cs="Times New Roman"/>
+          <w:sz w:val="24"/>
+          <w:szCs w:val="24"/>
+        </w:rPr>
+        <w:t>generalized</w:t>
+      </w:r>
+      <w:r>
+        <w:rPr>
+          <w:rFonts w:ascii="Times New Roman" w:hAnsi="Times New Roman" w:cs="Times New Roman"/>
+          <w:sz w:val="24"/>
+          <w:szCs w:val="24"/>
+        </w:rPr>
+        <w:t xml:space="preserve"> additive model predictions (blue line). (B) annual averages (January 1 – December 31; +/- 95% confidence intervals) with trend estimates from meta-analysis. The trend lines (red with 95% CI) estimate the rate of change of chlorophyll </w:t>
+      </w:r>
+      <w:r>
+        <w:rPr>
+          <w:rFonts w:ascii="Times New Roman" w:hAnsi="Times New Roman" w:cs="Times New Roman"/>
+          <w:i/>
+          <w:iCs/>
+          <w:sz w:val="24"/>
+          <w:szCs w:val="24"/>
+        </w:rPr>
+        <w:t>a</w:t>
+      </w:r>
+      <w:r>
+        <w:rPr>
+          <w:rFonts w:ascii="Times New Roman" w:hAnsi="Times New Roman" w:cs="Times New Roman"/>
+          <w:sz w:val="24"/>
+          <w:szCs w:val="24"/>
+        </w:rPr>
+        <w:t xml:space="preserve"> per year reported as the log10 slope (+/- 95% CI) in the subtitle: ns: not significant at α = 0.05. (C) estimates of log10 chlorophyll </w:t>
+      </w:r>
+      <w:r>
+        <w:rPr>
+          <w:rFonts w:ascii="Times New Roman" w:hAnsi="Times New Roman" w:cs="Times New Roman"/>
+          <w:i/>
+          <w:iCs/>
+          <w:sz w:val="24"/>
+          <w:szCs w:val="24"/>
+        </w:rPr>
+        <w:t>a</w:t>
+      </w:r>
+      <w:r>
+        <w:rPr>
+          <w:rFonts w:ascii="Times New Roman" w:hAnsi="Times New Roman" w:cs="Times New Roman"/>
+          <w:sz w:val="24"/>
+          <w:szCs w:val="24"/>
+        </w:rPr>
+        <w:t xml:space="preserve"> change per year (+/- 95% CI) with trend estimates from a five-year, centered moving window where each point shows a linear trend estimate from two years prior and two years after each year. Estimates prior </w:t>
+      </w:r>
+      <w:r>
+        <w:rPr>
+          <w:rFonts w:ascii="Times New Roman" w:hAnsi="Times New Roman" w:cs="Times New Roman"/>
+          <w:sz w:val="24"/>
+          <w:szCs w:val="24"/>
+        </w:rPr>
+        <w:lastRenderedPageBreak/>
+        <w:t>to 2005 and after 2020 are not available because of an incomplete two-year record for estimating the trend. Significant estimates are shown in red.</w:t>
+      </w:r>
+    </w:p>
+    <w:p>
+      <w:pPr>
+        <w:spacing w:line="480" w:lineRule="auto"/>
+        <w:jc w:val="left"/>
+        <w:rPr>
+          <w:rFonts w:ascii="Times New Roman" w:hAnsi="Times New Roman" w:cs="Times New Roman"/>
+          <w:sz w:val="24"/>
+          <w:szCs w:val="24"/>
+        </w:rPr>
+      </w:pPr>
+      <w:r>
+        <w:rPr>
+          <w:rFonts w:ascii="Times New Roman" w:hAnsi="Times New Roman" w:cs="Times New Roman"/>
+          <w:b/>
+          <w:bCs/>
+          <w:sz w:val="24"/>
+          <w:szCs w:val="24"/>
+        </w:rPr>
+        <w:t xml:space="preserve">Figure </w:t>
+      </w:r>
+      <w:r>
+        <w:rPr>
+          <w:rFonts w:ascii="Times New Roman" w:hAnsi="Times New Roman" w:cs="Times New Roman"/>
+          <w:b/>
+          <w:bCs/>
+          <w:sz w:val="24"/>
+          <w:szCs w:val="24"/>
+        </w:rPr>
+        <w:t>FM</w:t>
+      </w:r>
+      <w:r>
+        <w:rPr>
+          <w:rFonts w:ascii="Times New Roman" w:hAnsi="Times New Roman" w:cs="Times New Roman"/>
+          <w:b/>
+          <w:bCs/>
+          <w:sz w:val="24"/>
+          <w:szCs w:val="24"/>
+        </w:rPr>
+        <w:t xml:space="preserve"> GAM and trend. </w:t>
+      </w:r>
+      <w:r>
+        <w:rPr>
+          <w:rFonts w:ascii="Times New Roman" w:hAnsi="Times New Roman" w:cs="Times New Roman"/>
+          <w:sz w:val="24"/>
+          <w:szCs w:val="24"/>
+        </w:rPr>
+        <w:t xml:space="preserve">Chlorophyll </w:t>
+      </w:r>
+      <w:r>
+        <w:rPr>
+          <w:rFonts w:ascii="Times New Roman" w:hAnsi="Times New Roman" w:cs="Times New Roman"/>
+          <w:i/>
+          <w:iCs/>
+          <w:sz w:val="24"/>
+          <w:szCs w:val="24"/>
+        </w:rPr>
+        <w:t xml:space="preserve">a </w:t>
+      </w:r>
+      <w:r>
+        <w:rPr>
+          <w:rFonts w:ascii="Times New Roman" w:hAnsi="Times New Roman" w:cs="Times New Roman"/>
+          <w:sz w:val="24"/>
+          <w:szCs w:val="24"/>
+        </w:rPr>
+        <w:t xml:space="preserve">at the </w:t>
+      </w:r>
+      <w:r>
+        <w:rPr>
+          <w:rFonts w:ascii="Times New Roman" w:hAnsi="Times New Roman" w:cs="Times New Roman"/>
+          <w:sz w:val="24"/>
+          <w:szCs w:val="24"/>
+        </w:rPr>
+        <w:t>Fort Matanzas</w:t>
+      </w:r>
+      <w:r>
+        <w:rPr>
+          <w:rFonts w:ascii="Times New Roman" w:hAnsi="Times New Roman" w:cs="Times New Roman"/>
+          <w:sz w:val="24"/>
+          <w:szCs w:val="24"/>
+        </w:rPr>
+        <w:t xml:space="preserve"> station in the Guana Tolomato Matanzas estuary. (A) time series of monthly average chlorophyll </w:t>
+      </w:r>
+      <w:r>
+        <w:rPr>
+          <w:rFonts w:ascii="Times New Roman" w:hAnsi="Times New Roman" w:cs="Times New Roman"/>
+          <w:i/>
+          <w:iCs/>
+          <w:sz w:val="24"/>
+          <w:szCs w:val="24"/>
+        </w:rPr>
+        <w:t xml:space="preserve">a </w:t>
+      </w:r>
+      <w:r>
+        <w:rPr>
+          <w:rFonts w:ascii="Times New Roman" w:hAnsi="Times New Roman" w:cs="Times New Roman"/>
+          <w:sz w:val="24"/>
+          <w:szCs w:val="24"/>
+        </w:rPr>
+        <w:t xml:space="preserve">2003-2022 with </w:t>
+      </w:r>
+      <w:r>
+        <w:rPr>
+          <w:rFonts w:ascii="Times New Roman" w:hAnsi="Times New Roman" w:cs="Times New Roman"/>
+          <w:sz w:val="24"/>
+          <w:szCs w:val="24"/>
+        </w:rPr>
+        <w:t>generalized</w:t>
+      </w:r>
+      <w:r>
+        <w:rPr>
+          <w:rFonts w:ascii="Times New Roman" w:hAnsi="Times New Roman" w:cs="Times New Roman"/>
+          <w:sz w:val="24"/>
+          <w:szCs w:val="24"/>
+        </w:rPr>
+        <w:t xml:space="preserve"> additive model predictions (blue line). (B) annual averages (January 1 – December 31; +/- 95% confidence intervals) with trend estimates from meta-analysis. The trend lines (red with 95% CI) estimate the rate of change of chlorophyll </w:t>
+      </w:r>
+      <w:r>
+        <w:rPr>
+          <w:rFonts w:ascii="Times New Roman" w:hAnsi="Times New Roman" w:cs="Times New Roman"/>
+          <w:i/>
+          <w:iCs/>
+          <w:sz w:val="24"/>
+          <w:szCs w:val="24"/>
+        </w:rPr>
+        <w:t>a</w:t>
+      </w:r>
+      <w:r>
+        <w:rPr>
+          <w:rFonts w:ascii="Times New Roman" w:hAnsi="Times New Roman" w:cs="Times New Roman"/>
+          <w:sz w:val="24"/>
+          <w:szCs w:val="24"/>
+        </w:rPr>
+        <w:t xml:space="preserve"> per year reported as the log10 slope (+/- 95% CI) in the subtitle: ns: not significant at α = 0.05. (C) estimates of log10 chlorophyll </w:t>
+      </w:r>
+      <w:r>
+        <w:rPr>
+          <w:rFonts w:ascii="Times New Roman" w:hAnsi="Times New Roman" w:cs="Times New Roman"/>
+          <w:i/>
+          <w:iCs/>
+          <w:sz w:val="24"/>
+          <w:szCs w:val="24"/>
+        </w:rPr>
+        <w:t>a</w:t>
+      </w:r>
+      <w:r>
+        <w:rPr>
+          <w:rFonts w:ascii="Times New Roman" w:hAnsi="Times New Roman" w:cs="Times New Roman"/>
+          <w:sz w:val="24"/>
+          <w:szCs w:val="24"/>
+        </w:rPr>
+        <w:t xml:space="preserve"> change per year (+/- 95% CI) with trend estimates from a five-year, centered moving window where each point shows a linear trend estimate from two years prior and two years after each year. Estimates prior to 2005 and after 2020 are not available because of an incomplete two-year record for estimating the trend. Significant estimates are shown in red.</w:t>
+      </w:r>
+    </w:p>
+    <w:p>
+      <w:pPr>
+        <w:spacing w:line="480" w:lineRule="auto"/>
+        <w:jc w:val="left"/>
+        <w:rPr>
+          <w:rFonts w:ascii="Times New Roman" w:hAnsi="Times New Roman" w:cs="Times New Roman"/>
+          <w:sz w:val="24"/>
+          <w:szCs w:val="24"/>
+        </w:rPr>
+      </w:pPr>
+      <w:r>
+        <w:rPr>
+          <w:rFonts w:ascii="Times New Roman" w:hAnsi="Times New Roman" w:cs="Times New Roman"/>
+          <w:b/>
+          <w:bCs/>
+          <w:sz w:val="24"/>
+          <w:szCs w:val="24"/>
+        </w:rPr>
+        <w:t xml:space="preserve">Figure </w:t>
+      </w:r>
+      <w:r>
+        <w:rPr>
+          <w:rFonts w:ascii="Times New Roman" w:hAnsi="Times New Roman" w:cs="Times New Roman"/>
+          <w:b/>
+          <w:bCs/>
+          <w:sz w:val="24"/>
+          <w:szCs w:val="24"/>
+        </w:rPr>
+        <w:t>PC</w:t>
+      </w:r>
+      <w:r>
+        <w:rPr>
+          <w:rFonts w:ascii="Times New Roman" w:hAnsi="Times New Roman" w:cs="Times New Roman"/>
+          <w:b/>
+          <w:bCs/>
+          <w:sz w:val="24"/>
+          <w:szCs w:val="24"/>
+        </w:rPr>
+        <w:t xml:space="preserve"> GAM and trend. </w:t>
+      </w:r>
+      <w:r>
+        <w:rPr>
+          <w:rFonts w:ascii="Times New Roman" w:hAnsi="Times New Roman" w:cs="Times New Roman"/>
+          <w:sz w:val="24"/>
+          <w:szCs w:val="24"/>
+        </w:rPr>
+        <w:t xml:space="preserve">Chlorophyll </w:t>
+      </w:r>
+      <w:r>
+        <w:rPr>
+          <w:rFonts w:ascii="Times New Roman" w:hAnsi="Times New Roman" w:cs="Times New Roman"/>
+          <w:i/>
+          <w:iCs/>
+          <w:sz w:val="24"/>
+          <w:szCs w:val="24"/>
+        </w:rPr>
+        <w:t xml:space="preserve">a </w:t>
+      </w:r>
+      <w:r>
+        <w:rPr>
+          <w:rFonts w:ascii="Times New Roman" w:hAnsi="Times New Roman" w:cs="Times New Roman"/>
+          <w:sz w:val="24"/>
+          <w:szCs w:val="24"/>
+        </w:rPr>
+        <w:t xml:space="preserve">at the </w:t>
+      </w:r>
+      <w:r>
+        <w:rPr>
+          <w:rFonts w:ascii="Times New Roman" w:hAnsi="Times New Roman" w:cs="Times New Roman"/>
+          <w:sz w:val="24"/>
+          <w:szCs w:val="24"/>
+        </w:rPr>
+        <w:t>Pellicer Creek</w:t>
+      </w:r>
+      <w:r>
+        <w:rPr>
+          <w:rFonts w:ascii="Times New Roman" w:hAnsi="Times New Roman" w:cs="Times New Roman"/>
+          <w:sz w:val="24"/>
+          <w:szCs w:val="24"/>
+        </w:rPr>
+        <w:t xml:space="preserve"> station in the Guana Tolomato Matanzas estuary. (A) time series of monthly average chlorophyll </w:t>
+      </w:r>
+      <w:r>
+        <w:rPr>
+          <w:rFonts w:ascii="Times New Roman" w:hAnsi="Times New Roman" w:cs="Times New Roman"/>
+          <w:i/>
+          <w:iCs/>
+          <w:sz w:val="24"/>
+          <w:szCs w:val="24"/>
+        </w:rPr>
+        <w:t xml:space="preserve">a </w:t>
+      </w:r>
+      <w:r>
+        <w:rPr>
+          <w:rFonts w:ascii="Times New Roman" w:hAnsi="Times New Roman" w:cs="Times New Roman"/>
+          <w:sz w:val="24"/>
+          <w:szCs w:val="24"/>
+        </w:rPr>
+        <w:t xml:space="preserve">2003-2022 with </w:t>
+      </w:r>
+      <w:r>
+        <w:rPr>
+          <w:rFonts w:ascii="Times New Roman" w:hAnsi="Times New Roman" w:cs="Times New Roman"/>
+          <w:sz w:val="24"/>
+          <w:szCs w:val="24"/>
+        </w:rPr>
+        <w:t>generalized</w:t>
+      </w:r>
+      <w:r>
+        <w:rPr>
+          <w:rFonts w:ascii="Times New Roman" w:hAnsi="Times New Roman" w:cs="Times New Roman"/>
+          <w:sz w:val="24"/>
+          <w:szCs w:val="24"/>
+        </w:rPr>
+        <w:t xml:space="preserve"> additive model predictions (blue line). (B) annual averages (January 1 – December 31; +/- 95% confidence intervals) with trend estimates from meta-analysis. The trend lines (red with 95% CI) estimate the rate of change of chlorophyll </w:t>
+      </w:r>
+      <w:r>
+        <w:rPr>
+          <w:rFonts w:ascii="Times New Roman" w:hAnsi="Times New Roman" w:cs="Times New Roman"/>
+          <w:i/>
+          <w:iCs/>
+          <w:sz w:val="24"/>
+          <w:szCs w:val="24"/>
+        </w:rPr>
+        <w:t>a</w:t>
+      </w:r>
+      <w:r>
+        <w:rPr>
+          <w:rFonts w:ascii="Times New Roman" w:hAnsi="Times New Roman" w:cs="Times New Roman"/>
+          <w:sz w:val="24"/>
+          <w:szCs w:val="24"/>
+        </w:rPr>
+        <w:t xml:space="preserve"> per year reported as the log10 slope (+/- 95% CI) in the subtitle: ns: not significant at α = 0.05. (C) estimates of log10 chlorophyll </w:t>
+      </w:r>
+      <w:r>
+        <w:rPr>
+          <w:rFonts w:ascii="Times New Roman" w:hAnsi="Times New Roman" w:cs="Times New Roman"/>
+          <w:i/>
+          <w:iCs/>
+          <w:sz w:val="24"/>
+          <w:szCs w:val="24"/>
+        </w:rPr>
+        <w:t>a</w:t>
+      </w:r>
+      <w:r>
+        <w:rPr>
+          <w:rFonts w:ascii="Times New Roman" w:hAnsi="Times New Roman" w:cs="Times New Roman"/>
+          <w:sz w:val="24"/>
+          <w:szCs w:val="24"/>
+        </w:rPr>
+        <w:t xml:space="preserve"> change per year (+/- 95% CI) with trend estimates from a five-year, centered moving window where each point shows a linear trend estimate from two years prior and two years after each year. Estimates prior to 2005 and after 2020 are not available because of an incomplete two-year record for estimating the trend. Significant estimates are shown in red.</w:t>
+      </w:r>
+    </w:p>
+    <w:p>
+      <w:pPr>
+        <w:spacing w:line="480" w:lineRule="auto"/>
+        <w:jc w:val="left"/>
+        <w:rPr>
+          <w:rFonts w:ascii="Times New Roman" w:hAnsi="Times New Roman" w:cs="Times New Roman"/>
+          <w:sz w:val="24"/>
+          <w:szCs w:val="24"/>
+        </w:rPr>
+      </w:pPr>
+      <w:r>
+        <w:rPr>
+          <w:rFonts w:ascii="Times New Roman" w:hAnsi="Times New Roman" w:cs="Times New Roman"/>
+          <w:b/>
+          <w:bCs/>
+          <w:sz w:val="24"/>
+          <w:szCs w:val="24"/>
+        </w:rPr>
+        <w:lastRenderedPageBreak/>
+        <w:t>Figure PI variability</w:t>
+      </w:r>
+      <w:r>
+        <w:rPr>
+          <w:rFonts w:ascii="Times New Roman" w:hAnsi="Times New Roman" w:cs="Times New Roman"/>
+          <w:sz w:val="24"/>
+          <w:szCs w:val="24"/>
+        </w:rPr>
+        <w:t xml:space="preserve">. </w:t>
+      </w:r>
+      <w:r>
+        <w:rPr>
+          <w:rFonts w:ascii="Times New Roman" w:hAnsi="Times New Roman" w:cs="Times New Roman"/>
+          <w:sz w:val="24"/>
+          <w:szCs w:val="24"/>
+        </w:rPr>
+        <w:t xml:space="preserve">Phytoplankton patterns of variability at Pine Island in the Guana Tolomato Matanzas estuary. Blue lines are monthly chlorophyll </w:t>
+      </w:r>
+      <w:r>
+        <w:rPr>
+          <w:rFonts w:ascii="Times New Roman" w:hAnsi="Times New Roman" w:cs="Times New Roman"/>
+          <w:i/>
+          <w:iCs/>
+          <w:sz w:val="24"/>
+          <w:szCs w:val="24"/>
+        </w:rPr>
+        <w:t xml:space="preserve">a </w:t>
+      </w:r>
+      <w:r>
+        <w:rPr>
+          <w:rFonts w:ascii="Times New Roman" w:hAnsi="Times New Roman" w:cs="Times New Roman"/>
+          <w:sz w:val="24"/>
+          <w:szCs w:val="24"/>
+        </w:rPr>
+        <w:t xml:space="preserve">values; red bars are annual components </w:t>
       </w:r>
       <w:r>
         <w:rPr>
@@ -7382,23 +7650,7 @@
           <w:sz w:val="24"/>
           <w:szCs w:val="24"/>
         </w:rPr>
-        <w:t xml:space="preserve">. Phytoplankton patterns of variability at </w:t>
-      </w:r>
-      <w:r>
-        <w:rPr>
-          <w:rFonts w:ascii="Times New Roman" w:hAnsi="Times New Roman" w:cs="Times New Roman"/>
-          <w:sz w:val="24"/>
-          <w:szCs w:val="24"/>
-        </w:rPr>
-        <w:t>San Sebastian</w:t>
-      </w:r>
-      <w:r>
-        <w:rPr>
-          <w:rFonts w:ascii="Times New Roman" w:hAnsi="Times New Roman" w:cs="Times New Roman"/>
-          <w:sz w:val="24"/>
-          <w:szCs w:val="24"/>
-        </w:rPr>
-        <w:t xml:space="preserve"> in the Guana Tolomato Matanzas estuary. Blue lines are monthly chlorophyll </w:t>
+        <w:t xml:space="preserve">. Phytoplankton patterns of variability at San Sebastian in the Guana Tolomato Matanzas estuary. Blue lines are monthly chlorophyll </w:t>
       </w:r>
       <w:r>
         <w:rPr>
@@ -7410,23 +7662,13 @@
         </w:rPr>
         <w:t xml:space="preserve">a </w:t>
       </w:r>
-      <w:proofErr w:type="gramStart"/>
-      <w:r>
-        <w:rPr>
-          <w:rFonts w:ascii="Times New Roman" w:hAnsi="Times New Roman" w:cs="Times New Roman"/>
-          <w:sz w:val="24"/>
-          <w:szCs w:val="24"/>
-        </w:rPr>
-        <w:t>values</w:t>
-      </w:r>
-      <w:proofErr w:type="gramEnd"/>
-      <w:r>
-        <w:rPr>
-          <w:rFonts w:ascii="Times New Roman" w:hAnsi="Times New Roman" w:cs="Times New Roman"/>
-          <w:sz w:val="24"/>
-          <w:szCs w:val="24"/>
-        </w:rPr>
-        <w:t xml:space="preserve">; red bars are annual components </w:t>
+      <w:r>
+        <w:rPr>
+          <w:rFonts w:ascii="Times New Roman" w:hAnsi="Times New Roman" w:cs="Times New Roman"/>
+          <w:sz w:val="24"/>
+          <w:szCs w:val="24"/>
+        </w:rPr>
+        <w:t xml:space="preserve">values; red bars are annual components </w:t>
       </w:r>
       <w:r>
         <w:rPr>
@@ -7529,23 +7771,7 @@
           <w:sz w:val="24"/>
           <w:szCs w:val="24"/>
         </w:rPr>
-        <w:t xml:space="preserve">. Phytoplankton patterns of variability at </w:t>
-      </w:r>
-      <w:r>
-        <w:rPr>
-          <w:rFonts w:ascii="Times New Roman" w:hAnsi="Times New Roman" w:cs="Times New Roman"/>
-          <w:sz w:val="24"/>
-          <w:szCs w:val="24"/>
-        </w:rPr>
-        <w:t>Fort Matanzas</w:t>
-      </w:r>
-      <w:r>
-        <w:rPr>
-          <w:rFonts w:ascii="Times New Roman" w:hAnsi="Times New Roman" w:cs="Times New Roman"/>
-          <w:sz w:val="24"/>
-          <w:szCs w:val="24"/>
-        </w:rPr>
-        <w:t xml:space="preserve"> in the Guana Tolomato Matanzas estuary. Blue lines are monthly chlorophyll </w:t>
+        <w:t xml:space="preserve">. Phytoplankton patterns of variability at Fort Matanzas in the Guana Tolomato Matanzas estuary. Blue lines are monthly chlorophyll </w:t>
       </w:r>
       <w:r>
         <w:rPr>
@@ -7557,23 +7783,13 @@
         </w:rPr>
         <w:t xml:space="preserve">a </w:t>
       </w:r>
-      <w:proofErr w:type="gramStart"/>
-      <w:r>
-        <w:rPr>
-          <w:rFonts w:ascii="Times New Roman" w:hAnsi="Times New Roman" w:cs="Times New Roman"/>
-          <w:sz w:val="24"/>
-          <w:szCs w:val="24"/>
-        </w:rPr>
-        <w:t>values</w:t>
-      </w:r>
-      <w:proofErr w:type="gramEnd"/>
-      <w:r>
-        <w:rPr>
-          <w:rFonts w:ascii="Times New Roman" w:hAnsi="Times New Roman" w:cs="Times New Roman"/>
-          <w:sz w:val="24"/>
-          <w:szCs w:val="24"/>
-        </w:rPr>
-        <w:t xml:space="preserve">; red bars are annual components </w:t>
+      <w:r>
+        <w:rPr>
+          <w:rFonts w:ascii="Times New Roman" w:hAnsi="Times New Roman" w:cs="Times New Roman"/>
+          <w:sz w:val="24"/>
+          <w:szCs w:val="24"/>
+        </w:rPr>
+        <w:t xml:space="preserve">values; red bars are annual components </w:t>
       </w:r>
       <w:r>
         <w:rPr>
@@ -7676,23 +7892,7 @@
           <w:sz w:val="24"/>
           <w:szCs w:val="24"/>
         </w:rPr>
-        <w:t xml:space="preserve">. Phytoplankton patterns of variability at </w:t>
-      </w:r>
-      <w:r>
-        <w:rPr>
-          <w:rFonts w:ascii="Times New Roman" w:hAnsi="Times New Roman" w:cs="Times New Roman"/>
-          <w:sz w:val="24"/>
-          <w:szCs w:val="24"/>
-        </w:rPr>
-        <w:t>Pellicer Creek</w:t>
-      </w:r>
-      <w:r>
-        <w:rPr>
-          <w:rFonts w:ascii="Times New Roman" w:hAnsi="Times New Roman" w:cs="Times New Roman"/>
-          <w:sz w:val="24"/>
-          <w:szCs w:val="24"/>
-        </w:rPr>
-        <w:t xml:space="preserve"> in the Guana Tolomato Matanzas estuary. Blue lines are monthly chlorophyll </w:t>
+        <w:t xml:space="preserve">. Phytoplankton patterns of variability at Pellicer Creek in the Guana Tolomato Matanzas estuary. Blue lines are monthly chlorophyll </w:t>
       </w:r>
       <w:r>
         <w:rPr>
@@ -7704,23 +7904,13 @@
         </w:rPr>
         <w:t xml:space="preserve">a </w:t>
       </w:r>
-      <w:proofErr w:type="gramStart"/>
-      <w:r>
-        <w:rPr>
-          <w:rFonts w:ascii="Times New Roman" w:hAnsi="Times New Roman" w:cs="Times New Roman"/>
-          <w:sz w:val="24"/>
-          <w:szCs w:val="24"/>
-        </w:rPr>
-        <w:t>values</w:t>
-      </w:r>
-      <w:proofErr w:type="gramEnd"/>
-      <w:r>
-        <w:rPr>
-          <w:rFonts w:ascii="Times New Roman" w:hAnsi="Times New Roman" w:cs="Times New Roman"/>
-          <w:sz w:val="24"/>
-          <w:szCs w:val="24"/>
-        </w:rPr>
-        <w:t xml:space="preserve">; red bars are annual components </w:t>
+      <w:r>
+        <w:rPr>
+          <w:rFonts w:ascii="Times New Roman" w:hAnsi="Times New Roman" w:cs="Times New Roman"/>
+          <w:sz w:val="24"/>
+          <w:szCs w:val="24"/>
+        </w:rPr>
+        <w:t xml:space="preserve">values; red bars are annual components </w:t>
       </w:r>
       <w:r>
         <w:rPr>
@@ -7857,122 +8047,8 @@
           <w:sz w:val="24"/>
           <w:szCs w:val="24"/>
         </w:rPr>
-        <w:t xml:space="preserve"> at (A) Pine Island (mean= 6.498), (B) San Sebastian </w:t>
-      </w:r>
-      <w:r>
-        <w:rPr>
-          <w:rFonts w:ascii="Times New Roman" w:hAnsi="Times New Roman" w:cs="Times New Roman"/>
-          <w:sz w:val="24"/>
-          <w:szCs w:val="24"/>
-        </w:rPr>
-        <w:t>(6.</w:t>
-      </w:r>
-      <w:r>
-        <w:rPr>
-          <w:rFonts w:ascii="Times New Roman" w:hAnsi="Times New Roman" w:cs="Times New Roman"/>
-          <w:sz w:val="24"/>
-          <w:szCs w:val="24"/>
-        </w:rPr>
-        <w:t>9885</w:t>
-      </w:r>
-      <w:r>
-        <w:rPr>
-          <w:rFonts w:ascii="Times New Roman" w:hAnsi="Times New Roman" w:cs="Times New Roman"/>
-          <w:sz w:val="24"/>
-          <w:szCs w:val="24"/>
-        </w:rPr>
-        <w:t xml:space="preserve">), </w:t>
-      </w:r>
-      <w:r>
-        <w:rPr>
-          <w:rFonts w:ascii="Times New Roman" w:hAnsi="Times New Roman" w:cs="Times New Roman"/>
-          <w:sz w:val="24"/>
-          <w:szCs w:val="24"/>
-        </w:rPr>
-        <w:t xml:space="preserve">(C) Fort Matanzas </w:t>
-      </w:r>
-      <w:r>
-        <w:rPr>
-          <w:rFonts w:ascii="Times New Roman" w:hAnsi="Times New Roman" w:cs="Times New Roman"/>
-          <w:sz w:val="24"/>
-          <w:szCs w:val="24"/>
-        </w:rPr>
-        <w:t>(6.</w:t>
-      </w:r>
-      <w:r>
-        <w:rPr>
-          <w:rFonts w:ascii="Times New Roman" w:hAnsi="Times New Roman" w:cs="Times New Roman"/>
-          <w:sz w:val="24"/>
-          <w:szCs w:val="24"/>
-        </w:rPr>
-        <w:t>8555</w:t>
-      </w:r>
-      <w:r>
-        <w:rPr>
-          <w:rFonts w:ascii="Times New Roman" w:hAnsi="Times New Roman" w:cs="Times New Roman"/>
-          <w:sz w:val="24"/>
-          <w:szCs w:val="24"/>
-        </w:rPr>
-        <w:t xml:space="preserve">), </w:t>
-      </w:r>
-      <w:r>
-        <w:rPr>
-          <w:rFonts w:ascii="Times New Roman" w:hAnsi="Times New Roman" w:cs="Times New Roman"/>
-          <w:sz w:val="24"/>
-          <w:szCs w:val="24"/>
-        </w:rPr>
-        <w:t xml:space="preserve">and (D) Pellicer Creek </w:t>
-      </w:r>
-      <w:r>
-        <w:rPr>
-          <w:rFonts w:ascii="Times New Roman" w:hAnsi="Times New Roman" w:cs="Times New Roman"/>
-          <w:sz w:val="24"/>
-          <w:szCs w:val="24"/>
-        </w:rPr>
-        <w:t>(6.</w:t>
-      </w:r>
-      <w:r>
-        <w:rPr>
-          <w:rFonts w:ascii="Times New Roman" w:hAnsi="Times New Roman" w:cs="Times New Roman"/>
-          <w:sz w:val="24"/>
-          <w:szCs w:val="24"/>
-        </w:rPr>
-        <w:t>6095</w:t>
-      </w:r>
-      <w:r>
-        <w:rPr>
-          <w:rFonts w:ascii="Times New Roman" w:hAnsi="Times New Roman" w:cs="Times New Roman"/>
-          <w:sz w:val="24"/>
-          <w:szCs w:val="24"/>
-        </w:rPr>
-        <w:t>)</w:t>
-      </w:r>
-      <w:r>
-        <w:rPr>
-          <w:rFonts w:ascii="Times New Roman" w:hAnsi="Times New Roman" w:cs="Times New Roman"/>
-          <w:sz w:val="24"/>
-          <w:szCs w:val="24"/>
-        </w:rPr>
-        <w:t xml:space="preserve">. Orange horizontal line represents </w:t>
-      </w:r>
-      <w:r>
-        <w:rPr>
-          <w:rFonts w:ascii="Times New Roman" w:hAnsi="Times New Roman" w:cs="Times New Roman"/>
-          <w:sz w:val="24"/>
-          <w:szCs w:val="24"/>
-        </w:rPr>
-        <w:lastRenderedPageBreak/>
-        <w:t xml:space="preserve">the mean for each station and the black dashed line is a basic linear regression where no sites showed statistical significance (α = 0.05). </w:t>
-      </w:r>
-    </w:p>
-    <w:p>
-      <w:pPr>
-        <w:rPr>
-          <w:rFonts w:ascii="Times New Roman" w:hAnsi="Times New Roman" w:cs="Times New Roman"/>
-          <w:sz w:val="24"/>
-          <w:szCs w:val="24"/>
-        </w:rPr>
-      </w:pPr>
+        <w:t xml:space="preserve"> at (A) Pine Island (mean= 6.498), (B) San Sebastian (6.9885), (C) Fort Matanzas (6.8555), and (D) Pellicer Creek (6.6095). Orange horizontal line represents the mean for each station and the black dashed line is a basic linear regression where no sites showed statistical significance (α = 0.05). </w:t>
+      </w:r>
       <w:r>
         <w:rPr>
           <w:rFonts w:ascii="Times New Roman" w:hAnsi="Times New Roman" w:cs="Times New Roman"/>
@@ -7984,8 +8060,6 @@
     </w:p>
     <w:p>
       <w:pPr>
-        <w:spacing w:line="480" w:lineRule="auto"/>
-        <w:jc w:val="left"/>
         <w:rPr>
           <w:rFonts w:ascii="Times New Roman" w:hAnsi="Times New Roman" w:cs="Times New Roman"/>
           <w:sz w:val="24"/>
@@ -8001,10 +8075,10 @@
         </w:rPr>
         <w:lastRenderedPageBreak/>
         <w:drawing>
-          <wp:inline distT="0" distB="0" distL="0" distR="0" wp14:anchorId="0A29DBBB" wp14:editId="20C01497">
-            <wp:extent cx="6267450" cy="5876925"/>
+          <wp:inline distT="0" distB="0" distL="0" distR="0" wp14:anchorId="27FEC126" wp14:editId="3A9B6199">
+            <wp:extent cx="5943600" cy="7691755"/>
             <wp:effectExtent l="0" t="0" r="0" b="0"/>
-            <wp:docPr id="374136877" name="Picture 20"/>
+            <wp:docPr id="1382125496" name="Picture 1" descr="Map&#10;&#10;Description automatically generated"/>
             <wp:cNvGraphicFramePr>
               <a:graphicFrameLocks xmlns:a="http://schemas.openxmlformats.org/drawingml/2006/main" noChangeAspect="1"/>
             </wp:cNvGraphicFramePr>
@@ -8012,13 +8086,101 @@
               <a:graphicData uri="http://schemas.openxmlformats.org/drawingml/2006/picture">
                 <pic:pic xmlns:pic="http://schemas.openxmlformats.org/drawingml/2006/picture">
                   <pic:nvPicPr>
-                    <pic:cNvPr id="0" name="Picture 9"/>
+                    <pic:cNvPr id="1382125496" name="Picture 1" descr="Map&#10;&#10;Description automatically generated"/>
+                    <pic:cNvPicPr/>
+                  </pic:nvPicPr>
+                  <pic:blipFill>
+                    <a:blip r:embed="rId32" cstate="print">
+                      <a:extLst>
+                        <a:ext uri="{28A0092B-C50C-407E-A947-70E740481C1C}">
+                          <a14:useLocalDpi xmlns:a14="http://schemas.microsoft.com/office/drawing/2010/main" val="0"/>
+                        </a:ext>
+                      </a:extLst>
+                    </a:blip>
+                    <a:stretch>
+                      <a:fillRect/>
+                    </a:stretch>
+                  </pic:blipFill>
+                  <pic:spPr>
+                    <a:xfrm>
+                      <a:off x="0" y="0"/>
+                      <a:ext cx="5943600" cy="7691755"/>
+                    </a:xfrm>
+                    <a:prstGeom prst="rect">
+                      <a:avLst/>
+                    </a:prstGeom>
+                  </pic:spPr>
+                </pic:pic>
+              </a:graphicData>
+            </a:graphic>
+          </wp:inline>
+        </w:drawing>
+      </w:r>
+    </w:p>
+    <w:p>
+      <w:pPr>
+        <w:rPr>
+          <w:rFonts w:ascii="Times New Roman" w:hAnsi="Times New Roman" w:cs="Times New Roman"/>
+          <w:sz w:val="24"/>
+          <w:szCs w:val="24"/>
+        </w:rPr>
+      </w:pPr>
+      <w:r>
+        <w:rPr>
+          <w:rFonts w:ascii="Times New Roman" w:hAnsi="Times New Roman" w:cs="Times New Roman"/>
+          <w:b/>
+          <w:bCs/>
+          <w:sz w:val="24"/>
+          <w:szCs w:val="24"/>
+        </w:rPr>
+        <w:t>Figure 1 Map</w:t>
+      </w:r>
+      <w:r>
+        <w:rPr>
+          <w:rFonts w:ascii="Times New Roman" w:hAnsi="Times New Roman" w:cs="Times New Roman"/>
+          <w:sz w:val="24"/>
+          <w:szCs w:val="24"/>
+        </w:rPr>
+        <w:t xml:space="preserve"> </w:t>
+      </w:r>
+    </w:p>
+    <w:p>
+      <w:pPr>
+        <w:spacing w:line="480" w:lineRule="auto"/>
+        <w:jc w:val="left"/>
+        <w:rPr>
+          <w:rFonts w:ascii="Times New Roman" w:hAnsi="Times New Roman" w:cs="Times New Roman"/>
+          <w:sz w:val="24"/>
+          <w:szCs w:val="24"/>
+        </w:rPr>
+      </w:pPr>
+      <w:r>
+        <w:rPr>
+          <w:rFonts w:ascii="Times New Roman" w:hAnsi="Times New Roman" w:cs="Times New Roman"/>
+          <w:noProof/>
+          <w:sz w:val="24"/>
+          <w:szCs w:val="24"/>
+        </w:rPr>
+        <w:lastRenderedPageBreak/>
+        <w:drawing>
+          <wp:inline distT="0" distB="0" distL="0" distR="0" wp14:anchorId="2FAEA8BF" wp14:editId="00794C78">
+            <wp:extent cx="6267450" cy="6172200"/>
+            <wp:effectExtent l="0" t="0" r="0" b="0"/>
+            <wp:docPr id="514802457" name="Picture 6"/>
+            <wp:cNvGraphicFramePr>
+              <a:graphicFrameLocks xmlns:a="http://schemas.openxmlformats.org/drawingml/2006/main" noChangeAspect="1"/>
+            </wp:cNvGraphicFramePr>
+            <a:graphic xmlns:a="http://schemas.openxmlformats.org/drawingml/2006/main">
+              <a:graphicData uri="http://schemas.openxmlformats.org/drawingml/2006/picture">
+                <pic:pic xmlns:pic="http://schemas.openxmlformats.org/drawingml/2006/picture">
+                  <pic:nvPicPr>
+                    <pic:cNvPr id="0" name="Picture 6"/>
                     <pic:cNvPicPr>
                       <a:picLocks noChangeAspect="1" noChangeArrowheads="1"/>
                     </pic:cNvPicPr>
                   </pic:nvPicPr>
                   <pic:blipFill>
-                    <a:blip r:embed="rId32">
+                    <a:blip r:embed="rId33">
                       <a:extLst>
                         <a:ext uri="{28A0092B-C50C-407E-A947-70E740481C1C}">
                           <a14:useLocalDpi xmlns:a14="http://schemas.microsoft.com/office/drawing/2010/main" val="0"/>
@@ -8033,7 +8195,7 @@
                   <pic:spPr bwMode="auto">
                     <a:xfrm>
                       <a:off x="0" y="0"/>
-                      <a:ext cx="6267450" cy="5876925"/>
+                      <a:ext cx="6267450" cy="6172200"/>
                     </a:xfrm>
                     <a:prstGeom prst="rect">
                       <a:avLst/>
@@ -8053,13 +8215,17 @@
         <w:jc w:val="left"/>
         <w:rPr>
           <w:rFonts w:ascii="Times New Roman" w:hAnsi="Times New Roman" w:cs="Times New Roman"/>
-          <w:sz w:val="24"/>
-          <w:szCs w:val="24"/>
-        </w:rPr>
-      </w:pPr>
-      <w:r>
-        <w:rPr>
-          <w:rFonts w:ascii="Times New Roman" w:hAnsi="Times New Roman" w:cs="Times New Roman"/>
+          <w:b/>
+          <w:bCs/>
+          <w:sz w:val="24"/>
+          <w:szCs w:val="24"/>
+        </w:rPr>
+      </w:pPr>
+      <w:r>
+        <w:rPr>
+          <w:rFonts w:ascii="Times New Roman" w:hAnsi="Times New Roman" w:cs="Times New Roman"/>
+          <w:b/>
+          <w:bCs/>
           <w:sz w:val="24"/>
           <w:szCs w:val="24"/>
         </w:rPr>
@@ -8070,13 +8236,17 @@
       <w:pPr>
         <w:rPr>
           <w:rFonts w:ascii="Times New Roman" w:hAnsi="Times New Roman" w:cs="Times New Roman"/>
-          <w:sz w:val="24"/>
-          <w:szCs w:val="24"/>
-        </w:rPr>
-      </w:pPr>
-      <w:r>
-        <w:rPr>
-          <w:rFonts w:ascii="Times New Roman" w:hAnsi="Times New Roman" w:cs="Times New Roman"/>
+          <w:b/>
+          <w:bCs/>
+          <w:sz w:val="24"/>
+          <w:szCs w:val="24"/>
+        </w:rPr>
+      </w:pPr>
+      <w:r>
+        <w:rPr>
+          <w:rFonts w:ascii="Times New Roman" w:hAnsi="Times New Roman" w:cs="Times New Roman"/>
+          <w:b/>
+          <w:bCs/>
           <w:sz w:val="24"/>
           <w:szCs w:val="24"/>
         </w:rPr>
@@ -8102,10 +8272,10 @@
         </w:rPr>
         <w:lastRenderedPageBreak/>
         <w:drawing>
-          <wp:inline distT="0" distB="0" distL="0" distR="0" wp14:anchorId="6860CD92" wp14:editId="33AF2708">
-            <wp:extent cx="5943600" cy="4031615"/>
+          <wp:inline distT="0" distB="0" distL="0" distR="0" wp14:anchorId="3E20B13C" wp14:editId="1557E40E">
+            <wp:extent cx="6267450" cy="6172200"/>
             <wp:effectExtent l="0" t="0" r="0" b="0"/>
-            <wp:docPr id="1329582841" name="Picture 17" descr="Chart&#10;&#10;Description automatically generated"/>
+            <wp:docPr id="1368189494" name="Picture 7"/>
             <wp:cNvGraphicFramePr>
               <a:graphicFrameLocks xmlns:a="http://schemas.openxmlformats.org/drawingml/2006/main" noChangeAspect="1"/>
             </wp:cNvGraphicFramePr>
@@ -8113,29 +8283,33 @@
               <a:graphicData uri="http://schemas.openxmlformats.org/drawingml/2006/picture">
                 <pic:pic xmlns:pic="http://schemas.openxmlformats.org/drawingml/2006/picture">
                   <pic:nvPicPr>
-                    <pic:cNvPr id="1329582841" name="Picture 17" descr="Chart&#10;&#10;Description automatically generated"/>
-                    <pic:cNvPicPr/>
+                    <pic:cNvPr id="0" name="Picture 7"/>
+                    <pic:cNvPicPr>
+                      <a:picLocks noChangeAspect="1" noChangeArrowheads="1"/>
+                    </pic:cNvPicPr>
                   </pic:nvPicPr>
                   <pic:blipFill>
-                    <a:blip r:embed="rId33" cstate="print">
+                    <a:blip r:embed="rId34">
                       <a:extLst>
                         <a:ext uri="{28A0092B-C50C-407E-A947-70E740481C1C}">
                           <a14:useLocalDpi xmlns:a14="http://schemas.microsoft.com/office/drawing/2010/main" val="0"/>
                         </a:ext>
                       </a:extLst>
                     </a:blip>
+                    <a:srcRect/>
                     <a:stretch>
                       <a:fillRect/>
                     </a:stretch>
                   </pic:blipFill>
-                  <pic:spPr>
+                  <pic:spPr bwMode="auto">
                     <a:xfrm>
                       <a:off x="0" y="0"/>
-                      <a:ext cx="5943600" cy="4031615"/>
+                      <a:ext cx="6267450" cy="6172200"/>
                     </a:xfrm>
                     <a:prstGeom prst="rect">
                       <a:avLst/>
                     </a:prstGeom>
+                    <a:noFill/>
                   </pic:spPr>
                 </pic:pic>
               </a:graphicData>
@@ -8150,13 +8324,17 @@
         <w:jc w:val="left"/>
         <w:rPr>
           <w:rFonts w:ascii="Times New Roman" w:hAnsi="Times New Roman" w:cs="Times New Roman"/>
-          <w:sz w:val="24"/>
-          <w:szCs w:val="24"/>
-        </w:rPr>
-      </w:pPr>
-      <w:r>
-        <w:rPr>
-          <w:rFonts w:ascii="Times New Roman" w:hAnsi="Times New Roman" w:cs="Times New Roman"/>
+          <w:b/>
+          <w:bCs/>
+          <w:sz w:val="24"/>
+          <w:szCs w:val="24"/>
+        </w:rPr>
+      </w:pPr>
+      <w:r>
+        <w:rPr>
+          <w:rFonts w:ascii="Times New Roman" w:hAnsi="Times New Roman" w:cs="Times New Roman"/>
+          <w:b/>
+          <w:bCs/>
           <w:sz w:val="24"/>
           <w:szCs w:val="24"/>
         </w:rPr>
@@ -8199,10 +8377,10 @@
         </w:rPr>
         <w:lastRenderedPageBreak/>
         <w:drawing>
-          <wp:inline distT="0" distB="0" distL="0" distR="0" wp14:anchorId="353BB72B" wp14:editId="2E8EB47F">
-            <wp:extent cx="5943600" cy="4031615"/>
+          <wp:inline distT="0" distB="0" distL="0" distR="0" wp14:anchorId="3523C898" wp14:editId="4EA43D35">
+            <wp:extent cx="6267450" cy="6172200"/>
             <wp:effectExtent l="0" t="0" r="0" b="0"/>
-            <wp:docPr id="1865770775" name="Picture 18" descr="Chart&#10;&#10;Description automatically generated"/>
+            <wp:docPr id="1865002324" name="Picture 8"/>
             <wp:cNvGraphicFramePr>
               <a:graphicFrameLocks xmlns:a="http://schemas.openxmlformats.org/drawingml/2006/main" noChangeAspect="1"/>
             </wp:cNvGraphicFramePr>
@@ -8210,29 +8388,33 @@
               <a:graphicData uri="http://schemas.openxmlformats.org/drawingml/2006/picture">
                 <pic:pic xmlns:pic="http://schemas.openxmlformats.org/drawingml/2006/picture">
                   <pic:nvPicPr>
-                    <pic:cNvPr id="1865770775" name="Picture 18" descr="Chart&#10;&#10;Description automatically generated"/>
-                    <pic:cNvPicPr/>
+                    <pic:cNvPr id="0" name="Picture 8"/>
+                    <pic:cNvPicPr>
+                      <a:picLocks noChangeAspect="1" noChangeArrowheads="1"/>
+                    </pic:cNvPicPr>
                   </pic:nvPicPr>
                   <pic:blipFill>
-                    <a:blip r:embed="rId34" cstate="print">
+                    <a:blip r:embed="rId35">
                       <a:extLst>
                         <a:ext uri="{28A0092B-C50C-407E-A947-70E740481C1C}">
                           <a14:useLocalDpi xmlns:a14="http://schemas.microsoft.com/office/drawing/2010/main" val="0"/>
                         </a:ext>
                       </a:extLst>
                     </a:blip>
+                    <a:srcRect/>
                     <a:stretch>
                       <a:fillRect/>
                     </a:stretch>
                   </pic:blipFill>
-                  <pic:spPr>
+                  <pic:spPr bwMode="auto">
                     <a:xfrm>
                       <a:off x="0" y="0"/>
-                      <a:ext cx="5943600" cy="4031615"/>
+                      <a:ext cx="6267450" cy="6172200"/>
                     </a:xfrm>
                     <a:prstGeom prst="rect">
                       <a:avLst/>
                     </a:prstGeom>
+                    <a:noFill/>
                   </pic:spPr>
                 </pic:pic>
               </a:graphicData>
@@ -8296,10 +8478,10 @@
         </w:rPr>
         <w:lastRenderedPageBreak/>
         <w:drawing>
-          <wp:inline distT="0" distB="0" distL="0" distR="0" wp14:anchorId="225CFDDF" wp14:editId="28E32EFF">
-            <wp:extent cx="5943600" cy="4031615"/>
+          <wp:inline distT="0" distB="0" distL="0" distR="0" wp14:anchorId="6179AE2D" wp14:editId="3FCD00B5">
+            <wp:extent cx="6267450" cy="6172200"/>
             <wp:effectExtent l="0" t="0" r="0" b="0"/>
-            <wp:docPr id="1372607237" name="Picture 19" descr="Timeline&#10;&#10;Description automatically generated with low confidence"/>
+            <wp:docPr id="563715625" name="Picture 9"/>
             <wp:cNvGraphicFramePr>
               <a:graphicFrameLocks xmlns:a="http://schemas.openxmlformats.org/drawingml/2006/main" noChangeAspect="1"/>
             </wp:cNvGraphicFramePr>
@@ -8307,95 +8489,7 @@
               <a:graphicData uri="http://schemas.openxmlformats.org/drawingml/2006/picture">
                 <pic:pic xmlns:pic="http://schemas.openxmlformats.org/drawingml/2006/picture">
                   <pic:nvPicPr>
-                    <pic:cNvPr id="1372607237" name="Picture 19" descr="Timeline&#10;&#10;Description automatically generated with low confidence"/>
-                    <pic:cNvPicPr/>
-                  </pic:nvPicPr>
-                  <pic:blipFill>
-                    <a:blip r:embed="rId35" cstate="print">
-                      <a:extLst>
-                        <a:ext uri="{28A0092B-C50C-407E-A947-70E740481C1C}">
-                          <a14:useLocalDpi xmlns:a14="http://schemas.microsoft.com/office/drawing/2010/main" val="0"/>
-                        </a:ext>
-                      </a:extLst>
-                    </a:blip>
-                    <a:stretch>
-                      <a:fillRect/>
-                    </a:stretch>
-                  </pic:blipFill>
-                  <pic:spPr>
-                    <a:xfrm>
-                      <a:off x="0" y="0"/>
-                      <a:ext cx="5943600" cy="4031615"/>
-                    </a:xfrm>
-                    <a:prstGeom prst="rect">
-                      <a:avLst/>
-                    </a:prstGeom>
-                  </pic:spPr>
-                </pic:pic>
-              </a:graphicData>
-            </a:graphic>
-          </wp:inline>
-        </w:drawing>
-      </w:r>
-    </w:p>
-    <w:p>
-      <w:pPr>
-        <w:spacing w:line="480" w:lineRule="auto"/>
-        <w:jc w:val="left"/>
-        <w:rPr>
-          <w:rFonts w:ascii="Times New Roman" w:hAnsi="Times New Roman" w:cs="Times New Roman"/>
-          <w:sz w:val="24"/>
-          <w:szCs w:val="24"/>
-        </w:rPr>
-      </w:pPr>
-      <w:r>
-        <w:rPr>
-          <w:rFonts w:ascii="Times New Roman" w:hAnsi="Times New Roman" w:cs="Times New Roman"/>
-          <w:sz w:val="24"/>
-          <w:szCs w:val="24"/>
-        </w:rPr>
-        <w:t>Figure PC GAM and trend</w:t>
-      </w:r>
-      <w:r>
-        <w:rPr>
-          <w:rFonts w:ascii="Times New Roman" w:hAnsi="Times New Roman" w:cs="Times New Roman"/>
-          <w:sz w:val="24"/>
-          <w:szCs w:val="24"/>
-        </w:rPr>
-        <w:br w:type="page"/>
-      </w:r>
-    </w:p>
-    <w:p>
-      <w:pPr>
-        <w:pStyle w:val="Bibliography"/>
-        <w:spacing w:line="480" w:lineRule="auto"/>
-        <w:rPr>
-          <w:rFonts w:ascii="Times New Roman" w:hAnsi="Times New Roman" w:cs="Times New Roman"/>
-          <w:sz w:val="24"/>
-          <w:szCs w:val="24"/>
-        </w:rPr>
-      </w:pPr>
-      <w:r>
-        <w:rPr>
-          <w:rFonts w:ascii="Times New Roman" w:hAnsi="Times New Roman" w:cs="Times New Roman"/>
-          <w:noProof/>
-          <w:sz w:val="24"/>
-          <w:szCs w:val="24"/>
-        </w:rPr>
-        <w:lastRenderedPageBreak/>
-        <w:drawing>
-          <wp:inline distT="0" distB="0" distL="0" distR="0" wp14:anchorId="1A34FD42" wp14:editId="47C7553D">
-            <wp:extent cx="6191250" cy="6076950"/>
-            <wp:effectExtent l="0" t="0" r="0" b="0"/>
-            <wp:docPr id="1259948466" name="Picture 6"/>
-            <wp:cNvGraphicFramePr>
-              <a:graphicFrameLocks xmlns:a="http://schemas.openxmlformats.org/drawingml/2006/main" noChangeAspect="1"/>
-            </wp:cNvGraphicFramePr>
-            <a:graphic xmlns:a="http://schemas.openxmlformats.org/drawingml/2006/main">
-              <a:graphicData uri="http://schemas.openxmlformats.org/drawingml/2006/picture">
-                <pic:pic xmlns:pic="http://schemas.openxmlformats.org/drawingml/2006/picture">
-                  <pic:nvPicPr>
-                    <pic:cNvPr id="0" name="Picture 3"/>
+                    <pic:cNvPr id="0" name="Picture 9"/>
                     <pic:cNvPicPr>
                       <a:picLocks noChangeAspect="1" noChangeArrowheads="1"/>
                     </pic:cNvPicPr>
@@ -8416,7 +8510,7 @@
                   <pic:spPr bwMode="auto">
                     <a:xfrm>
                       <a:off x="0" y="0"/>
-                      <a:ext cx="6191250" cy="6076950"/>
+                      <a:ext cx="6267450" cy="6172200"/>
                     </a:xfrm>
                     <a:prstGeom prst="rect">
                       <a:avLst/>
@@ -8432,50 +8526,37 @@
     </w:p>
     <w:p>
       <w:pPr>
+        <w:spacing w:line="480" w:lineRule="auto"/>
+        <w:jc w:val="left"/>
+        <w:rPr>
+          <w:rFonts w:ascii="Times New Roman" w:hAnsi="Times New Roman" w:cs="Times New Roman"/>
+          <w:sz w:val="24"/>
+          <w:szCs w:val="24"/>
+        </w:rPr>
+      </w:pPr>
+      <w:r>
+        <w:rPr>
+          <w:rFonts w:ascii="Times New Roman" w:hAnsi="Times New Roman" w:cs="Times New Roman"/>
+          <w:sz w:val="24"/>
+          <w:szCs w:val="24"/>
+        </w:rPr>
+        <w:t>Figure PC GAM and trend</w:t>
+      </w:r>
+      <w:r>
+        <w:rPr>
+          <w:rFonts w:ascii="Times New Roman" w:hAnsi="Times New Roman" w:cs="Times New Roman"/>
+          <w:sz w:val="24"/>
+          <w:szCs w:val="24"/>
+        </w:rPr>
+        <w:br w:type="page"/>
+      </w:r>
+    </w:p>
+    <w:p>
+      <w:pPr>
         <w:pStyle w:val="Bibliography"/>
         <w:spacing w:line="480" w:lineRule="auto"/>
         <w:rPr>
           <w:rFonts w:ascii="Times New Roman" w:hAnsi="Times New Roman" w:cs="Times New Roman"/>
-          <w:b/>
-          <w:bCs/>
-          <w:sz w:val="24"/>
-          <w:szCs w:val="24"/>
-        </w:rPr>
-      </w:pPr>
-      <w:r>
-        <w:rPr>
-          <w:rFonts w:ascii="Times New Roman" w:hAnsi="Times New Roman" w:cs="Times New Roman"/>
-          <w:b/>
-          <w:bCs/>
-          <w:sz w:val="24"/>
-          <w:szCs w:val="24"/>
-        </w:rPr>
-        <w:t xml:space="preserve">Figure PI variability </w:t>
-      </w:r>
-    </w:p>
-    <w:p>
-      <w:pPr>
-        <w:rPr>
-          <w:rFonts w:ascii="Times New Roman" w:hAnsi="Times New Roman" w:cs="Times New Roman"/>
-          <w:sz w:val="24"/>
-          <w:szCs w:val="24"/>
-        </w:rPr>
-      </w:pPr>
-      <w:r>
-        <w:rPr>
-          <w:rFonts w:ascii="Times New Roman" w:hAnsi="Times New Roman" w:cs="Times New Roman"/>
-          <w:sz w:val="24"/>
-          <w:szCs w:val="24"/>
-        </w:rPr>
-        <w:br w:type="page"/>
-      </w:r>
-    </w:p>
-    <w:p>
-      <w:pPr>
-        <w:pStyle w:val="Bibliography"/>
-        <w:spacing w:line="480" w:lineRule="auto"/>
-        <w:rPr>
-          <w:rFonts w:ascii="Times New Roman" w:hAnsi="Times New Roman" w:cs="Times New Roman"/>
           <w:sz w:val="24"/>
           <w:szCs w:val="24"/>
         </w:rPr>
@@ -8489,10 +8570,10 @@
         </w:rPr>
         <w:lastRenderedPageBreak/>
         <w:drawing>
-          <wp:inline distT="0" distB="0" distL="0" distR="0" wp14:anchorId="0F5D230C" wp14:editId="2C7AA167">
+          <wp:inline distT="0" distB="0" distL="0" distR="0" wp14:anchorId="1A34FD42" wp14:editId="47C7553D">
             <wp:extent cx="6191250" cy="6076950"/>
             <wp:effectExtent l="0" t="0" r="0" b="0"/>
-            <wp:docPr id="2037687546" name="Picture 7"/>
+            <wp:docPr id="1259948466" name="Picture 6"/>
             <wp:cNvGraphicFramePr>
               <a:graphicFrameLocks xmlns:a="http://schemas.openxmlformats.org/drawingml/2006/main" noChangeAspect="1"/>
             </wp:cNvGraphicFramePr>
@@ -8500,7 +8581,7 @@
               <a:graphicData uri="http://schemas.openxmlformats.org/drawingml/2006/picture">
                 <pic:pic xmlns:pic="http://schemas.openxmlformats.org/drawingml/2006/picture">
                   <pic:nvPicPr>
-                    <pic:cNvPr id="0" name="Picture 4"/>
+                    <pic:cNvPr id="0" name="Picture 3"/>
                     <pic:cNvPicPr>
                       <a:picLocks noChangeAspect="1" noChangeArrowheads="1"/>
                     </pic:cNvPicPr>
@@ -8555,7 +8636,7 @@
           <w:sz w:val="24"/>
           <w:szCs w:val="24"/>
         </w:rPr>
-        <w:t>Figure SS variability</w:t>
+        <w:t xml:space="preserve">Figure PI variability </w:t>
       </w:r>
     </w:p>
     <w:p>
@@ -8594,10 +8675,10 @@
         </w:rPr>
         <w:lastRenderedPageBreak/>
         <w:drawing>
-          <wp:inline distT="0" distB="0" distL="0" distR="0" wp14:anchorId="2932FB06" wp14:editId="2CAC6AFB">
-            <wp:extent cx="6267450" cy="6019800"/>
+          <wp:inline distT="0" distB="0" distL="0" distR="0" wp14:anchorId="0F5D230C" wp14:editId="2C7AA167">
+            <wp:extent cx="6191250" cy="6076950"/>
             <wp:effectExtent l="0" t="0" r="0" b="0"/>
-            <wp:docPr id="793511008" name="Picture 8"/>
+            <wp:docPr id="2037687546" name="Picture 7"/>
             <wp:cNvGraphicFramePr>
               <a:graphicFrameLocks xmlns:a="http://schemas.openxmlformats.org/drawingml/2006/main" noChangeAspect="1"/>
             </wp:cNvGraphicFramePr>
@@ -8605,7 +8686,7 @@
               <a:graphicData uri="http://schemas.openxmlformats.org/drawingml/2006/picture">
                 <pic:pic xmlns:pic="http://schemas.openxmlformats.org/drawingml/2006/picture">
                   <pic:nvPicPr>
-                    <pic:cNvPr id="0" name="Picture 5"/>
+                    <pic:cNvPr id="0" name="Picture 4"/>
                     <pic:cNvPicPr>
                       <a:picLocks noChangeAspect="1" noChangeArrowheads="1"/>
                     </pic:cNvPicPr>
@@ -8626,7 +8707,7 @@
                   <pic:spPr bwMode="auto">
                     <a:xfrm>
                       <a:off x="0" y="0"/>
-                      <a:ext cx="6267450" cy="6019800"/>
+                      <a:ext cx="6191250" cy="6076950"/>
                     </a:xfrm>
                     <a:prstGeom prst="rect">
                       <a:avLst/>
@@ -8660,7 +8741,7 @@
           <w:sz w:val="24"/>
           <w:szCs w:val="24"/>
         </w:rPr>
-        <w:t>Figure FM variability</w:t>
+        <w:t>Figure SS variability</w:t>
       </w:r>
     </w:p>
     <w:p>
@@ -8699,10 +8780,10 @@
         </w:rPr>
         <w:lastRenderedPageBreak/>
         <w:drawing>
-          <wp:inline distT="0" distB="0" distL="0" distR="0" wp14:anchorId="54001DE6" wp14:editId="624EE4B4">
+          <wp:inline distT="0" distB="0" distL="0" distR="0" wp14:anchorId="2932FB06" wp14:editId="2CAC6AFB">
             <wp:extent cx="6267450" cy="6019800"/>
             <wp:effectExtent l="0" t="0" r="0" b="0"/>
-            <wp:docPr id="1629888174" name="Picture 9"/>
+            <wp:docPr id="793511008" name="Picture 8"/>
             <wp:cNvGraphicFramePr>
               <a:graphicFrameLocks xmlns:a="http://schemas.openxmlformats.org/drawingml/2006/main" noChangeAspect="1"/>
             </wp:cNvGraphicFramePr>
@@ -8710,7 +8791,7 @@
               <a:graphicData uri="http://schemas.openxmlformats.org/drawingml/2006/picture">
                 <pic:pic xmlns:pic="http://schemas.openxmlformats.org/drawingml/2006/picture">
                   <pic:nvPicPr>
-                    <pic:cNvPr id="0" name="Picture 6"/>
+                    <pic:cNvPr id="0" name="Picture 5"/>
                     <pic:cNvPicPr>
                       <a:picLocks noChangeAspect="1" noChangeArrowheads="1"/>
                     </pic:cNvPicPr>
@@ -8765,6 +8846,111 @@
           <w:sz w:val="24"/>
           <w:szCs w:val="24"/>
         </w:rPr>
+        <w:t>Figure FM variability</w:t>
+      </w:r>
+    </w:p>
+    <w:p>
+      <w:pPr>
+        <w:rPr>
+          <w:rFonts w:ascii="Times New Roman" w:hAnsi="Times New Roman" w:cs="Times New Roman"/>
+          <w:sz w:val="24"/>
+          <w:szCs w:val="24"/>
+        </w:rPr>
+      </w:pPr>
+      <w:r>
+        <w:rPr>
+          <w:rFonts w:ascii="Times New Roman" w:hAnsi="Times New Roman" w:cs="Times New Roman"/>
+          <w:sz w:val="24"/>
+          <w:szCs w:val="24"/>
+        </w:rPr>
+        <w:br w:type="page"/>
+      </w:r>
+    </w:p>
+    <w:p>
+      <w:pPr>
+        <w:pStyle w:val="Bibliography"/>
+        <w:spacing w:line="480" w:lineRule="auto"/>
+        <w:rPr>
+          <w:rFonts w:ascii="Times New Roman" w:hAnsi="Times New Roman" w:cs="Times New Roman"/>
+          <w:sz w:val="24"/>
+          <w:szCs w:val="24"/>
+        </w:rPr>
+      </w:pPr>
+      <w:r>
+        <w:rPr>
+          <w:rFonts w:ascii="Times New Roman" w:hAnsi="Times New Roman" w:cs="Times New Roman"/>
+          <w:noProof/>
+          <w:sz w:val="24"/>
+          <w:szCs w:val="24"/>
+        </w:rPr>
+        <w:lastRenderedPageBreak/>
+        <w:drawing>
+          <wp:inline distT="0" distB="0" distL="0" distR="0" wp14:anchorId="54001DE6" wp14:editId="624EE4B4">
+            <wp:extent cx="6267450" cy="6019800"/>
+            <wp:effectExtent l="0" t="0" r="0" b="0"/>
+            <wp:docPr id="1629888174" name="Picture 9"/>
+            <wp:cNvGraphicFramePr>
+              <a:graphicFrameLocks xmlns:a="http://schemas.openxmlformats.org/drawingml/2006/main" noChangeAspect="1"/>
+            </wp:cNvGraphicFramePr>
+            <a:graphic xmlns:a="http://schemas.openxmlformats.org/drawingml/2006/main">
+              <a:graphicData uri="http://schemas.openxmlformats.org/drawingml/2006/picture">
+                <pic:pic xmlns:pic="http://schemas.openxmlformats.org/drawingml/2006/picture">
+                  <pic:nvPicPr>
+                    <pic:cNvPr id="0" name="Picture 6"/>
+                    <pic:cNvPicPr>
+                      <a:picLocks noChangeAspect="1" noChangeArrowheads="1"/>
+                    </pic:cNvPicPr>
+                  </pic:nvPicPr>
+                  <pic:blipFill>
+                    <a:blip r:embed="rId40">
+                      <a:extLst>
+                        <a:ext uri="{28A0092B-C50C-407E-A947-70E740481C1C}">
+                          <a14:useLocalDpi xmlns:a14="http://schemas.microsoft.com/office/drawing/2010/main" val="0"/>
+                        </a:ext>
+                      </a:extLst>
+                    </a:blip>
+                    <a:srcRect/>
+                    <a:stretch>
+                      <a:fillRect/>
+                    </a:stretch>
+                  </pic:blipFill>
+                  <pic:spPr bwMode="auto">
+                    <a:xfrm>
+                      <a:off x="0" y="0"/>
+                      <a:ext cx="6267450" cy="6019800"/>
+                    </a:xfrm>
+                    <a:prstGeom prst="rect">
+                      <a:avLst/>
+                    </a:prstGeom>
+                    <a:noFill/>
+                  </pic:spPr>
+                </pic:pic>
+              </a:graphicData>
+            </a:graphic>
+          </wp:inline>
+        </w:drawing>
+      </w:r>
+    </w:p>
+    <w:p>
+      <w:pPr>
+        <w:pStyle w:val="Bibliography"/>
+        <w:spacing w:line="480" w:lineRule="auto"/>
+        <w:rPr>
+          <w:rFonts w:ascii="Times New Roman" w:hAnsi="Times New Roman" w:cs="Times New Roman"/>
+          <w:b/>
+          <w:bCs/>
+          <w:sz w:val="24"/>
+          <w:szCs w:val="24"/>
+        </w:rPr>
+      </w:pPr>
+      <w:r>
+        <w:rPr>
+          <w:rFonts w:ascii="Times New Roman" w:hAnsi="Times New Roman" w:cs="Times New Roman"/>
+          <w:b/>
+          <w:bCs/>
+          <w:sz w:val="24"/>
+          <w:szCs w:val="24"/>
+        </w:rPr>
         <w:t>Figure PC variability</w:t>
       </w:r>
     </w:p>
@@ -8829,7 +9015,7 @@
                     </pic:cNvPicPr>
                   </pic:nvPicPr>
                   <pic:blipFill>
-                    <a:blip r:embed="rId40">
+                    <a:blip r:embed="rId41">
                       <a:extLst>
                         <a:ext uri="{28A0092B-C50C-407E-A947-70E740481C1C}">
                           <a14:useLocalDpi xmlns:a14="http://schemas.microsoft.com/office/drawing/2010/main" val="0"/>
@@ -8879,6 +9065,458 @@
           <w:szCs w:val="24"/>
         </w:rPr>
         <w:t>Figure Fulcrums</w:t>
+      </w:r>
+    </w:p>
+    <w:p>
+      <w:pPr>
+        <w:rPr>
+          <w:rFonts w:ascii="Times New Roman" w:hAnsi="Times New Roman" w:cs="Times New Roman"/>
+          <w:b/>
+          <w:bCs/>
+          <w:sz w:val="24"/>
+          <w:szCs w:val="24"/>
+        </w:rPr>
+      </w:pPr>
+      <w:r>
+        <w:rPr>
+          <w:rFonts w:ascii="Times New Roman" w:hAnsi="Times New Roman" w:cs="Times New Roman"/>
+          <w:b/>
+          <w:bCs/>
+          <w:sz w:val="24"/>
+          <w:szCs w:val="24"/>
+        </w:rPr>
+        <w:br w:type="page"/>
+      </w:r>
+    </w:p>
+    <w:p>
+      <w:pPr>
+        <w:pStyle w:val="Bibliography"/>
+        <w:spacing w:line="480" w:lineRule="auto"/>
+        <w:rPr>
+          <w:rFonts w:ascii="Times New Roman" w:hAnsi="Times New Roman" w:cs="Times New Roman"/>
+          <w:b/>
+          <w:bCs/>
+          <w:sz w:val="24"/>
+          <w:szCs w:val="24"/>
+        </w:rPr>
+      </w:pPr>
+      <w:r>
+        <w:rPr>
+          <w:rFonts w:ascii="Times New Roman" w:hAnsi="Times New Roman" w:cs="Times New Roman"/>
+          <w:b/>
+          <w:bCs/>
+          <w:noProof/>
+          <w:sz w:val="24"/>
+          <w:szCs w:val="24"/>
+        </w:rPr>
+        <w:lastRenderedPageBreak/>
+        <w:drawing>
+          <wp:inline distT="0" distB="0" distL="0" distR="0" wp14:anchorId="7BB54631" wp14:editId="7957583C">
+            <wp:extent cx="6267450" cy="6172200"/>
+            <wp:effectExtent l="0" t="0" r="0" b="0"/>
+            <wp:docPr id="1010485324" name="Picture 10"/>
+            <wp:cNvGraphicFramePr>
+              <a:graphicFrameLocks xmlns:a="http://schemas.openxmlformats.org/drawingml/2006/main" noChangeAspect="1"/>
+            </wp:cNvGraphicFramePr>
+            <a:graphic xmlns:a="http://schemas.openxmlformats.org/drawingml/2006/main">
+              <a:graphicData uri="http://schemas.openxmlformats.org/drawingml/2006/picture">
+                <pic:pic xmlns:pic="http://schemas.openxmlformats.org/drawingml/2006/picture">
+                  <pic:nvPicPr>
+                    <pic:cNvPr id="0" name="Picture 10"/>
+                    <pic:cNvPicPr>
+                      <a:picLocks noChangeAspect="1" noChangeArrowheads="1"/>
+                    </pic:cNvPicPr>
+                  </pic:nvPicPr>
+                  <pic:blipFill>
+                    <a:blip r:embed="rId42">
+                      <a:extLst>
+                        <a:ext uri="{28A0092B-C50C-407E-A947-70E740481C1C}">
+                          <a14:useLocalDpi xmlns:a14="http://schemas.microsoft.com/office/drawing/2010/main" val="0"/>
+                        </a:ext>
+                      </a:extLst>
+                    </a:blip>
+                    <a:srcRect/>
+                    <a:stretch>
+                      <a:fillRect/>
+                    </a:stretch>
+                  </pic:blipFill>
+                  <pic:spPr bwMode="auto">
+                    <a:xfrm>
+                      <a:off x="0" y="0"/>
+                      <a:ext cx="6267450" cy="6172200"/>
+                    </a:xfrm>
+                    <a:prstGeom prst="rect">
+                      <a:avLst/>
+                    </a:prstGeom>
+                    <a:noFill/>
+                  </pic:spPr>
+                </pic:pic>
+              </a:graphicData>
+            </a:graphic>
+          </wp:inline>
+        </w:drawing>
+      </w:r>
+    </w:p>
+    <w:p>
+      <w:pPr>
+        <w:pStyle w:val="Bibliography"/>
+        <w:spacing w:line="480" w:lineRule="auto"/>
+        <w:rPr>
+          <w:rFonts w:ascii="Times New Roman" w:hAnsi="Times New Roman" w:cs="Times New Roman"/>
+          <w:b/>
+          <w:bCs/>
+          <w:sz w:val="24"/>
+          <w:szCs w:val="24"/>
+        </w:rPr>
+      </w:pPr>
+      <w:r>
+        <w:rPr>
+          <w:rFonts w:ascii="Times New Roman" w:hAnsi="Times New Roman" w:cs="Times New Roman"/>
+          <w:b/>
+          <w:bCs/>
+          <w:sz w:val="24"/>
+          <w:szCs w:val="24"/>
+        </w:rPr>
+        <w:t>Figure PI seasonal trends</w:t>
+      </w:r>
+    </w:p>
+    <w:p>
+      <w:pPr>
+        <w:rPr>
+          <w:rFonts w:ascii="Times New Roman" w:hAnsi="Times New Roman" w:cs="Times New Roman"/>
+          <w:b/>
+          <w:bCs/>
+          <w:sz w:val="24"/>
+          <w:szCs w:val="24"/>
+        </w:rPr>
+      </w:pPr>
+      <w:r>
+        <w:rPr>
+          <w:rFonts w:ascii="Times New Roman" w:hAnsi="Times New Roman" w:cs="Times New Roman"/>
+          <w:b/>
+          <w:bCs/>
+          <w:sz w:val="24"/>
+          <w:szCs w:val="24"/>
+        </w:rPr>
+        <w:br w:type="page"/>
+      </w:r>
+    </w:p>
+    <w:p>
+      <w:pPr>
+        <w:pStyle w:val="Bibliography"/>
+        <w:spacing w:line="480" w:lineRule="auto"/>
+        <w:rPr>
+          <w:rFonts w:ascii="Times New Roman" w:hAnsi="Times New Roman" w:cs="Times New Roman"/>
+          <w:b/>
+          <w:bCs/>
+          <w:sz w:val="24"/>
+          <w:szCs w:val="24"/>
+        </w:rPr>
+      </w:pPr>
+      <w:r>
+        <w:rPr>
+          <w:rFonts w:ascii="Times New Roman" w:hAnsi="Times New Roman" w:cs="Times New Roman"/>
+          <w:b/>
+          <w:bCs/>
+          <w:noProof/>
+          <w:sz w:val="24"/>
+          <w:szCs w:val="24"/>
+        </w:rPr>
+        <w:lastRenderedPageBreak/>
+        <w:drawing>
+          <wp:inline distT="0" distB="0" distL="0" distR="0" wp14:anchorId="6848EA10" wp14:editId="7E251448">
+            <wp:extent cx="6267450" cy="6172200"/>
+            <wp:effectExtent l="0" t="0" r="0" b="0"/>
+            <wp:docPr id="1816159479" name="Picture 11"/>
+            <wp:cNvGraphicFramePr>
+              <a:graphicFrameLocks xmlns:a="http://schemas.openxmlformats.org/drawingml/2006/main" noChangeAspect="1"/>
+            </wp:cNvGraphicFramePr>
+            <a:graphic xmlns:a="http://schemas.openxmlformats.org/drawingml/2006/main">
+              <a:graphicData uri="http://schemas.openxmlformats.org/drawingml/2006/picture">
+                <pic:pic xmlns:pic="http://schemas.openxmlformats.org/drawingml/2006/picture">
+                  <pic:nvPicPr>
+                    <pic:cNvPr id="0" name="Picture 11"/>
+                    <pic:cNvPicPr>
+                      <a:picLocks noChangeAspect="1" noChangeArrowheads="1"/>
+                    </pic:cNvPicPr>
+                  </pic:nvPicPr>
+                  <pic:blipFill>
+                    <a:blip r:embed="rId43">
+                      <a:extLst>
+                        <a:ext uri="{28A0092B-C50C-407E-A947-70E740481C1C}">
+                          <a14:useLocalDpi xmlns:a14="http://schemas.microsoft.com/office/drawing/2010/main" val="0"/>
+                        </a:ext>
+                      </a:extLst>
+                    </a:blip>
+                    <a:srcRect/>
+                    <a:stretch>
+                      <a:fillRect/>
+                    </a:stretch>
+                  </pic:blipFill>
+                  <pic:spPr bwMode="auto">
+                    <a:xfrm>
+                      <a:off x="0" y="0"/>
+                      <a:ext cx="6267450" cy="6172200"/>
+                    </a:xfrm>
+                    <a:prstGeom prst="rect">
+                      <a:avLst/>
+                    </a:prstGeom>
+                    <a:noFill/>
+                  </pic:spPr>
+                </pic:pic>
+              </a:graphicData>
+            </a:graphic>
+          </wp:inline>
+        </w:drawing>
+      </w:r>
+    </w:p>
+    <w:p>
+      <w:pPr>
+        <w:pStyle w:val="Bibliography"/>
+        <w:spacing w:line="480" w:lineRule="auto"/>
+        <w:rPr>
+          <w:rFonts w:ascii="Times New Roman" w:hAnsi="Times New Roman" w:cs="Times New Roman"/>
+          <w:b/>
+          <w:bCs/>
+          <w:sz w:val="24"/>
+          <w:szCs w:val="24"/>
+        </w:rPr>
+      </w:pPr>
+      <w:r>
+        <w:rPr>
+          <w:rFonts w:ascii="Times New Roman" w:hAnsi="Times New Roman" w:cs="Times New Roman"/>
+          <w:b/>
+          <w:bCs/>
+          <w:sz w:val="24"/>
+          <w:szCs w:val="24"/>
+        </w:rPr>
+        <w:t>Figure SS seasonal trends</w:t>
+      </w:r>
+    </w:p>
+    <w:p>
+      <w:pPr>
+        <w:rPr>
+          <w:rFonts w:ascii="Times New Roman" w:hAnsi="Times New Roman" w:cs="Times New Roman"/>
+          <w:b/>
+          <w:bCs/>
+          <w:sz w:val="24"/>
+          <w:szCs w:val="24"/>
+        </w:rPr>
+      </w:pPr>
+      <w:r>
+        <w:rPr>
+          <w:rFonts w:ascii="Times New Roman" w:hAnsi="Times New Roman" w:cs="Times New Roman"/>
+          <w:b/>
+          <w:bCs/>
+          <w:sz w:val="24"/>
+          <w:szCs w:val="24"/>
+        </w:rPr>
+        <w:br w:type="page"/>
+      </w:r>
+    </w:p>
+    <w:p>
+      <w:pPr>
+        <w:pStyle w:val="Bibliography"/>
+        <w:spacing w:line="480" w:lineRule="auto"/>
+        <w:rPr>
+          <w:rFonts w:ascii="Times New Roman" w:hAnsi="Times New Roman" w:cs="Times New Roman"/>
+          <w:b/>
+          <w:bCs/>
+          <w:sz w:val="24"/>
+          <w:szCs w:val="24"/>
+        </w:rPr>
+      </w:pPr>
+      <w:r>
+        <w:rPr>
+          <w:rFonts w:ascii="Times New Roman" w:hAnsi="Times New Roman" w:cs="Times New Roman"/>
+          <w:b/>
+          <w:bCs/>
+          <w:noProof/>
+          <w:sz w:val="24"/>
+          <w:szCs w:val="24"/>
+        </w:rPr>
+        <w:lastRenderedPageBreak/>
+        <w:drawing>
+          <wp:inline distT="0" distB="0" distL="0" distR="0" wp14:anchorId="4ABCB74A" wp14:editId="2DCCB0BC">
+            <wp:extent cx="6267450" cy="6172200"/>
+            <wp:effectExtent l="0" t="0" r="0" b="0"/>
+            <wp:docPr id="1347113012" name="Picture 12"/>
+            <wp:cNvGraphicFramePr>
+              <a:graphicFrameLocks xmlns:a="http://schemas.openxmlformats.org/drawingml/2006/main" noChangeAspect="1"/>
+            </wp:cNvGraphicFramePr>
+            <a:graphic xmlns:a="http://schemas.openxmlformats.org/drawingml/2006/main">
+              <a:graphicData uri="http://schemas.openxmlformats.org/drawingml/2006/picture">
+                <pic:pic xmlns:pic="http://schemas.openxmlformats.org/drawingml/2006/picture">
+                  <pic:nvPicPr>
+                    <pic:cNvPr id="0" name="Picture 12"/>
+                    <pic:cNvPicPr>
+                      <a:picLocks noChangeAspect="1" noChangeArrowheads="1"/>
+                    </pic:cNvPicPr>
+                  </pic:nvPicPr>
+                  <pic:blipFill>
+                    <a:blip r:embed="rId44">
+                      <a:extLst>
+                        <a:ext uri="{28A0092B-C50C-407E-A947-70E740481C1C}">
+                          <a14:useLocalDpi xmlns:a14="http://schemas.microsoft.com/office/drawing/2010/main" val="0"/>
+                        </a:ext>
+                      </a:extLst>
+                    </a:blip>
+                    <a:srcRect/>
+                    <a:stretch>
+                      <a:fillRect/>
+                    </a:stretch>
+                  </pic:blipFill>
+                  <pic:spPr bwMode="auto">
+                    <a:xfrm>
+                      <a:off x="0" y="0"/>
+                      <a:ext cx="6267450" cy="6172200"/>
+                    </a:xfrm>
+                    <a:prstGeom prst="rect">
+                      <a:avLst/>
+                    </a:prstGeom>
+                    <a:noFill/>
+                  </pic:spPr>
+                </pic:pic>
+              </a:graphicData>
+            </a:graphic>
+          </wp:inline>
+        </w:drawing>
+      </w:r>
+    </w:p>
+    <w:p>
+      <w:pPr>
+        <w:pStyle w:val="Bibliography"/>
+        <w:spacing w:line="480" w:lineRule="auto"/>
+        <w:rPr>
+          <w:rFonts w:ascii="Times New Roman" w:hAnsi="Times New Roman" w:cs="Times New Roman"/>
+          <w:b/>
+          <w:bCs/>
+          <w:sz w:val="24"/>
+          <w:szCs w:val="24"/>
+        </w:rPr>
+      </w:pPr>
+      <w:r>
+        <w:rPr>
+          <w:rFonts w:ascii="Times New Roman" w:hAnsi="Times New Roman" w:cs="Times New Roman"/>
+          <w:b/>
+          <w:bCs/>
+          <w:sz w:val="24"/>
+          <w:szCs w:val="24"/>
+        </w:rPr>
+        <w:t>Figure FM seasonal trends</w:t>
+      </w:r>
+    </w:p>
+    <w:p>
+      <w:pPr>
+        <w:rPr>
+          <w:rFonts w:ascii="Times New Roman" w:hAnsi="Times New Roman" w:cs="Times New Roman"/>
+          <w:b/>
+          <w:bCs/>
+          <w:sz w:val="24"/>
+          <w:szCs w:val="24"/>
+        </w:rPr>
+      </w:pPr>
+      <w:r>
+        <w:rPr>
+          <w:rFonts w:ascii="Times New Roman" w:hAnsi="Times New Roman" w:cs="Times New Roman"/>
+          <w:b/>
+          <w:bCs/>
+          <w:sz w:val="24"/>
+          <w:szCs w:val="24"/>
+        </w:rPr>
+        <w:br w:type="page"/>
+      </w:r>
+    </w:p>
+    <w:p>
+      <w:pPr>
+        <w:pStyle w:val="Bibliography"/>
+        <w:spacing w:line="480" w:lineRule="auto"/>
+        <w:rPr>
+          <w:rFonts w:ascii="Times New Roman" w:hAnsi="Times New Roman" w:cs="Times New Roman"/>
+          <w:b/>
+          <w:bCs/>
+          <w:sz w:val="24"/>
+          <w:szCs w:val="24"/>
+        </w:rPr>
+      </w:pPr>
+      <w:r>
+        <w:rPr>
+          <w:rFonts w:ascii="Times New Roman" w:hAnsi="Times New Roman" w:cs="Times New Roman"/>
+          <w:b/>
+          <w:bCs/>
+          <w:noProof/>
+          <w:sz w:val="24"/>
+          <w:szCs w:val="24"/>
+        </w:rPr>
+        <w:lastRenderedPageBreak/>
+        <w:drawing>
+          <wp:inline distT="0" distB="0" distL="0" distR="0" wp14:anchorId="28268005" wp14:editId="2B429545">
+            <wp:extent cx="6267450" cy="6172200"/>
+            <wp:effectExtent l="0" t="0" r="0" b="0"/>
+            <wp:docPr id="1688349707" name="Picture 13"/>
+            <wp:cNvGraphicFramePr>
+              <a:graphicFrameLocks xmlns:a="http://schemas.openxmlformats.org/drawingml/2006/main" noChangeAspect="1"/>
+            </wp:cNvGraphicFramePr>
+            <a:graphic xmlns:a="http://schemas.openxmlformats.org/drawingml/2006/main">
+              <a:graphicData uri="http://schemas.openxmlformats.org/drawingml/2006/picture">
+                <pic:pic xmlns:pic="http://schemas.openxmlformats.org/drawingml/2006/picture">
+                  <pic:nvPicPr>
+                    <pic:cNvPr id="0" name="Picture 13"/>
+                    <pic:cNvPicPr>
+                      <a:picLocks noChangeAspect="1" noChangeArrowheads="1"/>
+                    </pic:cNvPicPr>
+                  </pic:nvPicPr>
+                  <pic:blipFill>
+                    <a:blip r:embed="rId45">
+                      <a:extLst>
+                        <a:ext uri="{28A0092B-C50C-407E-A947-70E740481C1C}">
+                          <a14:useLocalDpi xmlns:a14="http://schemas.microsoft.com/office/drawing/2010/main" val="0"/>
+                        </a:ext>
+                      </a:extLst>
+                    </a:blip>
+                    <a:srcRect/>
+                    <a:stretch>
+                      <a:fillRect/>
+                    </a:stretch>
+                  </pic:blipFill>
+                  <pic:spPr bwMode="auto">
+                    <a:xfrm>
+                      <a:off x="0" y="0"/>
+                      <a:ext cx="6267450" cy="6172200"/>
+                    </a:xfrm>
+                    <a:prstGeom prst="rect">
+                      <a:avLst/>
+                    </a:prstGeom>
+                    <a:noFill/>
+                  </pic:spPr>
+                </pic:pic>
+              </a:graphicData>
+            </a:graphic>
+          </wp:inline>
+        </w:drawing>
+      </w:r>
+    </w:p>
+    <w:p>
+      <w:pPr>
+        <w:pStyle w:val="Bibliography"/>
+        <w:spacing w:line="480" w:lineRule="auto"/>
+        <w:rPr>
+          <w:rFonts w:ascii="Times New Roman" w:hAnsi="Times New Roman" w:cs="Times New Roman"/>
+          <w:b/>
+          <w:bCs/>
+          <w:sz w:val="24"/>
+          <w:szCs w:val="24"/>
+        </w:rPr>
+      </w:pPr>
+      <w:r>
+        <w:rPr>
+          <w:rFonts w:ascii="Times New Roman" w:hAnsi="Times New Roman" w:cs="Times New Roman"/>
+          <w:b/>
+          <w:bCs/>
+          <w:sz w:val="24"/>
+          <w:szCs w:val="24"/>
+        </w:rPr>
+        <w:t>Figure PC seasonal trends</w:t>
       </w:r>
     </w:p>
     <w:sectPr>

</xml_diff>

<commit_message>
additional comments and added environmental plots
</commit_message>
<xml_diff>
--- a/text/manuscript.docx
+++ b/text/manuscript.docx
@@ -378,7 +378,25 @@
           <w:sz w:val="24"/>
           <w:szCs w:val="24"/>
         </w:rPr>
-        <w:t xml:space="preserve"> and the response of these systems is quite variable over space and time (Cloern and Jassby 2010). Anthropogenic impacts are not the only the primary drivers in these systems as climate also plays a large role in long-term conditions. In the Chesapeake Bay, precipitation and tropical cyclone activity results in variable phytoplankton production coupled with underlying increases in chlorophyll </w:t>
+        <w:t xml:space="preserve"> and the response of these systems is quite variable over space and time (Cloern and </w:t>
+      </w:r>
+      <w:proofErr w:type="spellStart"/>
+      <w:r>
+        <w:rPr>
+          <w:rFonts w:ascii="Times New Roman" w:hAnsi="Times New Roman" w:cs="Times New Roman"/>
+          <w:sz w:val="24"/>
+          <w:szCs w:val="24"/>
+        </w:rPr>
+        <w:t>Jassby</w:t>
+      </w:r>
+      <w:proofErr w:type="spellEnd"/>
+      <w:r>
+        <w:rPr>
+          <w:rFonts w:ascii="Times New Roman" w:hAnsi="Times New Roman" w:cs="Times New Roman"/>
+          <w:sz w:val="24"/>
+          <w:szCs w:val="24"/>
+        </w:rPr>
+        <w:t xml:space="preserve"> 2010). Anthropogenic impacts are not the only the primary drivers in these systems as climate also plays a large role in long-term conditions. In the Chesapeake Bay, precipitation and tropical cyclone activity results in variable phytoplankton production coupled with underlying increases in chlorophyll </w:t>
       </w:r>
       <w:r>
         <w:rPr>
@@ -396,7 +414,79 @@
           <w:sz w:val="24"/>
           <w:szCs w:val="24"/>
         </w:rPr>
-        <w:t xml:space="preserve"> (a common proxy for phytoplankton biomass) due to eutrophication (Harding et al. 2016). In the Indian River Lagoon and St. Lucie estuaries, variability in phytoplankton blooms have been attributed to cyclical patterns (e.g. El Niño/La Niña periods) and tropical cyclone events, typically as these events bring large amounts of precipitation (Phlips et al. 2020; Phlips et al. 2021). There are also systems, like the San Francisco estuary which, though nutrient-enriched, do not experience water quality impacts common to other enriched systems (like frequent phytoplankton blooms or low dissolved oxygen) attributed to a variety of variables such as strong tidal flushing and heavy phytoplankton grazing pressure from bivalves (Jassby 2008; Cloern and Jassby 2010; Cloern </w:t>
+        <w:t xml:space="preserve"> (a common proxy for phytoplankton biomass) due to eutrophication (Harding et al. 2016). In the Indian River Lagoon and St. Lucie estuaries, variability in phytoplankton blooms have been attributed to cyclical patterns (e.g. El Niño/La Niña periods) and tropical cyclone events, typically as these events bring large amounts of precipitation (</w:t>
+      </w:r>
+      <w:proofErr w:type="spellStart"/>
+      <w:r>
+        <w:rPr>
+          <w:rFonts w:ascii="Times New Roman" w:hAnsi="Times New Roman" w:cs="Times New Roman"/>
+          <w:sz w:val="24"/>
+          <w:szCs w:val="24"/>
+        </w:rPr>
+        <w:t>Phlips</w:t>
+      </w:r>
+      <w:proofErr w:type="spellEnd"/>
+      <w:r>
+        <w:rPr>
+          <w:rFonts w:ascii="Times New Roman" w:hAnsi="Times New Roman" w:cs="Times New Roman"/>
+          <w:sz w:val="24"/>
+          <w:szCs w:val="24"/>
+        </w:rPr>
+        <w:t xml:space="preserve"> et al. 2020; </w:t>
+      </w:r>
+      <w:proofErr w:type="spellStart"/>
+      <w:r>
+        <w:rPr>
+          <w:rFonts w:ascii="Times New Roman" w:hAnsi="Times New Roman" w:cs="Times New Roman"/>
+          <w:sz w:val="24"/>
+          <w:szCs w:val="24"/>
+        </w:rPr>
+        <w:t>Phlips</w:t>
+      </w:r>
+      <w:proofErr w:type="spellEnd"/>
+      <w:r>
+        <w:rPr>
+          <w:rFonts w:ascii="Times New Roman" w:hAnsi="Times New Roman" w:cs="Times New Roman"/>
+          <w:sz w:val="24"/>
+          <w:szCs w:val="24"/>
+        </w:rPr>
+        <w:t xml:space="preserve"> et al. 2021). There are also systems, like the San Francisco estuary which, though nutrient-enriched, do not experience water quality impacts common to other enriched systems (like frequent phytoplankton blooms or low dissolved oxygen) attributed to a variety of variables such as strong tidal flushing and heavy phytoplankton grazing pressure from bivalves (</w:t>
+      </w:r>
+      <w:proofErr w:type="spellStart"/>
+      <w:r>
+        <w:rPr>
+          <w:rFonts w:ascii="Times New Roman" w:hAnsi="Times New Roman" w:cs="Times New Roman"/>
+          <w:sz w:val="24"/>
+          <w:szCs w:val="24"/>
+        </w:rPr>
+        <w:t>Jassby</w:t>
+      </w:r>
+      <w:proofErr w:type="spellEnd"/>
+      <w:r>
+        <w:rPr>
+          <w:rFonts w:ascii="Times New Roman" w:hAnsi="Times New Roman" w:cs="Times New Roman"/>
+          <w:sz w:val="24"/>
+          <w:szCs w:val="24"/>
+        </w:rPr>
+        <w:t xml:space="preserve"> 2008; Cloern and </w:t>
+      </w:r>
+      <w:proofErr w:type="spellStart"/>
+      <w:r>
+        <w:rPr>
+          <w:rFonts w:ascii="Times New Roman" w:hAnsi="Times New Roman" w:cs="Times New Roman"/>
+          <w:sz w:val="24"/>
+          <w:szCs w:val="24"/>
+        </w:rPr>
+        <w:t>Jassby</w:t>
+      </w:r>
+      <w:proofErr w:type="spellEnd"/>
+      <w:r>
+        <w:rPr>
+          <w:rFonts w:ascii="Times New Roman" w:hAnsi="Times New Roman" w:cs="Times New Roman"/>
+          <w:sz w:val="24"/>
+          <w:szCs w:val="24"/>
+        </w:rPr>
+        <w:t xml:space="preserve"> 2010; Cloern </w:t>
       </w:r>
       <w:r>
         <w:rPr>
@@ -423,7 +513,25 @@
           <w:sz w:val="24"/>
           <w:szCs w:val="24"/>
         </w:rPr>
-        <w:t xml:space="preserve"> concentrations, such as the tidal creeks in the Ashepoo-Combahee-Edisto Basin in South Carolina (Keppler et al. 2015). Therefore the use of observational information from long-term research and monitoring programs provides the most valuable information for place-based and adaptive strategies in the management of coastal ecosystems.</w:t>
+        <w:t xml:space="preserve"> concentrations, such as the tidal creeks in the </w:t>
+      </w:r>
+      <w:proofErr w:type="spellStart"/>
+      <w:r>
+        <w:rPr>
+          <w:rFonts w:ascii="Times New Roman" w:hAnsi="Times New Roman" w:cs="Times New Roman"/>
+          <w:sz w:val="24"/>
+          <w:szCs w:val="24"/>
+        </w:rPr>
+        <w:t>Ashepoo</w:t>
+      </w:r>
+      <w:proofErr w:type="spellEnd"/>
+      <w:r>
+        <w:rPr>
+          <w:rFonts w:ascii="Times New Roman" w:hAnsi="Times New Roman" w:cs="Times New Roman"/>
+          <w:sz w:val="24"/>
+          <w:szCs w:val="24"/>
+        </w:rPr>
+        <w:t>-Combahee-Edisto Basin in South Carolina (Keppler et al. 2015). Therefore the use of observational information from long-term research and monitoring programs provides the most valuable information for place-based and adaptive strategies in the management of coastal ecosystems.</w:t>
       </w:r>
     </w:p>
     <w:p>
@@ -491,7 +599,43 @@
           <w:szCs w:val="24"/>
         </w:rPr>
         <w:lastRenderedPageBreak/>
-        <w:t>GTM estuary is a well-mixed and well-flushed estuary with an absence of a freshwater river and a short residence time of approximately 12.6 days (Phlips et al. 2004; Sheng et al. 2008; Gray et al. 2021). The estuary is within a temperate-subtropical climatic ecotone dominated by salt marsh and mangrove habitats, intertidal oyster reefs, tidal creeks, mud flats, and open water (Williams et al. 2014; Bacopoulos et al. 2019). The GTM estuary hosts exceptionally intact and robust populations of eastern oysters (</w:t>
+        <w:t>GTM estuary is a well-mixed and well-flushed estuary with an absence of a freshwater river and a short residence time of approximately 12.6 days (</w:t>
+      </w:r>
+      <w:proofErr w:type="spellStart"/>
+      <w:r>
+        <w:rPr>
+          <w:rFonts w:ascii="Times New Roman" w:hAnsi="Times New Roman" w:cs="Times New Roman"/>
+          <w:sz w:val="24"/>
+          <w:szCs w:val="24"/>
+        </w:rPr>
+        <w:t>Phlips</w:t>
+      </w:r>
+      <w:proofErr w:type="spellEnd"/>
+      <w:r>
+        <w:rPr>
+          <w:rFonts w:ascii="Times New Roman" w:hAnsi="Times New Roman" w:cs="Times New Roman"/>
+          <w:sz w:val="24"/>
+          <w:szCs w:val="24"/>
+        </w:rPr>
+        <w:t xml:space="preserve"> et al. 2004; Sheng et al. 2008; Gray et al. 2021). The estuary is within a temperate-subtropical climatic ecotone dominated by salt marsh and mangrove habitats, intertidal oyster reefs, tidal creeks, mud flats, and open water (Williams et al. 2014; </w:t>
+      </w:r>
+      <w:proofErr w:type="spellStart"/>
+      <w:r>
+        <w:rPr>
+          <w:rFonts w:ascii="Times New Roman" w:hAnsi="Times New Roman" w:cs="Times New Roman"/>
+          <w:sz w:val="24"/>
+          <w:szCs w:val="24"/>
+        </w:rPr>
+        <w:t>Bacopoulos</w:t>
+      </w:r>
+      <w:proofErr w:type="spellEnd"/>
+      <w:r>
+        <w:rPr>
+          <w:rFonts w:ascii="Times New Roman" w:hAnsi="Times New Roman" w:cs="Times New Roman"/>
+          <w:sz w:val="24"/>
+          <w:szCs w:val="24"/>
+        </w:rPr>
+        <w:t xml:space="preserve"> et al. 2019). The GTM estuary hosts exceptionally intact and robust populations of eastern oysters (</w:t>
       </w:r>
       <w:r>
         <w:rPr>
@@ -530,7 +674,25 @@
           <w:sz w:val="24"/>
           <w:szCs w:val="24"/>
         </w:rPr>
-        <w:t xml:space="preserve">Cloern and Jassby (2010) provided a conceptual framework for establishing and comparing variability in chlorophyll </w:t>
+        <w:t xml:space="preserve">Cloern and </w:t>
+      </w:r>
+      <w:proofErr w:type="spellStart"/>
+      <w:r>
+        <w:rPr>
+          <w:rFonts w:ascii="Times New Roman" w:hAnsi="Times New Roman" w:cs="Times New Roman"/>
+          <w:sz w:val="24"/>
+          <w:szCs w:val="24"/>
+        </w:rPr>
+        <w:t>Jassby</w:t>
+      </w:r>
+      <w:proofErr w:type="spellEnd"/>
+      <w:r>
+        <w:rPr>
+          <w:rFonts w:ascii="Times New Roman" w:hAnsi="Times New Roman" w:cs="Times New Roman"/>
+          <w:sz w:val="24"/>
+          <w:szCs w:val="24"/>
+        </w:rPr>
+        <w:t xml:space="preserve"> (2010) provided a conceptual framework for establishing and comparing variability in chlorophyll </w:t>
       </w:r>
       <w:r>
         <w:rPr>
@@ -590,7 +752,25 @@
           <w:sz w:val="24"/>
           <w:szCs w:val="24"/>
         </w:rPr>
-        <w:t xml:space="preserve">further test the framework provided by Cloern and Jassby (2010) to </w:t>
+        <w:t xml:space="preserve">further test the framework provided by Cloern and </w:t>
+      </w:r>
+      <w:proofErr w:type="spellStart"/>
+      <w:r>
+        <w:rPr>
+          <w:rFonts w:ascii="Times New Roman" w:hAnsi="Times New Roman" w:cs="Times New Roman"/>
+          <w:sz w:val="24"/>
+          <w:szCs w:val="24"/>
+        </w:rPr>
+        <w:t>Jassby</w:t>
+      </w:r>
+      <w:proofErr w:type="spellEnd"/>
+      <w:r>
+        <w:rPr>
+          <w:rFonts w:ascii="Times New Roman" w:hAnsi="Times New Roman" w:cs="Times New Roman"/>
+          <w:sz w:val="24"/>
+          <w:szCs w:val="24"/>
+        </w:rPr>
+        <w:t xml:space="preserve"> (2010) to </w:t>
       </w:r>
       <w:r>
         <w:rPr>
@@ -646,7 +826,43 @@
           <w:szCs w:val="24"/>
         </w:rPr>
         <w:lastRenderedPageBreak/>
-        <w:t xml:space="preserve">ichthyoplankton ingression have also been found to resemble those of temperate, tidally-influenced estuaries such as North-Inlet, South Carolina (Korsman et al. 2017). In Cloern and Jassby (2010), North-Inlet was one of the 84 sites in which strong seasonal patterns were </w:t>
+        <w:t>ichthyoplankton ingression have also been found to resemble those of temperate, tidally-influenced estuaries such as North-Inlet, South Carolina (</w:t>
+      </w:r>
+      <w:proofErr w:type="spellStart"/>
+      <w:r>
+        <w:rPr>
+          <w:rFonts w:ascii="Times New Roman" w:hAnsi="Times New Roman" w:cs="Times New Roman"/>
+          <w:sz w:val="24"/>
+          <w:szCs w:val="24"/>
+        </w:rPr>
+        <w:t>Korsman</w:t>
+      </w:r>
+      <w:proofErr w:type="spellEnd"/>
+      <w:r>
+        <w:rPr>
+          <w:rFonts w:ascii="Times New Roman" w:hAnsi="Times New Roman" w:cs="Times New Roman"/>
+          <w:sz w:val="24"/>
+          <w:szCs w:val="24"/>
+        </w:rPr>
+        <w:t xml:space="preserve"> et al. 2017). In Cloern and </w:t>
+      </w:r>
+      <w:proofErr w:type="spellStart"/>
+      <w:r>
+        <w:rPr>
+          <w:rFonts w:ascii="Times New Roman" w:hAnsi="Times New Roman" w:cs="Times New Roman"/>
+          <w:sz w:val="24"/>
+          <w:szCs w:val="24"/>
+        </w:rPr>
+        <w:t>Jassby</w:t>
+      </w:r>
+      <w:proofErr w:type="spellEnd"/>
+      <w:r>
+        <w:rPr>
+          <w:rFonts w:ascii="Times New Roman" w:hAnsi="Times New Roman" w:cs="Times New Roman"/>
+          <w:sz w:val="24"/>
+          <w:szCs w:val="24"/>
+        </w:rPr>
+        <w:t xml:space="preserve"> (2010), North-Inlet was one of the 84 sites in which strong seasonal patterns were </w:t>
       </w:r>
       <w:r>
         <w:rPr>
@@ -845,7 +1061,25 @@
           <w:sz w:val="24"/>
           <w:szCs w:val="24"/>
         </w:rPr>
-        <w:t xml:space="preserve"> and a suite of other parameters such as nitrogens, phosphorus, bacteria, and total suspended solids.</w:t>
+        <w:t xml:space="preserve"> and a suite of other parameters such as </w:t>
+      </w:r>
+      <w:proofErr w:type="spellStart"/>
+      <w:r>
+        <w:rPr>
+          <w:rFonts w:ascii="Times New Roman" w:hAnsi="Times New Roman" w:cs="Times New Roman"/>
+          <w:sz w:val="24"/>
+          <w:szCs w:val="24"/>
+        </w:rPr>
+        <w:t>nitrogens</w:t>
+      </w:r>
+      <w:proofErr w:type="spellEnd"/>
+      <w:r>
+        <w:rPr>
+          <w:rFonts w:ascii="Times New Roman" w:hAnsi="Times New Roman" w:cs="Times New Roman"/>
+          <w:sz w:val="24"/>
+          <w:szCs w:val="24"/>
+        </w:rPr>
+        <w:t>, phosphorus, bacteria, and total suspended solids.</w:t>
       </w:r>
     </w:p>
     <w:p>
@@ -1038,7 +1272,25 @@
           <w:sz w:val="24"/>
           <w:szCs w:val="24"/>
         </w:rPr>
-        <w:t xml:space="preserve"> samples were performed using Standard Methods (SM10200H). All duplicate values were averaged into a monthly value at all sites. Temperature (°C) and salinity (practical salinity units, psu) data from each site was averaged to each month. Data was removed that failed to meet quality standards for all parameters. For the SWMP, values below the nominal base minimum detection limit of 0.55 (µg\L) were replaced with this nominal base to standardize across the dataset.</w:t>
+        <w:t xml:space="preserve"> samples were performed using Standard Methods (SM10200H). All duplicate values were averaged into a monthly value at all sites. Temperature (°C) and salinity (practical salinity units, </w:t>
+      </w:r>
+      <w:proofErr w:type="spellStart"/>
+      <w:r>
+        <w:rPr>
+          <w:rFonts w:ascii="Times New Roman" w:hAnsi="Times New Roman" w:cs="Times New Roman"/>
+          <w:sz w:val="24"/>
+          <w:szCs w:val="24"/>
+        </w:rPr>
+        <w:t>psu</w:t>
+      </w:r>
+      <w:proofErr w:type="spellEnd"/>
+      <w:r>
+        <w:rPr>
+          <w:rFonts w:ascii="Times New Roman" w:hAnsi="Times New Roman" w:cs="Times New Roman"/>
+          <w:sz w:val="24"/>
+          <w:szCs w:val="24"/>
+        </w:rPr>
+        <w:t>) data from each site was averaged to each month. Data was removed that failed to meet quality standards for all parameters. For the SWMP, values below the nominal base minimum detection limit of 0.55 (µg\L) were replaced with this nominal base to standardize across the dataset.</w:t>
       </w:r>
     </w:p>
     <w:p>
@@ -1081,7 +1333,25 @@
           <w:sz w:val="24"/>
           <w:szCs w:val="24"/>
         </w:rPr>
-        <w:t>Continuous meteorological data is also collected by the GTMNERR SWMP at the Pellicer Creek weather station, approximately 4 km southeast of the Pellicer Creek water quality station, at the mouth of Pellicer Creek in Princess Place Preserve in Flagler County. Rainfall (mm) data were totalled for each month and year after removing data that failed to meet quality standards. Information on El Niño/Southern Oscillation (ENSO) was downloaded from the National Oceanic and Atmospheric Administration’s Pacific Coast Laboratory (https://psl.noaa.gov/enso/mei/). The Multivariate ENSO Index (MEI) is based on multiple variables that are used to describe conditions in the tropical Pacific during ENSO events. This index is computed for 12 bimonthly rolling windows per year. This rolling window was summed to the following month (representing preceding and existing conditions) and was used to examine climate patterns during this study period.</w:t>
+        <w:t xml:space="preserve">Continuous meteorological data is also collected by the GTMNERR SWMP at the Pellicer Creek weather station, approximately 4 km southeast of the Pellicer Creek water quality station, at the mouth of Pellicer Creek in Princess Place Preserve in Flagler County. Rainfall (mm) data were </w:t>
+      </w:r>
+      <w:proofErr w:type="spellStart"/>
+      <w:r>
+        <w:rPr>
+          <w:rFonts w:ascii="Times New Roman" w:hAnsi="Times New Roman" w:cs="Times New Roman"/>
+          <w:sz w:val="24"/>
+          <w:szCs w:val="24"/>
+        </w:rPr>
+        <w:t>totalled</w:t>
+      </w:r>
+      <w:proofErr w:type="spellEnd"/>
+      <w:r>
+        <w:rPr>
+          <w:rFonts w:ascii="Times New Roman" w:hAnsi="Times New Roman" w:cs="Times New Roman"/>
+          <w:sz w:val="24"/>
+          <w:szCs w:val="24"/>
+        </w:rPr>
+        <w:t xml:space="preserve"> for each month and year after removing data that failed to meet quality standards. Information on El Niño/Southern Oscillation (ENSO) was downloaded from the National Oceanic and Atmospheric Administration’s Pacific Coast Laboratory (https://psl.noaa.gov/enso/mei/). The Multivariate ENSO Index (MEI) is based on multiple variables that are used to describe conditions in the tropical Pacific during ENSO events. This index is computed for 12 bimonthly rolling windows per year. This rolling window was summed to the following month (representing preceding and existing conditions) and was used to examine climate patterns during this study period.</w:t>
       </w:r>
     </w:p>
     <w:p>
@@ -1145,6 +1415,7 @@
         </w:rPr>
         <w:t xml:space="preserve"> data were performed for each station using the </w:t>
       </w:r>
+      <w:proofErr w:type="spellStart"/>
       <w:r>
         <w:rPr>
           <w:rStyle w:val="VerbatimChar"/>
@@ -1154,6 +1425,7 @@
         </w:rPr>
         <w:t>wqtrends</w:t>
       </w:r>
+      <w:proofErr w:type="spellEnd"/>
       <w:r>
         <w:rPr>
           <w:rFonts w:ascii="Times New Roman" w:hAnsi="Times New Roman" w:cs="Times New Roman"/>
@@ -1178,7 +1450,25 @@
           <w:sz w:val="24"/>
           <w:szCs w:val="24"/>
         </w:rPr>
-        <w:t>(“cont_year”), day of the year converted into a continuous numeric variable to represent annual effect, and the upper limit of the basis complexity (</w:t>
+        <w:t>(“</w:t>
+      </w:r>
+      <w:proofErr w:type="spellStart"/>
+      <w:r>
+        <w:rPr>
+          <w:rFonts w:ascii="Times New Roman" w:hAnsi="Times New Roman" w:cs="Times New Roman"/>
+          <w:sz w:val="24"/>
+          <w:szCs w:val="24"/>
+        </w:rPr>
+        <w:t>cont_year</w:t>
+      </w:r>
+      <w:proofErr w:type="spellEnd"/>
+      <w:r>
+        <w:rPr>
+          <w:rFonts w:ascii="Times New Roman" w:hAnsi="Times New Roman" w:cs="Times New Roman"/>
+          <w:sz w:val="24"/>
+          <w:szCs w:val="24"/>
+        </w:rPr>
+        <w:t>”), day of the year converted into a continuous numeric variable to represent annual effect, and the upper limit of the basis complexity (</w:t>
       </w:r>
       <w:r>
         <w:rPr>
@@ -1198,6 +1488,7 @@
         </w:rPr>
         <w:t xml:space="preserve">) was set to 11 times the number of years for the input data (11 * 20 = 220) (M. Beck et al. 2022; M. W. Beck et al. 2022). Diagnostic information of the model fit and procedure were checked using the </w:t>
       </w:r>
+      <w:proofErr w:type="spellStart"/>
       <w:r>
         <w:rPr>
           <w:rStyle w:val="VerbatimChar"/>
@@ -1207,6 +1498,7 @@
         </w:rPr>
         <w:t>mgcv</w:t>
       </w:r>
+      <w:proofErr w:type="spellEnd"/>
       <w:r>
         <w:rPr>
           <w:rFonts w:ascii="Times New Roman" w:hAnsi="Times New Roman" w:cs="Times New Roman"/>
@@ -1300,7 +1592,25 @@
           <w:sz w:val="24"/>
           <w:szCs w:val="24"/>
         </w:rPr>
-        <w:t xml:space="preserve"> from Cloern and Jassby </w:t>
+        <w:t xml:space="preserve"> from Cloern and </w:t>
+      </w:r>
+      <w:proofErr w:type="spellStart"/>
+      <w:r>
+        <w:rPr>
+          <w:rFonts w:ascii="Times New Roman" w:hAnsi="Times New Roman" w:cs="Times New Roman"/>
+          <w:sz w:val="24"/>
+          <w:szCs w:val="24"/>
+        </w:rPr>
+        <w:t>Jassby</w:t>
+      </w:r>
+      <w:proofErr w:type="spellEnd"/>
+      <w:r>
+        <w:rPr>
+          <w:rFonts w:ascii="Times New Roman" w:hAnsi="Times New Roman" w:cs="Times New Roman"/>
+          <w:sz w:val="24"/>
+          <w:szCs w:val="24"/>
+        </w:rPr>
+        <w:t xml:space="preserve"> </w:t>
       </w:r>
       <w:r>
         <w:rPr>
@@ -1592,6 +1902,7 @@
         </w:rPr>
         <w:t xml:space="preserve"> is the chlorophyll concentration in year </w:t>
       </w:r>
+      <w:proofErr w:type="spellStart"/>
       <w:r>
         <w:rPr>
           <w:rFonts w:ascii="Times New Roman" w:hAnsi="Times New Roman" w:cs="Times New Roman"/>
@@ -1600,16 +1911,9 @@
           <w:sz w:val="24"/>
           <w:szCs w:val="24"/>
         </w:rPr>
-        <w:t xml:space="preserve">i </w:t>
-      </w:r>
-      <w:r>
-        <w:rPr>
-          <w:rFonts w:ascii="Times New Roman" w:hAnsi="Times New Roman" w:cs="Times New Roman"/>
-          <w:sz w:val="24"/>
-          <w:szCs w:val="24"/>
-        </w:rPr>
-        <w:t>(</w:t>
-      </w:r>
+        <w:t>i</w:t>
+      </w:r>
+      <w:proofErr w:type="spellEnd"/>
       <w:r>
         <w:rPr>
           <w:rFonts w:ascii="Times New Roman" w:hAnsi="Times New Roman" w:cs="Times New Roman"/>
@@ -1618,16 +1922,17 @@
           <w:sz w:val="24"/>
           <w:szCs w:val="24"/>
         </w:rPr>
-        <w:t>i</w:t>
-      </w:r>
-      <w:r>
-        <w:rPr>
-          <w:rFonts w:ascii="Times New Roman" w:hAnsi="Times New Roman" w:cs="Times New Roman"/>
-          <w:sz w:val="24"/>
-          <w:szCs w:val="24"/>
-        </w:rPr>
-        <w:t xml:space="preserve">=1,…,N) and month </w:t>
-      </w:r>
+        <w:t xml:space="preserve"> </w:t>
+      </w:r>
+      <w:r>
+        <w:rPr>
+          <w:rFonts w:ascii="Times New Roman" w:hAnsi="Times New Roman" w:cs="Times New Roman"/>
+          <w:sz w:val="24"/>
+          <w:szCs w:val="24"/>
+        </w:rPr>
+        <w:t>(</w:t>
+      </w:r>
+      <w:proofErr w:type="spellStart"/>
       <w:r>
         <w:rPr>
           <w:rFonts w:ascii="Times New Roman" w:hAnsi="Times New Roman" w:cs="Times New Roman"/>
@@ -1636,15 +1941,16 @@
           <w:sz w:val="24"/>
           <w:szCs w:val="24"/>
         </w:rPr>
-        <w:t>j</w:t>
-      </w:r>
-      <w:r>
-        <w:rPr>
-          <w:rFonts w:ascii="Times New Roman" w:hAnsi="Times New Roman" w:cs="Times New Roman"/>
-          <w:sz w:val="24"/>
-          <w:szCs w:val="24"/>
-        </w:rPr>
-        <w:t xml:space="preserve"> (</w:t>
+        <w:t>i</w:t>
+      </w:r>
+      <w:proofErr w:type="spellEnd"/>
+      <w:r>
+        <w:rPr>
+          <w:rFonts w:ascii="Times New Roman" w:hAnsi="Times New Roman" w:cs="Times New Roman"/>
+          <w:sz w:val="24"/>
+          <w:szCs w:val="24"/>
+        </w:rPr>
+        <w:t xml:space="preserve">=1,…,N) and month </w:t>
       </w:r>
       <w:r>
         <w:rPr>
@@ -1662,7 +1968,7 @@
           <w:sz w:val="24"/>
           <w:szCs w:val="24"/>
         </w:rPr>
-        <w:t xml:space="preserve"> = 1,…,12); </w:t>
+        <w:t xml:space="preserve"> (</w:t>
       </w:r>
       <w:r>
         <w:rPr>
@@ -1672,23 +1978,15 @@
           <w:sz w:val="24"/>
           <w:szCs w:val="24"/>
         </w:rPr>
-        <w:t>C</w:t>
-      </w:r>
-      <w:r>
-        <w:rPr>
-          <w:rFonts w:ascii="Times New Roman" w:hAnsi="Times New Roman" w:cs="Times New Roman"/>
-          <w:sz w:val="24"/>
-          <w:szCs w:val="24"/>
-        </w:rPr>
-        <w:t xml:space="preserve"> is the long-term mean of the</w:t>
-      </w:r>
-      <w:r>
-        <w:rPr>
-          <w:rFonts w:ascii="Times New Roman" w:hAnsi="Times New Roman" w:cs="Times New Roman"/>
-          <w:sz w:val="24"/>
-          <w:szCs w:val="24"/>
-        </w:rPr>
-        <w:t xml:space="preserve"> series; </w:t>
+        <w:t>j</w:t>
+      </w:r>
+      <w:r>
+        <w:rPr>
+          <w:rFonts w:ascii="Times New Roman" w:hAnsi="Times New Roman" w:cs="Times New Roman"/>
+          <w:sz w:val="24"/>
+          <w:szCs w:val="24"/>
+        </w:rPr>
+        <w:t xml:space="preserve"> = 1,…,12); </w:t>
       </w:r>
       <w:r>
         <w:rPr>
@@ -1698,8 +1996,25 @@
           <w:sz w:val="24"/>
           <w:szCs w:val="24"/>
         </w:rPr>
-        <w:t>y</w:t>
-      </w:r>
+        <w:t>C</w:t>
+      </w:r>
+      <w:r>
+        <w:rPr>
+          <w:rFonts w:ascii="Times New Roman" w:hAnsi="Times New Roman" w:cs="Times New Roman"/>
+          <w:sz w:val="24"/>
+          <w:szCs w:val="24"/>
+        </w:rPr>
+        <w:t xml:space="preserve"> is the long-term mean of the</w:t>
+      </w:r>
+      <w:r>
+        <w:rPr>
+          <w:rFonts w:ascii="Times New Roman" w:hAnsi="Times New Roman" w:cs="Times New Roman"/>
+          <w:sz w:val="24"/>
+          <w:szCs w:val="24"/>
+        </w:rPr>
+        <w:t xml:space="preserve"> series; </w:t>
+      </w:r>
+      <w:proofErr w:type="spellStart"/>
       <w:r>
         <w:rPr>
           <w:rFonts w:ascii="Times New Roman" w:hAnsi="Times New Roman" w:cs="Times New Roman"/>
@@ -1707,17 +2022,8 @@
           <w:iCs/>
           <w:sz w:val="24"/>
           <w:szCs w:val="24"/>
-          <w:vertAlign w:val="subscript"/>
-        </w:rPr>
-        <w:t>i</w:t>
-      </w:r>
-      <w:r>
-        <w:rPr>
-          <w:rFonts w:ascii="Times New Roman" w:hAnsi="Times New Roman" w:cs="Times New Roman"/>
-          <w:sz w:val="24"/>
-          <w:szCs w:val="24"/>
-        </w:rPr>
-        <w:t xml:space="preserve"> is the annual effect in the </w:t>
+        </w:rPr>
+        <w:t>y</w:t>
       </w:r>
       <w:r>
         <w:rPr>
@@ -1726,17 +2032,20 @@
           <w:iCs/>
           <w:sz w:val="24"/>
           <w:szCs w:val="24"/>
+          <w:vertAlign w:val="subscript"/>
         </w:rPr>
         <w:t>i</w:t>
       </w:r>
-      <w:r>
-        <w:rPr>
-          <w:rFonts w:ascii="Times New Roman" w:hAnsi="Times New Roman" w:cs="Times New Roman"/>
-          <w:sz w:val="24"/>
-          <w:szCs w:val="24"/>
-        </w:rPr>
-        <w:t xml:space="preserve">th year; </w:t>
-      </w:r>
+      <w:proofErr w:type="spellEnd"/>
+      <w:r>
+        <w:rPr>
+          <w:rFonts w:ascii="Times New Roman" w:hAnsi="Times New Roman" w:cs="Times New Roman"/>
+          <w:sz w:val="24"/>
+          <w:szCs w:val="24"/>
+        </w:rPr>
+        <w:t xml:space="preserve"> is the annual effect in the </w:t>
+      </w:r>
+      <w:proofErr w:type="spellStart"/>
       <w:r>
         <w:rPr>
           <w:rFonts w:ascii="Times New Roman" w:hAnsi="Times New Roman" w:cs="Times New Roman"/>
@@ -1745,8 +2054,26 @@
           <w:sz w:val="24"/>
           <w:szCs w:val="24"/>
         </w:rPr>
-        <w:t>m</w:t>
-      </w:r>
+        <w:t>i</w:t>
+      </w:r>
+      <w:r>
+        <w:rPr>
+          <w:rFonts w:ascii="Times New Roman" w:hAnsi="Times New Roman" w:cs="Times New Roman"/>
+          <w:sz w:val="24"/>
+          <w:szCs w:val="24"/>
+        </w:rPr>
+        <w:t>th</w:t>
+      </w:r>
+      <w:proofErr w:type="spellEnd"/>
+      <w:r>
+        <w:rPr>
+          <w:rFonts w:ascii="Times New Roman" w:hAnsi="Times New Roman" w:cs="Times New Roman"/>
+          <w:sz w:val="24"/>
+          <w:szCs w:val="24"/>
+        </w:rPr>
+        <w:t xml:space="preserve"> year; </w:t>
+      </w:r>
+      <w:proofErr w:type="spellStart"/>
       <w:r>
         <w:rPr>
           <w:rFonts w:ascii="Times New Roman" w:hAnsi="Times New Roman" w:cs="Times New Roman"/>
@@ -1754,17 +2081,8 @@
           <w:iCs/>
           <w:sz w:val="24"/>
           <w:szCs w:val="24"/>
-          <w:vertAlign w:val="subscript"/>
-        </w:rPr>
-        <w:t>j</w:t>
-      </w:r>
-      <w:r>
-        <w:rPr>
-          <w:rFonts w:ascii="Times New Roman" w:hAnsi="Times New Roman" w:cs="Times New Roman"/>
-          <w:sz w:val="24"/>
-          <w:szCs w:val="24"/>
-        </w:rPr>
-        <w:t xml:space="preserve"> is the seasonal (monthly) effect in the </w:t>
+        </w:rPr>
+        <w:t>m</w:t>
       </w:r>
       <w:r>
         <w:rPr>
@@ -1773,16 +2091,46 @@
           <w:iCs/>
           <w:sz w:val="24"/>
           <w:szCs w:val="24"/>
+          <w:vertAlign w:val="subscript"/>
         </w:rPr>
         <w:t>j</w:t>
       </w:r>
-      <w:r>
-        <w:rPr>
-          <w:rFonts w:ascii="Times New Roman" w:hAnsi="Times New Roman" w:cs="Times New Roman"/>
-          <w:sz w:val="24"/>
-          <w:szCs w:val="24"/>
-        </w:rPr>
-        <w:t>th month</w:t>
+      <w:proofErr w:type="spellEnd"/>
+      <w:r>
+        <w:rPr>
+          <w:rFonts w:ascii="Times New Roman" w:hAnsi="Times New Roman" w:cs="Times New Roman"/>
+          <w:sz w:val="24"/>
+          <w:szCs w:val="24"/>
+        </w:rPr>
+        <w:t xml:space="preserve"> is the seasonal (monthly) effect in the </w:t>
+      </w:r>
+      <w:proofErr w:type="spellStart"/>
+      <w:r>
+        <w:rPr>
+          <w:rFonts w:ascii="Times New Roman" w:hAnsi="Times New Roman" w:cs="Times New Roman"/>
+          <w:i/>
+          <w:iCs/>
+          <w:sz w:val="24"/>
+          <w:szCs w:val="24"/>
+        </w:rPr>
+        <w:t>j</w:t>
+      </w:r>
+      <w:r>
+        <w:rPr>
+          <w:rFonts w:ascii="Times New Roman" w:hAnsi="Times New Roman" w:cs="Times New Roman"/>
+          <w:sz w:val="24"/>
+          <w:szCs w:val="24"/>
+        </w:rPr>
+        <w:t>th</w:t>
+      </w:r>
+      <w:proofErr w:type="spellEnd"/>
+      <w:r>
+        <w:rPr>
+          <w:rFonts w:ascii="Times New Roman" w:hAnsi="Times New Roman" w:cs="Times New Roman"/>
+          <w:sz w:val="24"/>
+          <w:szCs w:val="24"/>
+        </w:rPr>
+        <w:t xml:space="preserve"> month</w:t>
       </w:r>
       <w:r>
         <w:rPr>
@@ -1863,7 +2211,25 @@
           <w:sz w:val="24"/>
           <w:szCs w:val="24"/>
         </w:rPr>
-        <w:t xml:space="preserve">As defined by Cloern and Jassby (2010), each of the terms measures (multiplicative) deviation of mean chlorophyll </w:t>
+        <w:t xml:space="preserve">As defined by Cloern and </w:t>
+      </w:r>
+      <w:proofErr w:type="spellStart"/>
+      <w:r>
+        <w:rPr>
+          <w:rFonts w:ascii="Times New Roman" w:hAnsi="Times New Roman" w:cs="Times New Roman"/>
+          <w:sz w:val="24"/>
+          <w:szCs w:val="24"/>
+        </w:rPr>
+        <w:t>Jassby</w:t>
+      </w:r>
+      <w:proofErr w:type="spellEnd"/>
+      <w:r>
+        <w:rPr>
+          <w:rFonts w:ascii="Times New Roman" w:hAnsi="Times New Roman" w:cs="Times New Roman"/>
+          <w:sz w:val="24"/>
+          <w:szCs w:val="24"/>
+        </w:rPr>
+        <w:t xml:space="preserve"> (2010), each of the terms measures (multiplicative) deviation of mean chlorophyll </w:t>
       </w:r>
       <w:r>
         <w:rPr>
@@ -1892,6 +2258,7 @@
         <w:lastRenderedPageBreak/>
         <w:t>whereby values &gt;1 indicates years (</w:t>
       </w:r>
+      <w:proofErr w:type="spellStart"/>
       <w:r>
         <w:rPr>
           <w:rFonts w:ascii="Times New Roman" w:hAnsi="Times New Roman" w:cs="Times New Roman"/>
@@ -1913,6 +2280,7 @@
         </w:rPr>
         <w:t>i</w:t>
       </w:r>
+      <w:proofErr w:type="spellEnd"/>
       <w:r>
         <w:rPr>
           <w:rFonts w:ascii="Times New Roman" w:hAnsi="Times New Roman" w:cs="Times New Roman"/>
@@ -1921,6 +2289,7 @@
         </w:rPr>
         <w:t>), months (</w:t>
       </w:r>
+      <w:proofErr w:type="spellStart"/>
       <w:r>
         <w:rPr>
           <w:rFonts w:ascii="Times New Roman" w:hAnsi="Times New Roman" w:cs="Times New Roman"/>
@@ -1942,6 +2311,7 @@
         </w:rPr>
         <w:t>j</w:t>
       </w:r>
+      <w:proofErr w:type="spellEnd"/>
       <w:r>
         <w:rPr>
           <w:rFonts w:ascii="Times New Roman" w:hAnsi="Times New Roman" w:cs="Times New Roman"/>
@@ -2067,6 +2437,7 @@
         </w:rPr>
         <w:t xml:space="preserve"> cycles using </w:t>
       </w:r>
+      <w:proofErr w:type="spellStart"/>
       <w:r>
         <w:rPr>
           <w:rStyle w:val="VerbatimChar"/>
@@ -2076,14 +2447,34 @@
         </w:rPr>
         <w:t>wql</w:t>
       </w:r>
-      <w:r>
-        <w:rPr>
-          <w:rFonts w:ascii="Times New Roman" w:hAnsi="Times New Roman" w:cs="Times New Roman"/>
-          <w:sz w:val="24"/>
-          <w:szCs w:val="24"/>
-        </w:rPr>
-        <w:t xml:space="preserve"> package (Jassby and Cloern 2022). As an indicator of peak annual biomass, </w:t>
-      </w:r>
+      <w:proofErr w:type="spellEnd"/>
+      <w:r>
+        <w:rPr>
+          <w:rFonts w:ascii="Times New Roman" w:hAnsi="Times New Roman" w:cs="Times New Roman"/>
+          <w:sz w:val="24"/>
+          <w:szCs w:val="24"/>
+        </w:rPr>
+        <w:t xml:space="preserve"> package (</w:t>
+      </w:r>
+      <w:proofErr w:type="spellStart"/>
+      <w:r>
+        <w:rPr>
+          <w:rFonts w:ascii="Times New Roman" w:hAnsi="Times New Roman" w:cs="Times New Roman"/>
+          <w:sz w:val="24"/>
+          <w:szCs w:val="24"/>
+        </w:rPr>
+        <w:t>Jassby</w:t>
+      </w:r>
+      <w:proofErr w:type="spellEnd"/>
+      <w:r>
+        <w:rPr>
+          <w:rFonts w:ascii="Times New Roman" w:hAnsi="Times New Roman" w:cs="Times New Roman"/>
+          <w:sz w:val="24"/>
+          <w:szCs w:val="24"/>
+        </w:rPr>
+        <w:t xml:space="preserve"> and Cloern 2022). As an indicator of peak annual biomass, </w:t>
+      </w:r>
+      <w:proofErr w:type="spellStart"/>
       <w:r>
         <w:rPr>
           <w:rStyle w:val="VerbatimChar"/>
@@ -2091,7 +2482,17 @@
           <w:sz w:val="24"/>
           <w:szCs w:val="24"/>
         </w:rPr>
-        <w:t>phenoPhase()</w:t>
+        <w:t>phenoPhase</w:t>
+      </w:r>
+      <w:proofErr w:type="spellEnd"/>
+      <w:r>
+        <w:rPr>
+          <w:rStyle w:val="VerbatimChar"/>
+          <w:rFonts w:ascii="Times New Roman" w:hAnsi="Times New Roman" w:cs="Times New Roman"/>
+          <w:sz w:val="24"/>
+          <w:szCs w:val="24"/>
+        </w:rPr>
+        <w:t>()</w:t>
       </w:r>
       <w:r>
         <w:rPr>
@@ -2155,6 +2556,7 @@
         </w:rPr>
         <w:t xml:space="preserve"> which was used to further test for trends in seasonal changes over time using meta-analysis with </w:t>
       </w:r>
+      <w:proofErr w:type="spellStart"/>
       <w:r>
         <w:rPr>
           <w:rStyle w:val="VerbatimChar"/>
@@ -2164,6 +2566,7 @@
         </w:rPr>
         <w:t>wqtrends</w:t>
       </w:r>
+      <w:proofErr w:type="spellEnd"/>
       <w:r>
         <w:rPr>
           <w:rFonts w:ascii="Times New Roman" w:hAnsi="Times New Roman" w:cs="Times New Roman"/>
@@ -2271,6 +2674,7 @@
         </w:rPr>
         <w:t xml:space="preserve">). Only significant trends in annual chlorophyll </w:t>
       </w:r>
+      <w:proofErr w:type="spellStart"/>
       <w:r>
         <w:rPr>
           <w:rFonts w:ascii="Times New Roman" w:hAnsi="Times New Roman" w:cs="Times New Roman"/>
@@ -2281,6 +2685,7 @@
         </w:rPr>
         <w:t>a</w:t>
       </w:r>
+      <w:proofErr w:type="spellEnd"/>
       <w:r>
         <w:rPr>
           <w:rFonts w:ascii="Times New Roman" w:hAnsi="Times New Roman" w:cs="Times New Roman"/>
@@ -2560,6 +2965,7 @@
         </w:rPr>
         <w:t>(</w:t>
       </w:r>
+      <w:proofErr w:type="spellStart"/>
       <w:r>
         <w:rPr>
           <w:rFonts w:ascii="Times New Roman" w:eastAsia="Times New Roman" w:hAnsi="Times New Roman" w:cs="Times New Roman"/>
@@ -2579,6 +2985,7 @@
         </w:rPr>
         <w:t>ɛ</w:t>
       </w:r>
+      <w:proofErr w:type="spellEnd"/>
       <w:r>
         <w:rPr>
           <w:rFonts w:ascii="Times New Roman" w:hAnsi="Times New Roman" w:cs="Times New Roman"/>
@@ -2991,7 +3398,34 @@
           <w:sz w:val="24"/>
           <w:szCs w:val="24"/>
         </w:rPr>
-        <w:t>What are the residence time differences across these sites? (Gray et al. 2021) could this be a contributing factor?</w:t>
+        <w:t>What are the residence time differences across these sites? (Gray et al. 2021) could this be a contributing factor</w:t>
+      </w:r>
+      <w:r>
+        <w:rPr>
+          <w:rFonts w:ascii="Times New Roman" w:hAnsi="Times New Roman" w:cs="Times New Roman"/>
+          <w:color w:val="FF0000"/>
+          <w:sz w:val="24"/>
+          <w:szCs w:val="24"/>
+        </w:rPr>
+        <w:t xml:space="preserve"> in their patterns</w:t>
+      </w:r>
+      <w:r>
+        <w:rPr>
+          <w:rFonts w:ascii="Times New Roman" w:hAnsi="Times New Roman" w:cs="Times New Roman"/>
+          <w:color w:val="FF0000"/>
+          <w:sz w:val="24"/>
+          <w:szCs w:val="24"/>
+        </w:rPr>
+        <w:t>?</w:t>
+      </w:r>
+      <w:r>
+        <w:rPr>
+          <w:rFonts w:ascii="Times New Roman" w:hAnsi="Times New Roman" w:cs="Times New Roman"/>
+          <w:color w:val="FF0000"/>
+          <w:sz w:val="24"/>
+          <w:szCs w:val="24"/>
+        </w:rPr>
+        <w:t xml:space="preserve"> Gray et al. 2021 also took depth and “intertidal volume” into consideration…what about that?</w:t>
       </w:r>
     </w:p>
     <w:p>
@@ -3039,7 +3473,28 @@
           <w:sz w:val="24"/>
           <w:szCs w:val="24"/>
         </w:rPr>
-        <w:t>Bivalve grazing seasons, spat patterns (peaks in the fall) – how do these tie in with the chl-a patterns observed in this data?</w:t>
+        <w:lastRenderedPageBreak/>
+        <w:t xml:space="preserve">Bivalve grazing seasons, spat patterns (peaks in the fall) – how do these tie in with the </w:t>
+      </w:r>
+      <w:proofErr w:type="spellStart"/>
+      <w:r>
+        <w:rPr>
+          <w:rFonts w:ascii="Times New Roman" w:hAnsi="Times New Roman" w:cs="Times New Roman"/>
+          <w:color w:val="FF0000"/>
+          <w:sz w:val="24"/>
+          <w:szCs w:val="24"/>
+        </w:rPr>
+        <w:t>chl</w:t>
+      </w:r>
+      <w:proofErr w:type="spellEnd"/>
+      <w:r>
+        <w:rPr>
+          <w:rFonts w:ascii="Times New Roman" w:hAnsi="Times New Roman" w:cs="Times New Roman"/>
+          <w:color w:val="FF0000"/>
+          <w:sz w:val="24"/>
+          <w:szCs w:val="24"/>
+        </w:rPr>
+        <w:t>-a patterns observed in this data?</w:t>
       </w:r>
     </w:p>
     <w:p>
@@ -3063,8 +3518,113 @@
           <w:sz w:val="24"/>
           <w:szCs w:val="24"/>
         </w:rPr>
-        <w:lastRenderedPageBreak/>
         <w:t>Hart et al. 2015 and Dix et al. 2013 conclusions: similar results over the two-decades?</w:t>
+      </w:r>
+    </w:p>
+    <w:p>
+      <w:pPr>
+        <w:pStyle w:val="BodyText"/>
+        <w:numPr>
+          <w:ilvl w:val="0"/>
+          <w:numId w:val="4"/>
+        </w:numPr>
+        <w:rPr>
+          <w:rFonts w:ascii="Times New Roman" w:hAnsi="Times New Roman" w:cs="Times New Roman"/>
+          <w:color w:val="FF0000"/>
+          <w:sz w:val="24"/>
+          <w:szCs w:val="24"/>
+        </w:rPr>
+      </w:pPr>
+      <w:r>
+        <w:rPr>
+          <w:rFonts w:ascii="Times New Roman" w:hAnsi="Times New Roman" w:cs="Times New Roman"/>
+          <w:color w:val="FF0000"/>
+          <w:sz w:val="24"/>
+          <w:szCs w:val="24"/>
+        </w:rPr>
+        <w:t xml:space="preserve">All GTM sites fall within the range of values in coefficients of variation to Cloern and </w:t>
+      </w:r>
+      <w:proofErr w:type="spellStart"/>
+      <w:r>
+        <w:rPr>
+          <w:rFonts w:ascii="Times New Roman" w:hAnsi="Times New Roman" w:cs="Times New Roman"/>
+          <w:color w:val="FF0000"/>
+          <w:sz w:val="24"/>
+          <w:szCs w:val="24"/>
+        </w:rPr>
+        <w:t>Jassby</w:t>
+      </w:r>
+      <w:proofErr w:type="spellEnd"/>
+      <w:r>
+        <w:rPr>
+          <w:rFonts w:ascii="Times New Roman" w:hAnsi="Times New Roman" w:cs="Times New Roman"/>
+          <w:color w:val="FF0000"/>
+          <w:sz w:val="24"/>
+          <w:szCs w:val="24"/>
+        </w:rPr>
+        <w:t xml:space="preserve"> 2010. The higher values at PC for both annual and seasonal variability suggest slightly more disturbance and influence of the annual cycle at this station compared to others, however even still, this location does not stand out across the other 84 sites in their study.</w:t>
+      </w:r>
+    </w:p>
+    <w:p>
+      <w:pPr>
+        <w:pStyle w:val="BodyText"/>
+        <w:numPr>
+          <w:ilvl w:val="0"/>
+          <w:numId w:val="4"/>
+        </w:numPr>
+        <w:rPr>
+          <w:rFonts w:ascii="Times New Roman" w:hAnsi="Times New Roman" w:cs="Times New Roman"/>
+          <w:color w:val="FF0000"/>
+          <w:sz w:val="24"/>
+          <w:szCs w:val="24"/>
+        </w:rPr>
+      </w:pPr>
+      <w:r>
+        <w:rPr>
+          <w:rFonts w:ascii="Times New Roman" w:hAnsi="Times New Roman" w:cs="Times New Roman"/>
+          <w:color w:val="FF0000"/>
+          <w:sz w:val="24"/>
+          <w:szCs w:val="24"/>
+        </w:rPr>
+        <w:t xml:space="preserve">Dunn et al. 2023 found increasing chlorophyll in the recent years (2014-2020) of their long-term study in the North-Inlet station – these are suggested to be driven by increased porewater flux volumes and NH4+ related to sea level rise (though a 4-year lag was observed between elevated NH4+ and the </w:t>
+      </w:r>
+      <w:proofErr w:type="spellStart"/>
+      <w:r>
+        <w:rPr>
+          <w:rFonts w:ascii="Times New Roman" w:hAnsi="Times New Roman" w:cs="Times New Roman"/>
+          <w:color w:val="FF0000"/>
+          <w:sz w:val="24"/>
+          <w:szCs w:val="24"/>
+        </w:rPr>
+        <w:t>chl</w:t>
+      </w:r>
+      <w:proofErr w:type="spellEnd"/>
+      <w:r>
+        <w:rPr>
+          <w:rFonts w:ascii="Times New Roman" w:hAnsi="Times New Roman" w:cs="Times New Roman"/>
+          <w:color w:val="FF0000"/>
+          <w:sz w:val="24"/>
+          <w:szCs w:val="24"/>
+        </w:rPr>
+        <w:t>-a response). They also discuss the lack of increased precipitation (a documented potential driver of nutrient export) observed in North Inlet, further supporting environmental changes in associated with climate warming</w:t>
+      </w:r>
+      <w:r>
+        <w:rPr>
+          <w:rFonts w:ascii="Times New Roman" w:hAnsi="Times New Roman" w:cs="Times New Roman"/>
+          <w:color w:val="FF0000"/>
+          <w:sz w:val="24"/>
+          <w:szCs w:val="24"/>
+        </w:rPr>
+        <w:t xml:space="preserve"> (sea level rise)</w:t>
+      </w:r>
+      <w:r>
+        <w:rPr>
+          <w:rFonts w:ascii="Times New Roman" w:hAnsi="Times New Roman" w:cs="Times New Roman"/>
+          <w:color w:val="FF0000"/>
+          <w:sz w:val="24"/>
+          <w:szCs w:val="24"/>
+        </w:rPr>
+        <w:t xml:space="preserve"> as being the main driver in their data. </w:t>
       </w:r>
     </w:p>
     <w:p>
@@ -3161,13 +3721,23 @@
       </w:pPr>
       <w:bookmarkStart w:id="14" w:name="ref-bacopoulos2019"/>
       <w:bookmarkEnd w:id="12"/>
-      <w:r>
-        <w:rPr>
-          <w:rFonts w:ascii="Times New Roman" w:hAnsi="Times New Roman" w:cs="Times New Roman"/>
-          <w:sz w:val="24"/>
-          <w:szCs w:val="24"/>
-        </w:rPr>
-        <w:t xml:space="preserve">Bacopoulos, P., A. S. Tritinger, and N. G. Dix. 2019. Sea-Level Rise Impact on Salt Marsh Sustainability and Migration for a Subtropical Estuary: GTMNERR (Guana Tolomato Matanzas National Estuarine Research Reserve). </w:t>
+      <w:proofErr w:type="spellStart"/>
+      <w:r>
+        <w:rPr>
+          <w:rFonts w:ascii="Times New Roman" w:hAnsi="Times New Roman" w:cs="Times New Roman"/>
+          <w:sz w:val="24"/>
+          <w:szCs w:val="24"/>
+        </w:rPr>
+        <w:t>Bacopoulos</w:t>
+      </w:r>
+      <w:proofErr w:type="spellEnd"/>
+      <w:r>
+        <w:rPr>
+          <w:rFonts w:ascii="Times New Roman" w:hAnsi="Times New Roman" w:cs="Times New Roman"/>
+          <w:sz w:val="24"/>
+          <w:szCs w:val="24"/>
+        </w:rPr>
+        <w:t xml:space="preserve">, P., A. S. Tritinger, and N. G. Dix. 2019. Sea-Level Rise Impact on Salt Marsh Sustainability and Migration for a Subtropical Estuary: GTMNERR (Guana Tolomato Matanzas National Estuarine Research Reserve). </w:t>
       </w:r>
       <w:r>
         <w:rPr>
@@ -3226,7 +3796,43 @@
           <w:sz w:val="24"/>
           <w:szCs w:val="24"/>
         </w:rPr>
-        <w:t xml:space="preserve">Beck, M. W., P. De Valpine, R. Murphy, I. Wren, A. Chelsky, M. Foley, and D. B. Senn. 2022. Multi-scale trend analysis of water quality using error propagation of generalized additive models. </w:t>
+        <w:t xml:space="preserve">Beck, M. W., P. De </w:t>
+      </w:r>
+      <w:proofErr w:type="spellStart"/>
+      <w:r>
+        <w:rPr>
+          <w:rFonts w:ascii="Times New Roman" w:hAnsi="Times New Roman" w:cs="Times New Roman"/>
+          <w:sz w:val="24"/>
+          <w:szCs w:val="24"/>
+        </w:rPr>
+        <w:t>Valpine</w:t>
+      </w:r>
+      <w:proofErr w:type="spellEnd"/>
+      <w:r>
+        <w:rPr>
+          <w:rFonts w:ascii="Times New Roman" w:hAnsi="Times New Roman" w:cs="Times New Roman"/>
+          <w:sz w:val="24"/>
+          <w:szCs w:val="24"/>
+        </w:rPr>
+        <w:t xml:space="preserve">, R. Murphy, I. Wren, A. </w:t>
+      </w:r>
+      <w:proofErr w:type="spellStart"/>
+      <w:r>
+        <w:rPr>
+          <w:rFonts w:ascii="Times New Roman" w:hAnsi="Times New Roman" w:cs="Times New Roman"/>
+          <w:sz w:val="24"/>
+          <w:szCs w:val="24"/>
+        </w:rPr>
+        <w:t>Chelsky</w:t>
+      </w:r>
+      <w:proofErr w:type="spellEnd"/>
+      <w:r>
+        <w:rPr>
+          <w:rFonts w:ascii="Times New Roman" w:hAnsi="Times New Roman" w:cs="Times New Roman"/>
+          <w:sz w:val="24"/>
+          <w:szCs w:val="24"/>
+        </w:rPr>
+        <w:t xml:space="preserve">, M. Foley, and D. B. Senn. 2022. Multi-scale trend analysis of water quality using error propagation of generalized additive models. </w:t>
       </w:r>
       <w:r>
         <w:rPr>
@@ -3285,7 +3891,62 @@
           <w:sz w:val="24"/>
           <w:szCs w:val="24"/>
         </w:rPr>
-        <w:t>Beck, M., P. de Valpine, R. Murphy, I. Wren, A. Chelsky, M. Foley, and D. Senn. 2022. Wqtrends: Assess water quality trends with generalized additive models.</w:t>
+        <w:lastRenderedPageBreak/>
+        <w:t xml:space="preserve">Beck, M., P. de </w:t>
+      </w:r>
+      <w:proofErr w:type="spellStart"/>
+      <w:r>
+        <w:rPr>
+          <w:rFonts w:ascii="Times New Roman" w:hAnsi="Times New Roman" w:cs="Times New Roman"/>
+          <w:sz w:val="24"/>
+          <w:szCs w:val="24"/>
+        </w:rPr>
+        <w:t>Valpine</w:t>
+      </w:r>
+      <w:proofErr w:type="spellEnd"/>
+      <w:r>
+        <w:rPr>
+          <w:rFonts w:ascii="Times New Roman" w:hAnsi="Times New Roman" w:cs="Times New Roman"/>
+          <w:sz w:val="24"/>
+          <w:szCs w:val="24"/>
+        </w:rPr>
+        <w:t xml:space="preserve">, R. Murphy, I. Wren, A. </w:t>
+      </w:r>
+      <w:proofErr w:type="spellStart"/>
+      <w:r>
+        <w:rPr>
+          <w:rFonts w:ascii="Times New Roman" w:hAnsi="Times New Roman" w:cs="Times New Roman"/>
+          <w:sz w:val="24"/>
+          <w:szCs w:val="24"/>
+        </w:rPr>
+        <w:t>Chelsky</w:t>
+      </w:r>
+      <w:proofErr w:type="spellEnd"/>
+      <w:r>
+        <w:rPr>
+          <w:rFonts w:ascii="Times New Roman" w:hAnsi="Times New Roman" w:cs="Times New Roman"/>
+          <w:sz w:val="24"/>
+          <w:szCs w:val="24"/>
+        </w:rPr>
+        <w:t xml:space="preserve">, M. Foley, and D. Senn. 2022. </w:t>
+      </w:r>
+      <w:proofErr w:type="spellStart"/>
+      <w:r>
+        <w:rPr>
+          <w:rFonts w:ascii="Times New Roman" w:hAnsi="Times New Roman" w:cs="Times New Roman"/>
+          <w:sz w:val="24"/>
+          <w:szCs w:val="24"/>
+        </w:rPr>
+        <w:t>Wqtrends</w:t>
+      </w:r>
+      <w:proofErr w:type="spellEnd"/>
+      <w:r>
+        <w:rPr>
+          <w:rFonts w:ascii="Times New Roman" w:hAnsi="Times New Roman" w:cs="Times New Roman"/>
+          <w:sz w:val="24"/>
+          <w:szCs w:val="24"/>
+        </w:rPr>
+        <w:t>: Assess water quality trends with generalized additive models.</w:t>
       </w:r>
     </w:p>
     <w:p>
@@ -3366,7 +4027,43 @@
           <w:sz w:val="24"/>
           <w:szCs w:val="24"/>
         </w:rPr>
-        <w:t xml:space="preserve">Cloern, J. E., and A. D. Jassby. 2010. Patterns and Scales of Phytoplankton Variability in EstuarineCoastal Ecosystems. </w:t>
+        <w:t xml:space="preserve">Cloern, J. E., and A. D. </w:t>
+      </w:r>
+      <w:proofErr w:type="spellStart"/>
+      <w:r>
+        <w:rPr>
+          <w:rFonts w:ascii="Times New Roman" w:hAnsi="Times New Roman" w:cs="Times New Roman"/>
+          <w:sz w:val="24"/>
+          <w:szCs w:val="24"/>
+        </w:rPr>
+        <w:t>Jassby</w:t>
+      </w:r>
+      <w:proofErr w:type="spellEnd"/>
+      <w:r>
+        <w:rPr>
+          <w:rFonts w:ascii="Times New Roman" w:hAnsi="Times New Roman" w:cs="Times New Roman"/>
+          <w:sz w:val="24"/>
+          <w:szCs w:val="24"/>
+        </w:rPr>
+        <w:t xml:space="preserve">. 2010. Patterns and Scales of Phytoplankton Variability in </w:t>
+      </w:r>
+      <w:proofErr w:type="spellStart"/>
+      <w:r>
+        <w:rPr>
+          <w:rFonts w:ascii="Times New Roman" w:hAnsi="Times New Roman" w:cs="Times New Roman"/>
+          <w:sz w:val="24"/>
+          <w:szCs w:val="24"/>
+        </w:rPr>
+        <w:t>EstuarineCoastal</w:t>
+      </w:r>
+      <w:proofErr w:type="spellEnd"/>
+      <w:r>
+        <w:rPr>
+          <w:rFonts w:ascii="Times New Roman" w:hAnsi="Times New Roman" w:cs="Times New Roman"/>
+          <w:sz w:val="24"/>
+          <w:szCs w:val="24"/>
+        </w:rPr>
+        <w:t xml:space="preserve"> Ecosystems. </w:t>
       </w:r>
       <w:r>
         <w:rPr>
@@ -3425,8 +4122,25 @@
           <w:sz w:val="24"/>
           <w:szCs w:val="24"/>
         </w:rPr>
-        <w:lastRenderedPageBreak/>
-        <w:t xml:space="preserve">Cloern, J. E., T. S. Schraga, E. Nejad, and T. Eddy. 2023. Phytoplankton as indicators of global warming? </w:t>
+        <w:t xml:space="preserve">Cloern, J. E., T. S. </w:t>
+      </w:r>
+      <w:proofErr w:type="spellStart"/>
+      <w:r>
+        <w:rPr>
+          <w:rFonts w:ascii="Times New Roman" w:hAnsi="Times New Roman" w:cs="Times New Roman"/>
+          <w:sz w:val="24"/>
+          <w:szCs w:val="24"/>
+        </w:rPr>
+        <w:t>Schraga</w:t>
+      </w:r>
+      <w:proofErr w:type="spellEnd"/>
+      <w:r>
+        <w:rPr>
+          <w:rFonts w:ascii="Times New Roman" w:hAnsi="Times New Roman" w:cs="Times New Roman"/>
+          <w:sz w:val="24"/>
+          <w:szCs w:val="24"/>
+        </w:rPr>
+        <w:t xml:space="preserve">, E. Nejad, and T. Eddy. 2023. Phytoplankton as indicators of global warming? </w:t>
       </w:r>
       <w:r>
         <w:rPr>
@@ -3497,7 +4211,31 @@
             <w:sz w:val="24"/>
             <w:szCs w:val="24"/>
           </w:rPr>
-          <w:t>Florida’s east coast inlets: Shoreline effects and recommeded action</w:t>
+          <w:t xml:space="preserve">Florida’s east coast inlets: Shoreline effects and </w:t>
+        </w:r>
+        <w:proofErr w:type="spellStart"/>
+        <w:r>
+          <w:rPr>
+            <w:rStyle w:val="Hyperlink"/>
+            <w:rFonts w:ascii="Times New Roman" w:hAnsi="Times New Roman" w:cs="Times New Roman"/>
+            <w:i/>
+            <w:iCs/>
+            <w:sz w:val="24"/>
+            <w:szCs w:val="24"/>
+          </w:rPr>
+          <w:t>recommeded</w:t>
+        </w:r>
+        <w:proofErr w:type="spellEnd"/>
+        <w:r>
+          <w:rPr>
+            <w:rStyle w:val="Hyperlink"/>
+            <w:rFonts w:ascii="Times New Roman" w:hAnsi="Times New Roman" w:cs="Times New Roman"/>
+            <w:i/>
+            <w:iCs/>
+            <w:sz w:val="24"/>
+            <w:szCs w:val="24"/>
+          </w:rPr>
+          <w:t xml:space="preserve"> action</w:t>
         </w:r>
       </w:hyperlink>
       <w:r>
@@ -3528,7 +4266,43 @@
           <w:sz w:val="24"/>
           <w:szCs w:val="24"/>
         </w:rPr>
-        <w:t xml:space="preserve">Dix, N., E. Phlips, and P. Suscy. 2013. Factors Controlling Phytoplankton Biomass in a Subtropical Coastal Lagoon: Relative Scales of Influence. </w:t>
+        <w:t xml:space="preserve">Dix, N., E. </w:t>
+      </w:r>
+      <w:proofErr w:type="spellStart"/>
+      <w:r>
+        <w:rPr>
+          <w:rFonts w:ascii="Times New Roman" w:hAnsi="Times New Roman" w:cs="Times New Roman"/>
+          <w:sz w:val="24"/>
+          <w:szCs w:val="24"/>
+        </w:rPr>
+        <w:t>Phlips</w:t>
+      </w:r>
+      <w:proofErr w:type="spellEnd"/>
+      <w:r>
+        <w:rPr>
+          <w:rFonts w:ascii="Times New Roman" w:hAnsi="Times New Roman" w:cs="Times New Roman"/>
+          <w:sz w:val="24"/>
+          <w:szCs w:val="24"/>
+        </w:rPr>
+        <w:t xml:space="preserve">, and P. </w:t>
+      </w:r>
+      <w:proofErr w:type="spellStart"/>
+      <w:r>
+        <w:rPr>
+          <w:rFonts w:ascii="Times New Roman" w:hAnsi="Times New Roman" w:cs="Times New Roman"/>
+          <w:sz w:val="24"/>
+          <w:szCs w:val="24"/>
+        </w:rPr>
+        <w:t>Suscy</w:t>
+      </w:r>
+      <w:proofErr w:type="spellEnd"/>
+      <w:r>
+        <w:rPr>
+          <w:rFonts w:ascii="Times New Roman" w:hAnsi="Times New Roman" w:cs="Times New Roman"/>
+          <w:sz w:val="24"/>
+          <w:szCs w:val="24"/>
+        </w:rPr>
+        <w:t xml:space="preserve">. 2013. Factors Controlling Phytoplankton Biomass in a Subtropical Coastal Lagoon: Relative Scales of Influence. </w:t>
       </w:r>
       <w:r>
         <w:rPr>
@@ -3646,7 +4420,34 @@
           <w:sz w:val="24"/>
           <w:szCs w:val="24"/>
         </w:rPr>
-        <w:t xml:space="preserve">Gray, M. W., D. Pinton, A. Canestrelli, N. Dix, P. Marcum, D. Kimbro, and R. Grizzle. 2021. Beyond Residence Time: Quantifying Factors that Drive the Spatially Explicit Filtration Services of an Abundant Native Oyster Population. </w:t>
+        <w:t xml:space="preserve">Gray, M. W., D. </w:t>
+      </w:r>
+      <w:proofErr w:type="spellStart"/>
+      <w:r>
+        <w:rPr>
+          <w:rFonts w:ascii="Times New Roman" w:hAnsi="Times New Roman" w:cs="Times New Roman"/>
+          <w:sz w:val="24"/>
+          <w:szCs w:val="24"/>
+        </w:rPr>
+        <w:t>Pinton</w:t>
+      </w:r>
+      <w:proofErr w:type="spellEnd"/>
+      <w:r>
+        <w:rPr>
+          <w:rFonts w:ascii="Times New Roman" w:hAnsi="Times New Roman" w:cs="Times New Roman"/>
+          <w:sz w:val="24"/>
+          <w:szCs w:val="24"/>
+        </w:rPr>
+        <w:t xml:space="preserve">, A. Canestrelli, N. Dix, P. Marcum, D. Kimbro, and R. Grizzle. 2021. Beyond Residence Time: Quantifying Factors that Drive the Spatially Explicit Filtration Services </w:t>
+      </w:r>
+      <w:r>
+        <w:rPr>
+          <w:rFonts w:ascii="Times New Roman" w:hAnsi="Times New Roman" w:cs="Times New Roman"/>
+          <w:sz w:val="24"/>
+          <w:szCs w:val="24"/>
+        </w:rPr>
+        <w:lastRenderedPageBreak/>
+        <w:t xml:space="preserve">of an Abundant Native Oyster Population. </w:t>
       </w:r>
       <w:r>
         <w:rPr>
@@ -3705,7 +4506,43 @@
           <w:sz w:val="24"/>
           <w:szCs w:val="24"/>
         </w:rPr>
-        <w:t xml:space="preserve">Greve, W., S. Prinage, H. Zidowitz, J. Nast, and F. Reiners. 2005. </w:t>
+        <w:t xml:space="preserve">Greve, W., S. </w:t>
+      </w:r>
+      <w:proofErr w:type="spellStart"/>
+      <w:r>
+        <w:rPr>
+          <w:rFonts w:ascii="Times New Roman" w:hAnsi="Times New Roman" w:cs="Times New Roman"/>
+          <w:sz w:val="24"/>
+          <w:szCs w:val="24"/>
+        </w:rPr>
+        <w:t>Prinage</w:t>
+      </w:r>
+      <w:proofErr w:type="spellEnd"/>
+      <w:r>
+        <w:rPr>
+          <w:rFonts w:ascii="Times New Roman" w:hAnsi="Times New Roman" w:cs="Times New Roman"/>
+          <w:sz w:val="24"/>
+          <w:szCs w:val="24"/>
+        </w:rPr>
+        <w:t xml:space="preserve">, H. </w:t>
+      </w:r>
+      <w:proofErr w:type="spellStart"/>
+      <w:r>
+        <w:rPr>
+          <w:rFonts w:ascii="Times New Roman" w:hAnsi="Times New Roman" w:cs="Times New Roman"/>
+          <w:sz w:val="24"/>
+          <w:szCs w:val="24"/>
+        </w:rPr>
+        <w:t>Zidowitz</w:t>
+      </w:r>
+      <w:proofErr w:type="spellEnd"/>
+      <w:r>
+        <w:rPr>
+          <w:rFonts w:ascii="Times New Roman" w:hAnsi="Times New Roman" w:cs="Times New Roman"/>
+          <w:sz w:val="24"/>
+          <w:szCs w:val="24"/>
+        </w:rPr>
+        <w:t xml:space="preserve">, J. Nast, and F. Reiners. 2005. </w:t>
       </w:r>
       <w:hyperlink r:id="rId22">
         <w:r>
@@ -3764,7 +4601,25 @@
           <w:sz w:val="24"/>
           <w:szCs w:val="24"/>
         </w:rPr>
-        <w:t xml:space="preserve">Harding, L. W., C. L. Gallegos, E. S. Perry, W. D. Miller, J. E. Adolf, M. E. Mallonee, and H. W. Paerl. 2016. Long-Term Trends of Nutrients and Phytoplankton in Chesapeake Bay. </w:t>
+        <w:t xml:space="preserve">Harding, L. W., C. L. Gallegos, E. S. Perry, W. D. Miller, J. E. Adolf, M. E. Mallonee, and H. W. </w:t>
+      </w:r>
+      <w:proofErr w:type="spellStart"/>
+      <w:r>
+        <w:rPr>
+          <w:rFonts w:ascii="Times New Roman" w:hAnsi="Times New Roman" w:cs="Times New Roman"/>
+          <w:sz w:val="24"/>
+          <w:szCs w:val="24"/>
+        </w:rPr>
+        <w:t>Paerl</w:t>
+      </w:r>
+      <w:proofErr w:type="spellEnd"/>
+      <w:r>
+        <w:rPr>
+          <w:rFonts w:ascii="Times New Roman" w:hAnsi="Times New Roman" w:cs="Times New Roman"/>
+          <w:sz w:val="24"/>
+          <w:szCs w:val="24"/>
+        </w:rPr>
+        <w:t xml:space="preserve">. 2016. Long-Term Trends of Nutrients and Phytoplankton in Chesapeake Bay. </w:t>
       </w:r>
       <w:r>
         <w:rPr>
@@ -3823,8 +4678,61 @@
           <w:sz w:val="24"/>
           <w:szCs w:val="24"/>
         </w:rPr>
-        <w:lastRenderedPageBreak/>
-        <w:t xml:space="preserve">Hart, J. A., E. J. Phlips, S. Badylak, N. Dix, K. Petrinec, A. L. Mathews, W. Green, and A. Srifa. 2015. Phytoplankton biomass and composition in a well-flushed, sub-tropical estuary: The contrasting effects of hydrology, nutrient loads and allochthonous influences. </w:t>
+        <w:t xml:space="preserve">Hart, J. A., E. J. </w:t>
+      </w:r>
+      <w:proofErr w:type="spellStart"/>
+      <w:r>
+        <w:rPr>
+          <w:rFonts w:ascii="Times New Roman" w:hAnsi="Times New Roman" w:cs="Times New Roman"/>
+          <w:sz w:val="24"/>
+          <w:szCs w:val="24"/>
+        </w:rPr>
+        <w:t>Phlips</w:t>
+      </w:r>
+      <w:proofErr w:type="spellEnd"/>
+      <w:r>
+        <w:rPr>
+          <w:rFonts w:ascii="Times New Roman" w:hAnsi="Times New Roman" w:cs="Times New Roman"/>
+          <w:sz w:val="24"/>
+          <w:szCs w:val="24"/>
+        </w:rPr>
+        <w:t xml:space="preserve">, S. </w:t>
+      </w:r>
+      <w:proofErr w:type="spellStart"/>
+      <w:r>
+        <w:rPr>
+          <w:rFonts w:ascii="Times New Roman" w:hAnsi="Times New Roman" w:cs="Times New Roman"/>
+          <w:sz w:val="24"/>
+          <w:szCs w:val="24"/>
+        </w:rPr>
+        <w:t>Badylak</w:t>
+      </w:r>
+      <w:proofErr w:type="spellEnd"/>
+      <w:r>
+        <w:rPr>
+          <w:rFonts w:ascii="Times New Roman" w:hAnsi="Times New Roman" w:cs="Times New Roman"/>
+          <w:sz w:val="24"/>
+          <w:szCs w:val="24"/>
+        </w:rPr>
+        <w:t xml:space="preserve">, N. Dix, K. Petrinec, A. L. Mathews, W. Green, and A. </w:t>
+      </w:r>
+      <w:proofErr w:type="spellStart"/>
+      <w:r>
+        <w:rPr>
+          <w:rFonts w:ascii="Times New Roman" w:hAnsi="Times New Roman" w:cs="Times New Roman"/>
+          <w:sz w:val="24"/>
+          <w:szCs w:val="24"/>
+        </w:rPr>
+        <w:t>Srifa</w:t>
+      </w:r>
+      <w:proofErr w:type="spellEnd"/>
+      <w:r>
+        <w:rPr>
+          <w:rFonts w:ascii="Times New Roman" w:hAnsi="Times New Roman" w:cs="Times New Roman"/>
+          <w:sz w:val="24"/>
+          <w:szCs w:val="24"/>
+        </w:rPr>
+        <w:t xml:space="preserve">. 2015. Phytoplankton biomass and composition in a well-flushed, sub-tropical estuary: The contrasting effects of hydrology, nutrient loads and allochthonous influences. </w:t>
       </w:r>
       <w:r>
         <w:rPr>
@@ -3877,13 +4785,23 @@
       </w:pPr>
       <w:bookmarkStart w:id="27" w:name="ref-jassby2008"/>
       <w:bookmarkEnd w:id="26"/>
-      <w:r>
-        <w:rPr>
-          <w:rFonts w:ascii="Times New Roman" w:hAnsi="Times New Roman" w:cs="Times New Roman"/>
-          <w:sz w:val="24"/>
-          <w:szCs w:val="24"/>
-        </w:rPr>
-        <w:t xml:space="preserve">Jassby, A. D. 2008. Phytoplankton in the Upper San Francisco Estuary: Recent Biomass Trends, Their Causes, and Their Trophic Significance. </w:t>
+      <w:proofErr w:type="spellStart"/>
+      <w:r>
+        <w:rPr>
+          <w:rFonts w:ascii="Times New Roman" w:hAnsi="Times New Roman" w:cs="Times New Roman"/>
+          <w:sz w:val="24"/>
+          <w:szCs w:val="24"/>
+        </w:rPr>
+        <w:t>Jassby</w:t>
+      </w:r>
+      <w:proofErr w:type="spellEnd"/>
+      <w:r>
+        <w:rPr>
+          <w:rFonts w:ascii="Times New Roman" w:hAnsi="Times New Roman" w:cs="Times New Roman"/>
+          <w:sz w:val="24"/>
+          <w:szCs w:val="24"/>
+        </w:rPr>
+        <w:t xml:space="preserve">, A. D. 2008. Phytoplankton in the Upper San Francisco Estuary: Recent Biomass Trends, Their Causes, and Their Trophic Significance. </w:t>
       </w:r>
       <w:r>
         <w:rPr>
@@ -3936,15 +4854,26 @@
       </w:pPr>
       <w:bookmarkStart w:id="28" w:name="ref-wql"/>
       <w:bookmarkEnd w:id="27"/>
-      <w:r>
-        <w:rPr>
-          <w:rFonts w:ascii="Times New Roman" w:hAnsi="Times New Roman" w:cs="Times New Roman"/>
-          <w:sz w:val="24"/>
-          <w:szCs w:val="24"/>
-        </w:rPr>
-        <w:t xml:space="preserve">Jassby, A. D., and J. E. Cloern. 2022. </w:t>
+      <w:proofErr w:type="spellStart"/>
+      <w:r>
+        <w:rPr>
+          <w:rFonts w:ascii="Times New Roman" w:hAnsi="Times New Roman" w:cs="Times New Roman"/>
+          <w:sz w:val="24"/>
+          <w:szCs w:val="24"/>
+        </w:rPr>
+        <w:t>Jassby</w:t>
+      </w:r>
+      <w:proofErr w:type="spellEnd"/>
+      <w:r>
+        <w:rPr>
+          <w:rFonts w:ascii="Times New Roman" w:hAnsi="Times New Roman" w:cs="Times New Roman"/>
+          <w:sz w:val="24"/>
+          <w:szCs w:val="24"/>
+        </w:rPr>
+        <w:t xml:space="preserve">, A. D., and J. E. Cloern. 2022. </w:t>
       </w:r>
       <w:hyperlink r:id="rId26">
+        <w:proofErr w:type="spellStart"/>
         <w:r>
           <w:rPr>
             <w:rStyle w:val="Hyperlink"/>
@@ -3952,7 +4881,17 @@
             <w:sz w:val="24"/>
             <w:szCs w:val="24"/>
           </w:rPr>
-          <w:t>Wq: Exploring water quality monitoring data</w:t>
+          <w:t>Wq</w:t>
+        </w:r>
+        <w:proofErr w:type="spellEnd"/>
+        <w:r>
+          <w:rPr>
+            <w:rStyle w:val="Hyperlink"/>
+            <w:rFonts w:ascii="Times New Roman" w:hAnsi="Times New Roman" w:cs="Times New Roman"/>
+            <w:sz w:val="24"/>
+            <w:szCs w:val="24"/>
+          </w:rPr>
+          <w:t>: Exploring water quality monitoring data</w:t>
         </w:r>
       </w:hyperlink>
       <w:r>
@@ -3983,7 +4922,79 @@
           <w:sz w:val="24"/>
           <w:szCs w:val="24"/>
         </w:rPr>
-        <w:t xml:space="preserve">Keppler, C., D. Bergquist, L. Brock, J. Felber, and D. Greenfield. 2015. A spatial assessment of baseline nutrient and water quality values in the ashepoo–combahee–edisto (ACE) basin, south carolina, USA. </w:t>
+        <w:t xml:space="preserve">Keppler, C., D. Bergquist, L. Brock, J. Felber, and D. Greenfield. 2015. A spatial assessment of baseline nutrient and water quality values in the </w:t>
+      </w:r>
+      <w:proofErr w:type="spellStart"/>
+      <w:r>
+        <w:rPr>
+          <w:rFonts w:ascii="Times New Roman" w:hAnsi="Times New Roman" w:cs="Times New Roman"/>
+          <w:sz w:val="24"/>
+          <w:szCs w:val="24"/>
+        </w:rPr>
+        <w:t>ashepoo</w:t>
+      </w:r>
+      <w:proofErr w:type="spellEnd"/>
+      <w:r>
+        <w:rPr>
+          <w:rFonts w:ascii="Times New Roman" w:hAnsi="Times New Roman" w:cs="Times New Roman"/>
+          <w:sz w:val="24"/>
+          <w:szCs w:val="24"/>
+        </w:rPr>
+        <w:t>–</w:t>
+      </w:r>
+      <w:proofErr w:type="spellStart"/>
+      <w:r>
+        <w:rPr>
+          <w:rFonts w:ascii="Times New Roman" w:hAnsi="Times New Roman" w:cs="Times New Roman"/>
+          <w:sz w:val="24"/>
+          <w:szCs w:val="24"/>
+        </w:rPr>
+        <w:t>combahee</w:t>
+      </w:r>
+      <w:proofErr w:type="spellEnd"/>
+      <w:r>
+        <w:rPr>
+          <w:rFonts w:ascii="Times New Roman" w:hAnsi="Times New Roman" w:cs="Times New Roman"/>
+          <w:sz w:val="24"/>
+          <w:szCs w:val="24"/>
+        </w:rPr>
+        <w:t>–</w:t>
+      </w:r>
+      <w:proofErr w:type="spellStart"/>
+      <w:r>
+        <w:rPr>
+          <w:rFonts w:ascii="Times New Roman" w:hAnsi="Times New Roman" w:cs="Times New Roman"/>
+          <w:sz w:val="24"/>
+          <w:szCs w:val="24"/>
+        </w:rPr>
+        <w:t>edisto</w:t>
+      </w:r>
+      <w:proofErr w:type="spellEnd"/>
+      <w:r>
+        <w:rPr>
+          <w:rFonts w:ascii="Times New Roman" w:hAnsi="Times New Roman" w:cs="Times New Roman"/>
+          <w:sz w:val="24"/>
+          <w:szCs w:val="24"/>
+        </w:rPr>
+        <w:t xml:space="preserve"> (ACE) basin, south </w:t>
+      </w:r>
+      <w:proofErr w:type="spellStart"/>
+      <w:r>
+        <w:rPr>
+          <w:rFonts w:ascii="Times New Roman" w:hAnsi="Times New Roman" w:cs="Times New Roman"/>
+          <w:sz w:val="24"/>
+          <w:szCs w:val="24"/>
+        </w:rPr>
+        <w:t>carolina</w:t>
+      </w:r>
+      <w:proofErr w:type="spellEnd"/>
+      <w:r>
+        <w:rPr>
+          <w:rFonts w:ascii="Times New Roman" w:hAnsi="Times New Roman" w:cs="Times New Roman"/>
+          <w:sz w:val="24"/>
+          <w:szCs w:val="24"/>
+        </w:rPr>
+        <w:t xml:space="preserve">, USA. </w:t>
       </w:r>
       <w:r>
         <w:rPr>
@@ -4036,14 +5047,44 @@
       </w:pPr>
       <w:bookmarkStart w:id="30" w:name="ref-korsman2017"/>
       <w:bookmarkEnd w:id="29"/>
-      <w:r>
-        <w:rPr>
-          <w:rFonts w:ascii="Times New Roman" w:hAnsi="Times New Roman" w:cs="Times New Roman"/>
-          <w:sz w:val="24"/>
-          <w:szCs w:val="24"/>
-        </w:rPr>
-        <w:t xml:space="preserve">Korsman, B. M., M. E. Kimball, and F. J. Hernandez. 2017. Spatial and temporal variability in ichthyoplankton communities ingressing through two adjacent inlets along the southeastern US Atlantic coast. </w:t>
-      </w:r>
+      <w:proofErr w:type="spellStart"/>
+      <w:r>
+        <w:rPr>
+          <w:rFonts w:ascii="Times New Roman" w:hAnsi="Times New Roman" w:cs="Times New Roman"/>
+          <w:sz w:val="24"/>
+          <w:szCs w:val="24"/>
+        </w:rPr>
+        <w:lastRenderedPageBreak/>
+        <w:t>Korsman</w:t>
+      </w:r>
+      <w:proofErr w:type="spellEnd"/>
+      <w:r>
+        <w:rPr>
+          <w:rFonts w:ascii="Times New Roman" w:hAnsi="Times New Roman" w:cs="Times New Roman"/>
+          <w:sz w:val="24"/>
+          <w:szCs w:val="24"/>
+        </w:rPr>
+        <w:t xml:space="preserve">, B. M., M. E. Kimball, and F. J. Hernandez. 2017. Spatial and temporal variability in ichthyoplankton communities </w:t>
+      </w:r>
+      <w:proofErr w:type="spellStart"/>
+      <w:r>
+        <w:rPr>
+          <w:rFonts w:ascii="Times New Roman" w:hAnsi="Times New Roman" w:cs="Times New Roman"/>
+          <w:sz w:val="24"/>
+          <w:szCs w:val="24"/>
+        </w:rPr>
+        <w:t>ingressing</w:t>
+      </w:r>
+      <w:proofErr w:type="spellEnd"/>
+      <w:r>
+        <w:rPr>
+          <w:rFonts w:ascii="Times New Roman" w:hAnsi="Times New Roman" w:cs="Times New Roman"/>
+          <w:sz w:val="24"/>
+          <w:szCs w:val="24"/>
+        </w:rPr>
+        <w:t xml:space="preserve"> through two adjacent inlets along the southeastern US Atlantic coast. </w:t>
+      </w:r>
+      <w:proofErr w:type="spellStart"/>
       <w:r>
         <w:rPr>
           <w:rFonts w:ascii="Times New Roman" w:hAnsi="Times New Roman" w:cs="Times New Roman"/>
@@ -4054,6 +5095,7 @@
         </w:rPr>
         <w:t>Hydrobiologia</w:t>
       </w:r>
+      <w:proofErr w:type="spellEnd"/>
       <w:r>
         <w:rPr>
           <w:rFonts w:ascii="Times New Roman" w:hAnsi="Times New Roman" w:cs="Times New Roman"/>
@@ -4154,13 +5196,59 @@
       </w:pPr>
       <w:bookmarkStart w:id="32" w:name="ref-phlips2021"/>
       <w:bookmarkEnd w:id="31"/>
-      <w:r>
-        <w:rPr>
-          <w:rFonts w:ascii="Times New Roman" w:hAnsi="Times New Roman" w:cs="Times New Roman"/>
-          <w:sz w:val="24"/>
-          <w:szCs w:val="24"/>
-        </w:rPr>
-        <w:t xml:space="preserve">Phlips, E. J., S. Badylak, N. G. Nelson, L. M. Hall, C. A. Jacoby, M. A. Lasi, J. C. Lockwood, and J. D. Miller. 2021. </w:t>
+      <w:proofErr w:type="spellStart"/>
+      <w:r>
+        <w:rPr>
+          <w:rFonts w:ascii="Times New Roman" w:hAnsi="Times New Roman" w:cs="Times New Roman"/>
+          <w:sz w:val="24"/>
+          <w:szCs w:val="24"/>
+        </w:rPr>
+        <w:t>Phlips</w:t>
+      </w:r>
+      <w:proofErr w:type="spellEnd"/>
+      <w:r>
+        <w:rPr>
+          <w:rFonts w:ascii="Times New Roman" w:hAnsi="Times New Roman" w:cs="Times New Roman"/>
+          <w:sz w:val="24"/>
+          <w:szCs w:val="24"/>
+        </w:rPr>
+        <w:t xml:space="preserve">, E. J., S. </w:t>
+      </w:r>
+      <w:proofErr w:type="spellStart"/>
+      <w:r>
+        <w:rPr>
+          <w:rFonts w:ascii="Times New Roman" w:hAnsi="Times New Roman" w:cs="Times New Roman"/>
+          <w:sz w:val="24"/>
+          <w:szCs w:val="24"/>
+        </w:rPr>
+        <w:t>Badylak</w:t>
+      </w:r>
+      <w:proofErr w:type="spellEnd"/>
+      <w:r>
+        <w:rPr>
+          <w:rFonts w:ascii="Times New Roman" w:hAnsi="Times New Roman" w:cs="Times New Roman"/>
+          <w:sz w:val="24"/>
+          <w:szCs w:val="24"/>
+        </w:rPr>
+        <w:t xml:space="preserve">, N. G. Nelson, L. M. Hall, C. A. Jacoby, M. A. </w:t>
+      </w:r>
+      <w:proofErr w:type="spellStart"/>
+      <w:r>
+        <w:rPr>
+          <w:rFonts w:ascii="Times New Roman" w:hAnsi="Times New Roman" w:cs="Times New Roman"/>
+          <w:sz w:val="24"/>
+          <w:szCs w:val="24"/>
+        </w:rPr>
+        <w:t>Lasi</w:t>
+      </w:r>
+      <w:proofErr w:type="spellEnd"/>
+      <w:r>
+        <w:rPr>
+          <w:rFonts w:ascii="Times New Roman" w:hAnsi="Times New Roman" w:cs="Times New Roman"/>
+          <w:sz w:val="24"/>
+          <w:szCs w:val="24"/>
+        </w:rPr>
+        <w:t xml:space="preserve">, J. C. Lockwood, and J. D. Miller. 2021. </w:t>
       </w:r>
       <w:hyperlink r:id="rId30">
         <w:r>
@@ -4170,8 +5258,9 @@
             <w:sz w:val="24"/>
             <w:szCs w:val="24"/>
           </w:rPr>
-          <w:t xml:space="preserve">Cyclical patterns and a regime shift in the character of </w:t>
+          <w:t xml:space="preserve">Cyclical patterns and a regime shift in the character of phytoplankton blooms in a restricted sub-tropical lagoon, </w:t>
         </w:r>
+        <w:proofErr w:type="spellStart"/>
         <w:r>
           <w:rPr>
             <w:rStyle w:val="Hyperlink"/>
@@ -4179,8 +5268,37 @@
             <w:sz w:val="24"/>
             <w:szCs w:val="24"/>
           </w:rPr>
-          <w:lastRenderedPageBreak/>
-          <w:t>phytoplankton blooms in a restricted sub-tropical lagoon, indian river lagoon, florida, united states</w:t>
+          <w:t>indian</w:t>
+        </w:r>
+        <w:proofErr w:type="spellEnd"/>
+        <w:r>
+          <w:rPr>
+            <w:rStyle w:val="Hyperlink"/>
+            <w:rFonts w:ascii="Times New Roman" w:hAnsi="Times New Roman" w:cs="Times New Roman"/>
+            <w:sz w:val="24"/>
+            <w:szCs w:val="24"/>
+          </w:rPr>
+          <w:t xml:space="preserve"> river lagoon, </w:t>
+        </w:r>
+        <w:proofErr w:type="spellStart"/>
+        <w:r>
+          <w:rPr>
+            <w:rStyle w:val="Hyperlink"/>
+            <w:rFonts w:ascii="Times New Roman" w:hAnsi="Times New Roman" w:cs="Times New Roman"/>
+            <w:sz w:val="24"/>
+            <w:szCs w:val="24"/>
+          </w:rPr>
+          <w:t>florida</w:t>
+        </w:r>
+        <w:proofErr w:type="spellEnd"/>
+        <w:r>
+          <w:rPr>
+            <w:rStyle w:val="Hyperlink"/>
+            <w:rFonts w:ascii="Times New Roman" w:hAnsi="Times New Roman" w:cs="Times New Roman"/>
+            <w:sz w:val="24"/>
+            <w:szCs w:val="24"/>
+          </w:rPr>
+          <w:t>, united states</w:t>
         </w:r>
       </w:hyperlink>
       <w:r>
@@ -4223,13 +5341,41 @@
       </w:pPr>
       <w:bookmarkStart w:id="33" w:name="ref-phlips2020"/>
       <w:bookmarkEnd w:id="32"/>
-      <w:r>
-        <w:rPr>
-          <w:rFonts w:ascii="Times New Roman" w:hAnsi="Times New Roman" w:cs="Times New Roman"/>
-          <w:sz w:val="24"/>
-          <w:szCs w:val="24"/>
-        </w:rPr>
-        <w:t xml:space="preserve">Phlips, E. J., S. Badylak, N. G. Nelson, and K. E. Havens. 2020. Hurricanes, El Niño and harmful algal blooms in two sub-tropical Florida estuaries: Direct and indirect impacts. </w:t>
+      <w:proofErr w:type="spellStart"/>
+      <w:r>
+        <w:rPr>
+          <w:rFonts w:ascii="Times New Roman" w:hAnsi="Times New Roman" w:cs="Times New Roman"/>
+          <w:sz w:val="24"/>
+          <w:szCs w:val="24"/>
+        </w:rPr>
+        <w:t>Phlips</w:t>
+      </w:r>
+      <w:proofErr w:type="spellEnd"/>
+      <w:r>
+        <w:rPr>
+          <w:rFonts w:ascii="Times New Roman" w:hAnsi="Times New Roman" w:cs="Times New Roman"/>
+          <w:sz w:val="24"/>
+          <w:szCs w:val="24"/>
+        </w:rPr>
+        <w:t xml:space="preserve">, E. J., S. </w:t>
+      </w:r>
+      <w:proofErr w:type="spellStart"/>
+      <w:r>
+        <w:rPr>
+          <w:rFonts w:ascii="Times New Roman" w:hAnsi="Times New Roman" w:cs="Times New Roman"/>
+          <w:sz w:val="24"/>
+          <w:szCs w:val="24"/>
+        </w:rPr>
+        <w:t>Badylak</w:t>
+      </w:r>
+      <w:proofErr w:type="spellEnd"/>
+      <w:r>
+        <w:rPr>
+          <w:rFonts w:ascii="Times New Roman" w:hAnsi="Times New Roman" w:cs="Times New Roman"/>
+          <w:sz w:val="24"/>
+          <w:szCs w:val="24"/>
+        </w:rPr>
+        <w:t xml:space="preserve">, N. G. Nelson, and K. E. Havens. 2020. Hurricanes, El Niño and harmful algal blooms in two sub-tropical Florida estuaries: Direct and indirect impacts. </w:t>
       </w:r>
       <w:r>
         <w:rPr>
@@ -4282,13 +5428,41 @@
       </w:pPr>
       <w:bookmarkStart w:id="34" w:name="ref-phlips2004"/>
       <w:bookmarkEnd w:id="33"/>
-      <w:r>
-        <w:rPr>
-          <w:rFonts w:ascii="Times New Roman" w:hAnsi="Times New Roman" w:cs="Times New Roman"/>
-          <w:sz w:val="24"/>
-          <w:szCs w:val="24"/>
-        </w:rPr>
-        <w:t xml:space="preserve">Phlips, E. J., N. Love, S. Badylak, P. Hansen, J. Lockwood, C. V. John, and R. Gleeson. 2004. A Comparison of Water Quality and Hydrodynamic Characteristics of the Guana Tolomato Matanzas National Estuarine Research Reserve and the Indian River Lagoon of Florida**. </w:t>
+      <w:proofErr w:type="spellStart"/>
+      <w:r>
+        <w:rPr>
+          <w:rFonts w:ascii="Times New Roman" w:hAnsi="Times New Roman" w:cs="Times New Roman"/>
+          <w:sz w:val="24"/>
+          <w:szCs w:val="24"/>
+        </w:rPr>
+        <w:t>Phlips</w:t>
+      </w:r>
+      <w:proofErr w:type="spellEnd"/>
+      <w:r>
+        <w:rPr>
+          <w:rFonts w:ascii="Times New Roman" w:hAnsi="Times New Roman" w:cs="Times New Roman"/>
+          <w:sz w:val="24"/>
+          <w:szCs w:val="24"/>
+        </w:rPr>
+        <w:t xml:space="preserve">, E. J., N. Love, S. </w:t>
+      </w:r>
+      <w:proofErr w:type="spellStart"/>
+      <w:r>
+        <w:rPr>
+          <w:rFonts w:ascii="Times New Roman" w:hAnsi="Times New Roman" w:cs="Times New Roman"/>
+          <w:sz w:val="24"/>
+          <w:szCs w:val="24"/>
+        </w:rPr>
+        <w:t>Badylak</w:t>
+      </w:r>
+      <w:proofErr w:type="spellEnd"/>
+      <w:r>
+        <w:rPr>
+          <w:rFonts w:ascii="Times New Roman" w:hAnsi="Times New Roman" w:cs="Times New Roman"/>
+          <w:sz w:val="24"/>
+          <w:szCs w:val="24"/>
+        </w:rPr>
+        <w:t xml:space="preserve">, P. Hansen, J. Lockwood, C. V. John, and R. Gleeson. 2004. A Comparison of Water Quality and Hydrodynamic Characteristics of the Guana Tolomato Matanzas National Estuarine Research Reserve and the Indian River Lagoon of Florida**. </w:t>
       </w:r>
       <w:r>
         <w:rPr>
@@ -4390,7 +5564,34 @@
           <w:sz w:val="24"/>
           <w:szCs w:val="24"/>
         </w:rPr>
-        <w:t xml:space="preserve">Sheng, Y. P., B. Tutak, J. R. Davis, and V. Paramygin. 2008. Circulation and Flushing in the Lagoonal System of the Guana Tolomato Matanzas National Estuarine Research Reserve (GTMNERR), Florida. </w:t>
+        <w:t xml:space="preserve">Sheng, Y. P., B. Tutak, J. R. Davis, and V. </w:t>
+      </w:r>
+      <w:proofErr w:type="spellStart"/>
+      <w:r>
+        <w:rPr>
+          <w:rFonts w:ascii="Times New Roman" w:hAnsi="Times New Roman" w:cs="Times New Roman"/>
+          <w:sz w:val="24"/>
+          <w:szCs w:val="24"/>
+        </w:rPr>
+        <w:t>Paramygin</w:t>
+      </w:r>
+      <w:proofErr w:type="spellEnd"/>
+      <w:r>
+        <w:rPr>
+          <w:rFonts w:ascii="Times New Roman" w:hAnsi="Times New Roman" w:cs="Times New Roman"/>
+          <w:sz w:val="24"/>
+          <w:szCs w:val="24"/>
+        </w:rPr>
+        <w:t xml:space="preserve">. 2008. Circulation and Flushing in the Lagoonal System of the Guana Tolomato Matanzas National Estuarine Research Reserve </w:t>
+      </w:r>
+      <w:r>
+        <w:rPr>
+          <w:rFonts w:ascii="Times New Roman" w:hAnsi="Times New Roman" w:cs="Times New Roman"/>
+          <w:sz w:val="24"/>
+          <w:szCs w:val="24"/>
+        </w:rPr>
+        <w:lastRenderedPageBreak/>
+        <w:t xml:space="preserve">(GTMNERR), Florida. </w:t>
       </w:r>
       <w:r>
         <w:rPr>
@@ -4467,7 +5668,25 @@
           <w:sz w:val="24"/>
           <w:szCs w:val="24"/>
         </w:rPr>
-        <w:t xml:space="preserve"> (version Version 6.7). Centralized Data Management Office.</w:t>
+        <w:t xml:space="preserve"> (version </w:t>
+      </w:r>
+      <w:proofErr w:type="spellStart"/>
+      <w:r>
+        <w:rPr>
+          <w:rFonts w:ascii="Times New Roman" w:hAnsi="Times New Roman" w:cs="Times New Roman"/>
+          <w:sz w:val="24"/>
+          <w:szCs w:val="24"/>
+        </w:rPr>
+        <w:t>Version</w:t>
+      </w:r>
+      <w:proofErr w:type="spellEnd"/>
+      <w:r>
+        <w:rPr>
+          <w:rFonts w:ascii="Times New Roman" w:hAnsi="Times New Roman" w:cs="Times New Roman"/>
+          <w:sz w:val="24"/>
+          <w:szCs w:val="24"/>
+        </w:rPr>
+        <w:t xml:space="preserve"> 6.7). Centralized Data Management Office.</w:t>
       </w:r>
     </w:p>
     <w:p>
@@ -4548,7 +5767,6 @@
           <w:sz w:val="24"/>
           <w:szCs w:val="24"/>
         </w:rPr>
-        <w:lastRenderedPageBreak/>
         <w:t xml:space="preserve">Winkler, S., and A. Ceric. 2004. </w:t>
       </w:r>
       <w:r>
@@ -4559,7 +5777,29 @@
           <w:sz w:val="24"/>
           <w:szCs w:val="24"/>
         </w:rPr>
-        <w:t>Status and trends in water quality at selected sites in the st. Johns river water management district</w:t>
+        <w:t xml:space="preserve">Status and trends in water quality at selected sites in the </w:t>
+      </w:r>
+      <w:proofErr w:type="spellStart"/>
+      <w:r>
+        <w:rPr>
+          <w:rFonts w:ascii="Times New Roman" w:hAnsi="Times New Roman" w:cs="Times New Roman"/>
+          <w:i/>
+          <w:iCs/>
+          <w:sz w:val="24"/>
+          <w:szCs w:val="24"/>
+        </w:rPr>
+        <w:t>st.</w:t>
+      </w:r>
+      <w:proofErr w:type="spellEnd"/>
+      <w:r>
+        <w:rPr>
+          <w:rFonts w:ascii="Times New Roman" w:hAnsi="Times New Roman" w:cs="Times New Roman"/>
+          <w:i/>
+          <w:iCs/>
+          <w:sz w:val="24"/>
+          <w:szCs w:val="24"/>
+        </w:rPr>
+        <w:t xml:space="preserve"> Johns river water management district</w:t>
       </w:r>
       <w:r>
         <w:rPr>
@@ -4664,7 +5904,43 @@
           <w:sz w:val="24"/>
           <w:szCs w:val="24"/>
         </w:rPr>
-        <w:t xml:space="preserve">Estimated degrees of freedom (edf) is a measure of wiggliness of the smooth term </w:t>
+        <w:t>Estimated degrees of freedom (</w:t>
+      </w:r>
+      <w:proofErr w:type="spellStart"/>
+      <w:r>
+        <w:rPr>
+          <w:rFonts w:ascii="Times New Roman" w:hAnsi="Times New Roman" w:cs="Times New Roman"/>
+          <w:sz w:val="24"/>
+          <w:szCs w:val="24"/>
+        </w:rPr>
+        <w:t>edf</w:t>
+      </w:r>
+      <w:proofErr w:type="spellEnd"/>
+      <w:r>
+        <w:rPr>
+          <w:rFonts w:ascii="Times New Roman" w:hAnsi="Times New Roman" w:cs="Times New Roman"/>
+          <w:sz w:val="24"/>
+          <w:szCs w:val="24"/>
+        </w:rPr>
+        <w:t xml:space="preserve">) is a measure of </w:t>
+      </w:r>
+      <w:proofErr w:type="spellStart"/>
+      <w:r>
+        <w:rPr>
+          <w:rFonts w:ascii="Times New Roman" w:hAnsi="Times New Roman" w:cs="Times New Roman"/>
+          <w:sz w:val="24"/>
+          <w:szCs w:val="24"/>
+        </w:rPr>
+        <w:t>wiggliness</w:t>
+      </w:r>
+      <w:proofErr w:type="spellEnd"/>
+      <w:r>
+        <w:rPr>
+          <w:rFonts w:ascii="Times New Roman" w:hAnsi="Times New Roman" w:cs="Times New Roman"/>
+          <w:sz w:val="24"/>
+          <w:szCs w:val="24"/>
+        </w:rPr>
+        <w:t xml:space="preserve"> of the smooth term </w:t>
       </w:r>
       <w:r>
         <w:rPr>
@@ -4682,7 +5958,25 @@
           <w:sz w:val="24"/>
           <w:szCs w:val="24"/>
         </w:rPr>
-        <w:t>(“cont_year”), which is the day of the year converted into a continuous numeric variable to represent annual effect. Additional performance statistics are also provided as Akaike Information Criterion (AIC), generalized cross-validation scores (GCV), and adjusted r-squared values.</w:t>
+        <w:t>(“</w:t>
+      </w:r>
+      <w:proofErr w:type="spellStart"/>
+      <w:r>
+        <w:rPr>
+          <w:rFonts w:ascii="Times New Roman" w:hAnsi="Times New Roman" w:cs="Times New Roman"/>
+          <w:sz w:val="24"/>
+          <w:szCs w:val="24"/>
+        </w:rPr>
+        <w:t>cont_year</w:t>
+      </w:r>
+      <w:proofErr w:type="spellEnd"/>
+      <w:r>
+        <w:rPr>
+          <w:rFonts w:ascii="Times New Roman" w:hAnsi="Times New Roman" w:cs="Times New Roman"/>
+          <w:sz w:val="24"/>
+          <w:szCs w:val="24"/>
+        </w:rPr>
+        <w:t>”), which is the day of the year converted into a continuous numeric variable to represent annual effect. Additional performance statistics are also provided as Akaike Information Criterion (AIC), generalized cross-validation scores (GCV), and adjusted r-squared values.</w:t>
       </w:r>
     </w:p>
     <w:tbl>
@@ -4764,6 +6058,7 @@
                 <w:szCs w:val="24"/>
               </w:rPr>
             </w:pPr>
+            <w:proofErr w:type="spellStart"/>
             <w:r>
               <w:rPr>
                 <w:rFonts w:ascii="Times New Roman" w:eastAsia="Times New Roman" w:hAnsi="Times New Roman" w:cs="Times New Roman"/>
@@ -4773,6 +6068,7 @@
               </w:rPr>
               <w:t>edf</w:t>
             </w:r>
+            <w:proofErr w:type="spellEnd"/>
           </w:p>
         </w:tc>
         <w:tc>
@@ -6133,7 +7429,51 @@
           <w:sz w:val="24"/>
           <w:szCs w:val="24"/>
         </w:rPr>
-        <w:t xml:space="preserve">Include a table with summary information for chl-a at each site (mean, range, etc)  in addition to the slopes and significant trends for each station. </w:t>
+        <w:t xml:space="preserve">Include a table with summary information for </w:t>
+      </w:r>
+      <w:proofErr w:type="spellStart"/>
+      <w:r>
+        <w:rPr>
+          <w:rFonts w:ascii="Times New Roman" w:hAnsi="Times New Roman" w:cs="Times New Roman"/>
+          <w:i/>
+          <w:iCs/>
+          <w:sz w:val="24"/>
+          <w:szCs w:val="24"/>
+        </w:rPr>
+        <w:t>chl</w:t>
+      </w:r>
+      <w:proofErr w:type="spellEnd"/>
+      <w:r>
+        <w:rPr>
+          <w:rFonts w:ascii="Times New Roman" w:hAnsi="Times New Roman" w:cs="Times New Roman"/>
+          <w:i/>
+          <w:iCs/>
+          <w:sz w:val="24"/>
+          <w:szCs w:val="24"/>
+        </w:rPr>
+        <w:t xml:space="preserve">-a at each site (mean, range, </w:t>
+      </w:r>
+      <w:proofErr w:type="spellStart"/>
+      <w:r>
+        <w:rPr>
+          <w:rFonts w:ascii="Times New Roman" w:hAnsi="Times New Roman" w:cs="Times New Roman"/>
+          <w:i/>
+          <w:iCs/>
+          <w:sz w:val="24"/>
+          <w:szCs w:val="24"/>
+        </w:rPr>
+        <w:t>etc</w:t>
+      </w:r>
+      <w:proofErr w:type="spellEnd"/>
+      <w:r>
+        <w:rPr>
+          <w:rFonts w:ascii="Times New Roman" w:hAnsi="Times New Roman" w:cs="Times New Roman"/>
+          <w:i/>
+          <w:iCs/>
+          <w:sz w:val="24"/>
+          <w:szCs w:val="24"/>
+        </w:rPr>
+        <w:t xml:space="preserve">)  in addition to the slopes and significant trends for each station. </w:t>
       </w:r>
       <w:r>
         <w:rPr>
@@ -6332,7 +7672,17 @@
                 <w:sz w:val="24"/>
                 <w:szCs w:val="24"/>
               </w:rPr>
-              <w:t>Annual (SD</w:t>
+              <w:t>Annual (</w:t>
+            </w:r>
+            <w:proofErr w:type="spellStart"/>
+            <w:r>
+              <w:rPr>
+                <w:rFonts w:ascii="Times New Roman" w:eastAsia="Times New Roman" w:hAnsi="Times New Roman" w:cs="Times New Roman"/>
+                <w:color w:val="000000"/>
+                <w:sz w:val="24"/>
+                <w:szCs w:val="24"/>
+              </w:rPr>
+              <w:t>SD</w:t>
             </w:r>
             <w:r>
               <w:rPr>
@@ -6344,6 +7694,7 @@
               </w:rPr>
               <w:t>y</w:t>
             </w:r>
+            <w:proofErr w:type="spellEnd"/>
             <w:r>
               <w:rPr>
                 <w:rFonts w:ascii="Times New Roman" w:eastAsia="Times New Roman" w:hAnsi="Times New Roman" w:cs="Times New Roman"/>
@@ -6385,7 +7736,17 @@
                 <w:sz w:val="24"/>
                 <w:szCs w:val="24"/>
               </w:rPr>
-              <w:t>Seasonal (SD</w:t>
+              <w:t>Seasonal (</w:t>
+            </w:r>
+            <w:proofErr w:type="spellStart"/>
+            <w:r>
+              <w:rPr>
+                <w:rFonts w:ascii="Times New Roman" w:eastAsia="Times New Roman" w:hAnsi="Times New Roman" w:cs="Times New Roman"/>
+                <w:color w:val="000000"/>
+                <w:sz w:val="24"/>
+                <w:szCs w:val="24"/>
+              </w:rPr>
+              <w:t>SD</w:t>
             </w:r>
             <w:r>
               <w:rPr>
@@ -6397,6 +7758,7 @@
               </w:rPr>
               <w:t>m</w:t>
             </w:r>
+            <w:proofErr w:type="spellEnd"/>
             <w:r>
               <w:rPr>
                 <w:rFonts w:ascii="Times New Roman" w:eastAsia="Times New Roman" w:hAnsi="Times New Roman" w:cs="Times New Roman"/>
@@ -6438,7 +7800,17 @@
                 <w:sz w:val="24"/>
                 <w:szCs w:val="24"/>
               </w:rPr>
-              <w:t>Residual (SD</w:t>
+              <w:t>Residual (</w:t>
+            </w:r>
+            <w:proofErr w:type="spellStart"/>
+            <w:r>
+              <w:rPr>
+                <w:rFonts w:ascii="Times New Roman" w:eastAsia="Times New Roman" w:hAnsi="Times New Roman" w:cs="Times New Roman"/>
+                <w:color w:val="000000"/>
+                <w:sz w:val="24"/>
+                <w:szCs w:val="24"/>
+              </w:rPr>
+              <w:t>SD</w:t>
             </w:r>
             <w:r>
               <w:rPr>
@@ -6450,6 +7822,7 @@
               </w:rPr>
               <w:t>ɛ</w:t>
             </w:r>
+            <w:proofErr w:type="spellEnd"/>
             <w:r>
               <w:rPr>
                 <w:rFonts w:ascii="Times New Roman" w:eastAsia="Times New Roman" w:hAnsi="Times New Roman" w:cs="Times New Roman"/>
@@ -8283,119 +9656,7 @@
           <w:sz w:val="24"/>
           <w:szCs w:val="24"/>
         </w:rPr>
-        <w:t xml:space="preserve"> at Pine Island (</w:t>
-      </w:r>
-      <w:r>
-        <w:rPr>
-          <w:rFonts w:ascii="Times New Roman" w:hAnsi="Times New Roman" w:cs="Times New Roman"/>
-          <w:sz w:val="24"/>
-          <w:szCs w:val="24"/>
-        </w:rPr>
-        <w:t xml:space="preserve">“PI”, </w:t>
-      </w:r>
-      <w:r>
-        <w:rPr>
-          <w:rFonts w:ascii="Times New Roman" w:hAnsi="Times New Roman" w:cs="Times New Roman"/>
-          <w:sz w:val="24"/>
-          <w:szCs w:val="24"/>
-        </w:rPr>
-        <w:t>mean= 6.498)</w:t>
-      </w:r>
-      <w:r>
-        <w:rPr>
-          <w:rFonts w:ascii="Times New Roman" w:hAnsi="Times New Roman" w:cs="Times New Roman"/>
-          <w:sz w:val="24"/>
-          <w:szCs w:val="24"/>
-        </w:rPr>
-        <w:t>,</w:t>
-      </w:r>
-      <w:r>
-        <w:rPr>
-          <w:rFonts w:ascii="Times New Roman" w:hAnsi="Times New Roman" w:cs="Times New Roman"/>
-          <w:sz w:val="24"/>
-          <w:szCs w:val="24"/>
-        </w:rPr>
-        <w:t xml:space="preserve"> San Sebastian (</w:t>
-      </w:r>
-      <w:r>
-        <w:rPr>
-          <w:rFonts w:ascii="Times New Roman" w:hAnsi="Times New Roman" w:cs="Times New Roman"/>
-          <w:sz w:val="24"/>
-          <w:szCs w:val="24"/>
-        </w:rPr>
-        <w:t xml:space="preserve">“SS”, </w:t>
-      </w:r>
-      <w:r>
-        <w:rPr>
-          <w:rFonts w:ascii="Times New Roman" w:hAnsi="Times New Roman" w:cs="Times New Roman"/>
-          <w:sz w:val="24"/>
-          <w:szCs w:val="24"/>
-        </w:rPr>
-        <w:t>6.9885), Fort Matanzas (</w:t>
-      </w:r>
-      <w:r>
-        <w:rPr>
-          <w:rFonts w:ascii="Times New Roman" w:hAnsi="Times New Roman" w:cs="Times New Roman"/>
-          <w:sz w:val="24"/>
-          <w:szCs w:val="24"/>
-        </w:rPr>
-        <w:t xml:space="preserve">“FM”, </w:t>
-      </w:r>
-      <w:r>
-        <w:rPr>
-          <w:rFonts w:ascii="Times New Roman" w:hAnsi="Times New Roman" w:cs="Times New Roman"/>
-          <w:sz w:val="24"/>
-          <w:szCs w:val="24"/>
-        </w:rPr>
-        <w:t>6.8555), and Pellicer Creek (</w:t>
-      </w:r>
-      <w:r>
-        <w:rPr>
-          <w:rFonts w:ascii="Times New Roman" w:hAnsi="Times New Roman" w:cs="Times New Roman"/>
-          <w:sz w:val="24"/>
-          <w:szCs w:val="24"/>
-        </w:rPr>
-        <w:t xml:space="preserve">“PC”, </w:t>
-      </w:r>
-      <w:r>
-        <w:rPr>
-          <w:rFonts w:ascii="Times New Roman" w:hAnsi="Times New Roman" w:cs="Times New Roman"/>
-          <w:sz w:val="24"/>
-          <w:szCs w:val="24"/>
-        </w:rPr>
-        <w:t xml:space="preserve">6.6095). </w:t>
-      </w:r>
-      <w:r>
-        <w:rPr>
-          <w:rFonts w:ascii="Times New Roman" w:hAnsi="Times New Roman" w:cs="Times New Roman"/>
-          <w:sz w:val="24"/>
-          <w:szCs w:val="24"/>
-        </w:rPr>
-        <w:t xml:space="preserve">Lines represent </w:t>
-      </w:r>
-      <w:r>
-        <w:rPr>
-          <w:rFonts w:ascii="Times New Roman" w:hAnsi="Times New Roman" w:cs="Times New Roman"/>
-          <w:sz w:val="24"/>
-          <w:szCs w:val="24"/>
-        </w:rPr>
-        <w:t>a basic linear regression</w:t>
-      </w:r>
-      <w:r>
-        <w:rPr>
-          <w:rFonts w:ascii="Times New Roman" w:hAnsi="Times New Roman" w:cs="Times New Roman"/>
-          <w:sz w:val="24"/>
-          <w:szCs w:val="24"/>
-        </w:rPr>
-        <w:t xml:space="preserve"> for each site</w:t>
-      </w:r>
-      <w:r>
-        <w:rPr>
-          <w:rFonts w:ascii="Times New Roman" w:hAnsi="Times New Roman" w:cs="Times New Roman"/>
-          <w:sz w:val="24"/>
-          <w:szCs w:val="24"/>
-        </w:rPr>
-        <w:t xml:space="preserve"> where no sites showed statistical significance (α = 0.05). </w:t>
+        <w:t xml:space="preserve"> at Pine Island (“PI”, mean= 6.498), San Sebastian (“SS”, 6.9885), Fort Matanzas (“FM”, 6.8555), and Pellicer Creek (“PC”, 6.6095). Lines represent a basic linear regression for each site where no sites showed statistical significance (α = 0.05). </w:t>
       </w:r>
       <w:r>
         <w:rPr>
@@ -9975,6 +11236,425 @@
           <w:szCs w:val="24"/>
         </w:rPr>
         <w:t>Figure PC seasonal trends</w:t>
+      </w:r>
+    </w:p>
+    <w:p>
+      <w:pPr>
+        <w:rPr>
+          <w:rFonts w:ascii="Times New Roman" w:hAnsi="Times New Roman" w:cs="Times New Roman"/>
+          <w:b/>
+          <w:bCs/>
+          <w:sz w:val="24"/>
+          <w:szCs w:val="24"/>
+        </w:rPr>
+      </w:pPr>
+      <w:r>
+        <w:rPr>
+          <w:rFonts w:ascii="Times New Roman" w:hAnsi="Times New Roman" w:cs="Times New Roman"/>
+          <w:b/>
+          <w:bCs/>
+          <w:sz w:val="24"/>
+          <w:szCs w:val="24"/>
+        </w:rPr>
+        <w:br w:type="page"/>
+      </w:r>
+    </w:p>
+    <w:p>
+      <w:pPr>
+        <w:pStyle w:val="Bibliography"/>
+        <w:spacing w:line="480" w:lineRule="auto"/>
+        <w:rPr>
+          <w:rFonts w:ascii="Times New Roman" w:hAnsi="Times New Roman" w:cs="Times New Roman"/>
+          <w:b/>
+          <w:bCs/>
+          <w:sz w:val="24"/>
+          <w:szCs w:val="24"/>
+        </w:rPr>
+      </w:pPr>
+      <w:r>
+        <w:rPr>
+          <w:rFonts w:ascii="Times New Roman" w:hAnsi="Times New Roman" w:cs="Times New Roman"/>
+          <w:b/>
+          <w:bCs/>
+          <w:noProof/>
+          <w:sz w:val="24"/>
+          <w:szCs w:val="24"/>
+        </w:rPr>
+        <w:lastRenderedPageBreak/>
+        <w:drawing>
+          <wp:inline distT="0" distB="0" distL="0" distR="0" wp14:anchorId="50CD85C9" wp14:editId="3BA4F5D9">
+            <wp:extent cx="6267450" cy="5743575"/>
+            <wp:effectExtent l="0" t="0" r="0" b="0"/>
+            <wp:docPr id="1549623880" name="Picture 1"/>
+            <wp:cNvGraphicFramePr>
+              <a:graphicFrameLocks xmlns:a="http://schemas.openxmlformats.org/drawingml/2006/main" noChangeAspect="1"/>
+            </wp:cNvGraphicFramePr>
+            <a:graphic xmlns:a="http://schemas.openxmlformats.org/drawingml/2006/main">
+              <a:graphicData uri="http://schemas.openxmlformats.org/drawingml/2006/picture">
+                <pic:pic xmlns:pic="http://schemas.openxmlformats.org/drawingml/2006/picture">
+                  <pic:nvPicPr>
+                    <pic:cNvPr id="0" name="Picture 2"/>
+                    <pic:cNvPicPr>
+                      <a:picLocks noChangeAspect="1" noChangeArrowheads="1"/>
+                    </pic:cNvPicPr>
+                  </pic:nvPicPr>
+                  <pic:blipFill>
+                    <a:blip r:embed="rId51">
+                      <a:extLst>
+                        <a:ext uri="{28A0092B-C50C-407E-A947-70E740481C1C}">
+                          <a14:useLocalDpi xmlns:a14="http://schemas.microsoft.com/office/drawing/2010/main" val="0"/>
+                        </a:ext>
+                      </a:extLst>
+                    </a:blip>
+                    <a:srcRect/>
+                    <a:stretch>
+                      <a:fillRect/>
+                    </a:stretch>
+                  </pic:blipFill>
+                  <pic:spPr bwMode="auto">
+                    <a:xfrm>
+                      <a:off x="0" y="0"/>
+                      <a:ext cx="6267450" cy="5743575"/>
+                    </a:xfrm>
+                    <a:prstGeom prst="rect">
+                      <a:avLst/>
+                    </a:prstGeom>
+                    <a:noFill/>
+                  </pic:spPr>
+                </pic:pic>
+              </a:graphicData>
+            </a:graphic>
+          </wp:inline>
+        </w:drawing>
+      </w:r>
+    </w:p>
+    <w:p>
+      <w:pPr>
+        <w:pStyle w:val="Bibliography"/>
+        <w:spacing w:line="480" w:lineRule="auto"/>
+        <w:rPr>
+          <w:rFonts w:ascii="Times New Roman" w:hAnsi="Times New Roman" w:cs="Times New Roman"/>
+          <w:b/>
+          <w:bCs/>
+          <w:sz w:val="24"/>
+          <w:szCs w:val="24"/>
+        </w:rPr>
+      </w:pPr>
+      <w:r>
+        <w:rPr>
+          <w:rFonts w:ascii="Times New Roman" w:hAnsi="Times New Roman" w:cs="Times New Roman"/>
+          <w:b/>
+          <w:bCs/>
+          <w:sz w:val="24"/>
+          <w:szCs w:val="24"/>
+        </w:rPr>
+        <w:t xml:space="preserve">Figure WQ Temp/Sal </w:t>
+      </w:r>
+    </w:p>
+    <w:p>
+      <w:pPr>
+        <w:rPr>
+          <w:rFonts w:ascii="Times New Roman" w:hAnsi="Times New Roman" w:cs="Times New Roman"/>
+          <w:b/>
+          <w:bCs/>
+          <w:sz w:val="24"/>
+          <w:szCs w:val="24"/>
+        </w:rPr>
+      </w:pPr>
+      <w:r>
+        <w:rPr>
+          <w:rFonts w:ascii="Times New Roman" w:hAnsi="Times New Roman" w:cs="Times New Roman"/>
+          <w:b/>
+          <w:bCs/>
+          <w:sz w:val="24"/>
+          <w:szCs w:val="24"/>
+        </w:rPr>
+        <w:br w:type="page"/>
+      </w:r>
+    </w:p>
+    <w:p>
+      <w:pPr>
+        <w:pStyle w:val="Bibliography"/>
+        <w:spacing w:line="480" w:lineRule="auto"/>
+        <w:rPr>
+          <w:rFonts w:ascii="Times New Roman" w:hAnsi="Times New Roman" w:cs="Times New Roman"/>
+          <w:b/>
+          <w:bCs/>
+          <w:sz w:val="24"/>
+          <w:szCs w:val="24"/>
+        </w:rPr>
+      </w:pPr>
+      <w:r>
+        <w:rPr>
+          <w:rFonts w:ascii="Times New Roman" w:hAnsi="Times New Roman" w:cs="Times New Roman"/>
+          <w:b/>
+          <w:bCs/>
+          <w:noProof/>
+          <w:sz w:val="24"/>
+          <w:szCs w:val="24"/>
+        </w:rPr>
+        <w:lastRenderedPageBreak/>
+        <w:drawing>
+          <wp:inline distT="0" distB="0" distL="0" distR="0" wp14:anchorId="596300D2" wp14:editId="1465A3F9">
+            <wp:extent cx="6267450" cy="3790950"/>
+            <wp:effectExtent l="0" t="0" r="0" b="0"/>
+            <wp:docPr id="1250962931" name="Picture 2"/>
+            <wp:cNvGraphicFramePr>
+              <a:graphicFrameLocks xmlns:a="http://schemas.openxmlformats.org/drawingml/2006/main" noChangeAspect="1"/>
+            </wp:cNvGraphicFramePr>
+            <a:graphic xmlns:a="http://schemas.openxmlformats.org/drawingml/2006/main">
+              <a:graphicData uri="http://schemas.openxmlformats.org/drawingml/2006/picture">
+                <pic:pic xmlns:pic="http://schemas.openxmlformats.org/drawingml/2006/picture">
+                  <pic:nvPicPr>
+                    <pic:cNvPr id="0" name="Picture 3"/>
+                    <pic:cNvPicPr>
+                      <a:picLocks noChangeAspect="1" noChangeArrowheads="1"/>
+                    </pic:cNvPicPr>
+                  </pic:nvPicPr>
+                  <pic:blipFill>
+                    <a:blip r:embed="rId52">
+                      <a:extLst>
+                        <a:ext uri="{28A0092B-C50C-407E-A947-70E740481C1C}">
+                          <a14:useLocalDpi xmlns:a14="http://schemas.microsoft.com/office/drawing/2010/main" val="0"/>
+                        </a:ext>
+                      </a:extLst>
+                    </a:blip>
+                    <a:srcRect/>
+                    <a:stretch>
+                      <a:fillRect/>
+                    </a:stretch>
+                  </pic:blipFill>
+                  <pic:spPr bwMode="auto">
+                    <a:xfrm>
+                      <a:off x="0" y="0"/>
+                      <a:ext cx="6267450" cy="3790950"/>
+                    </a:xfrm>
+                    <a:prstGeom prst="rect">
+                      <a:avLst/>
+                    </a:prstGeom>
+                    <a:noFill/>
+                  </pic:spPr>
+                </pic:pic>
+              </a:graphicData>
+            </a:graphic>
+          </wp:inline>
+        </w:drawing>
+      </w:r>
+    </w:p>
+    <w:p>
+      <w:pPr>
+        <w:pStyle w:val="Bibliography"/>
+        <w:spacing w:line="480" w:lineRule="auto"/>
+        <w:rPr>
+          <w:rFonts w:ascii="Times New Roman" w:hAnsi="Times New Roman" w:cs="Times New Roman"/>
+          <w:b/>
+          <w:bCs/>
+          <w:sz w:val="24"/>
+          <w:szCs w:val="24"/>
+        </w:rPr>
+      </w:pPr>
+      <w:r>
+        <w:rPr>
+          <w:rFonts w:ascii="Times New Roman" w:hAnsi="Times New Roman" w:cs="Times New Roman"/>
+          <w:b/>
+          <w:bCs/>
+          <w:sz w:val="24"/>
+          <w:szCs w:val="24"/>
+        </w:rPr>
+        <w:t xml:space="preserve">Figure Annual Rainfall (average is dashed line </w:t>
+      </w:r>
+      <w:r>
+        <w:rPr>
+          <w:rFonts w:ascii="Times New Roman" w:hAnsi="Times New Roman" w:cs="Times New Roman"/>
+          <w:b/>
+          <w:bCs/>
+          <w:sz w:val="24"/>
+          <w:szCs w:val="24"/>
+        </w:rPr>
+        <w:t>119.834</w:t>
+      </w:r>
+      <w:r>
+        <w:rPr>
+          <w:rFonts w:ascii="Times New Roman" w:hAnsi="Times New Roman" w:cs="Times New Roman"/>
+          <w:b/>
+          <w:bCs/>
+          <w:sz w:val="24"/>
+          <w:szCs w:val="24"/>
+        </w:rPr>
+        <w:t xml:space="preserve"> cm)</w:t>
+      </w:r>
+    </w:p>
+    <w:p>
+      <w:pPr>
+        <w:rPr>
+          <w:rFonts w:ascii="Times New Roman" w:hAnsi="Times New Roman" w:cs="Times New Roman"/>
+          <w:b/>
+          <w:bCs/>
+          <w:sz w:val="24"/>
+          <w:szCs w:val="24"/>
+        </w:rPr>
+      </w:pPr>
+      <w:r>
+        <w:rPr>
+          <w:rFonts w:ascii="Times New Roman" w:hAnsi="Times New Roman" w:cs="Times New Roman"/>
+          <w:b/>
+          <w:bCs/>
+          <w:sz w:val="24"/>
+          <w:szCs w:val="24"/>
+        </w:rPr>
+        <w:br w:type="page"/>
+      </w:r>
+    </w:p>
+    <w:p>
+      <w:pPr>
+        <w:pStyle w:val="Bibliography"/>
+        <w:spacing w:line="480" w:lineRule="auto"/>
+        <w:rPr>
+          <w:rFonts w:ascii="Times New Roman" w:hAnsi="Times New Roman" w:cs="Times New Roman"/>
+          <w:b/>
+          <w:bCs/>
+          <w:sz w:val="24"/>
+          <w:szCs w:val="24"/>
+        </w:rPr>
+      </w:pPr>
+      <w:r>
+        <w:rPr>
+          <w:rFonts w:ascii="Times New Roman" w:hAnsi="Times New Roman" w:cs="Times New Roman"/>
+          <w:b/>
+          <w:bCs/>
+          <w:noProof/>
+          <w:sz w:val="24"/>
+          <w:szCs w:val="24"/>
+        </w:rPr>
+        <w:lastRenderedPageBreak/>
+        <w:drawing>
+          <wp:inline distT="0" distB="0" distL="0" distR="0" wp14:anchorId="0D9C6D1B" wp14:editId="55AD755B">
+            <wp:extent cx="6267450" cy="3000375"/>
+            <wp:effectExtent l="0" t="0" r="0" b="0"/>
+            <wp:docPr id="2108710826" name="Picture 4"/>
+            <wp:cNvGraphicFramePr>
+              <a:graphicFrameLocks xmlns:a="http://schemas.openxmlformats.org/drawingml/2006/main" noChangeAspect="1"/>
+            </wp:cNvGraphicFramePr>
+            <a:graphic xmlns:a="http://schemas.openxmlformats.org/drawingml/2006/main">
+              <a:graphicData uri="http://schemas.openxmlformats.org/drawingml/2006/picture">
+                <pic:pic xmlns:pic="http://schemas.openxmlformats.org/drawingml/2006/picture">
+                  <pic:nvPicPr>
+                    <pic:cNvPr id="0" name="Picture 5"/>
+                    <pic:cNvPicPr>
+                      <a:picLocks noChangeAspect="1" noChangeArrowheads="1"/>
+                    </pic:cNvPicPr>
+                  </pic:nvPicPr>
+                  <pic:blipFill>
+                    <a:blip r:embed="rId53">
+                      <a:extLst>
+                        <a:ext uri="{28A0092B-C50C-407E-A947-70E740481C1C}">
+                          <a14:useLocalDpi xmlns:a14="http://schemas.microsoft.com/office/drawing/2010/main" val="0"/>
+                        </a:ext>
+                      </a:extLst>
+                    </a:blip>
+                    <a:srcRect/>
+                    <a:stretch>
+                      <a:fillRect/>
+                    </a:stretch>
+                  </pic:blipFill>
+                  <pic:spPr bwMode="auto">
+                    <a:xfrm>
+                      <a:off x="0" y="0"/>
+                      <a:ext cx="6267450" cy="3000375"/>
+                    </a:xfrm>
+                    <a:prstGeom prst="rect">
+                      <a:avLst/>
+                    </a:prstGeom>
+                    <a:noFill/>
+                  </pic:spPr>
+                </pic:pic>
+              </a:graphicData>
+            </a:graphic>
+          </wp:inline>
+        </w:drawing>
+      </w:r>
+    </w:p>
+    <w:p>
+      <w:pPr>
+        <w:pStyle w:val="Bibliography"/>
+        <w:spacing w:line="480" w:lineRule="auto"/>
+        <w:rPr>
+          <w:rFonts w:ascii="Times New Roman" w:hAnsi="Times New Roman" w:cs="Times New Roman"/>
+          <w:b/>
+          <w:bCs/>
+          <w:sz w:val="24"/>
+          <w:szCs w:val="24"/>
+        </w:rPr>
+      </w:pPr>
+      <w:r>
+        <w:rPr>
+          <w:rFonts w:ascii="Times New Roman" w:hAnsi="Times New Roman" w:cs="Times New Roman"/>
+          <w:b/>
+          <w:bCs/>
+          <w:sz w:val="24"/>
+          <w:szCs w:val="24"/>
+        </w:rPr>
+        <w:t>Figure MEI index</w:t>
+      </w:r>
+      <w:r>
+        <w:rPr>
+          <w:rFonts w:ascii="Times New Roman" w:hAnsi="Times New Roman" w:cs="Times New Roman"/>
+          <w:b/>
+          <w:bCs/>
+          <w:sz w:val="24"/>
+          <w:szCs w:val="24"/>
+        </w:rPr>
+        <w:t xml:space="preserve"> </w:t>
+      </w:r>
+      <w:r>
+        <w:rPr>
+          <w:rFonts w:ascii="Times New Roman" w:hAnsi="Times New Roman" w:cs="Times New Roman"/>
+          <w:b/>
+          <w:bCs/>
+          <w:sz w:val="24"/>
+          <w:szCs w:val="24"/>
+        </w:rPr>
+        <w:t>Multivariate ENSO Index (MEI) from 2003-2022. Positive values (red) indicate El Ni</w:t>
+      </w:r>
+      <w:r>
+        <w:rPr>
+          <w:rFonts w:ascii="Times New Roman" w:hAnsi="Times New Roman" w:cs="Times New Roman"/>
+          <w:b/>
+          <w:bCs/>
+          <w:sz w:val="24"/>
+          <w:szCs w:val="24"/>
+        </w:rPr>
+        <w:t xml:space="preserve">no </w:t>
+      </w:r>
+      <w:r>
+        <w:rPr>
+          <w:rFonts w:ascii="Times New Roman" w:hAnsi="Times New Roman" w:cs="Times New Roman"/>
+          <w:b/>
+          <w:bCs/>
+          <w:sz w:val="24"/>
+          <w:szCs w:val="24"/>
+        </w:rPr>
+        <w:t xml:space="preserve">periods and negative values (blue) La </w:t>
+      </w:r>
+      <w:r>
+        <w:rPr>
+          <w:rFonts w:ascii="Times New Roman" w:hAnsi="Times New Roman" w:cs="Times New Roman"/>
+          <w:b/>
+          <w:bCs/>
+          <w:sz w:val="24"/>
+          <w:szCs w:val="24"/>
+        </w:rPr>
+        <w:t>Nina</w:t>
+      </w:r>
+      <w:r>
+        <w:rPr>
+          <w:rFonts w:ascii="Times New Roman" w:hAnsi="Times New Roman" w:cs="Times New Roman"/>
+          <w:b/>
+          <w:bCs/>
+          <w:sz w:val="24"/>
+          <w:szCs w:val="24"/>
+        </w:rPr>
+        <w:t xml:space="preserve"> periods.</w:t>
       </w:r>
     </w:p>
     <w:sectPr>

</xml_diff>